<commit_message>
Updated to add Introduction, Description, and Functional Requirements
</commit_message>
<xml_diff>
--- a/Documents/Requirements Documentation.docx
+++ b/Documents/Requirements Documentation.docx
@@ -1,6 +1,6 @@
 
 <file path=word/document.xml><?xml version="1.0" encoding="utf-8"?>
-<w:document xmlns:wpc="http://schemas.microsoft.com/office/word/2010/wordprocessingCanvas" xmlns:mc="http://schemas.openxmlformats.org/markup-compatibility/2006" xmlns:o="urn:schemas-microsoft-com:office:office" xmlns:r="http://schemas.openxmlformats.org/officeDocument/2006/relationships" xmlns:m="http://schemas.openxmlformats.org/officeDocument/2006/math" xmlns:v="urn:schemas-microsoft-com:vml" xmlns:wp14="http://schemas.microsoft.com/office/word/2010/wordprocessingDrawing" xmlns:wp="http://schemas.openxmlformats.org/drawingml/2006/wordprocessingDrawing" xmlns:w10="urn:schemas-microsoft-com:office:word" xmlns:w="http://schemas.openxmlformats.org/wordprocessingml/2006/main" xmlns:w14="http://schemas.microsoft.com/office/word/2010/wordml" xmlns:w15="http://schemas.microsoft.com/office/word/2012/wordml" xmlns:wpg="http://schemas.microsoft.com/office/word/2010/wordprocessingGroup" xmlns:wpi="http://schemas.microsoft.com/office/word/2010/wordprocessingInk" xmlns:wne="http://schemas.microsoft.com/office/word/2006/wordml" xmlns:wps="http://schemas.microsoft.com/office/word/2010/wordprocessingShape" mc:Ignorable="w14 w15 wp14">
+<w:document xmlns:wpc="http://schemas.microsoft.com/office/word/2010/wordprocessingCanvas" xmlns:mc="http://schemas.openxmlformats.org/markup-compatibility/2006" xmlns:o="urn:schemas-microsoft-com:office:office" xmlns:r="http://schemas.openxmlformats.org/officeDocument/2006/relationships" xmlns:m="http://schemas.openxmlformats.org/officeDocument/2006/math" xmlns:v="urn:schemas-microsoft-com:vml" xmlns:wp14="http://schemas.microsoft.com/office/word/2010/wordprocessingDrawing" xmlns:wp="http://schemas.openxmlformats.org/drawingml/2006/wordprocessingDrawing" xmlns:w10="urn:schemas-microsoft-com:office:word" xmlns:w="http://schemas.openxmlformats.org/wordprocessingml/2006/main" xmlns:w14="http://schemas.microsoft.com/office/word/2010/wordml" xmlns:wpg="http://schemas.microsoft.com/office/word/2010/wordprocessingGroup" xmlns:wpi="http://schemas.microsoft.com/office/word/2010/wordprocessingInk" xmlns:wne="http://schemas.microsoft.com/office/word/2006/wordml" xmlns:wps="http://schemas.microsoft.com/office/word/2010/wordprocessingShape" mc:Ignorable="w14 wp14">
   <w:body>
     <w:p>
       <w:pPr>
@@ -181,7 +181,7 @@
           </w:tcPr>
           <w:p>
             <w:r>
-              <w:t>Elm College</w:t>
+              <w:t>Description</w:t>
             </w:r>
           </w:p>
         </w:tc>
@@ -192,9 +192,12 @@
           <w:p>
             <w:pPr>
               <w:pStyle w:val="DecimalAligned"/>
+              <w:tabs>
+                <w:tab w:val="clear" w:pos="360"/>
+              </w:tabs>
             </w:pPr>
             <w:r>
-              <w:t>223</w:t>
+              <w:t>4</w:t>
             </w:r>
           </w:p>
         </w:tc>
@@ -210,7 +213,10 @@
           </w:tcPr>
           <w:p>
             <w:r>
-              <w:t xml:space="preserve">Maple Academy </w:t>
+              <w:t>Functional Requirements</w:t>
+            </w:r>
+            <w:r>
+              <w:t xml:space="preserve"> </w:t>
             </w:r>
           </w:p>
         </w:tc>
@@ -221,9 +227,13 @@
           <w:p>
             <w:pPr>
               <w:pStyle w:val="DecimalAligned"/>
+              <w:tabs>
+                <w:tab w:val="clear" w:pos="360"/>
+                <w:tab w:val="decimal" w:pos="-13"/>
+              </w:tabs>
             </w:pPr>
             <w:r>
-              <w:t>197</w:t>
+              <w:t>5</w:t>
             </w:r>
           </w:p>
         </w:tc>
@@ -771,12 +781,14 @@
       <w:pPr>
         <w:ind w:firstLine="630"/>
       </w:pPr>
-      <w:bookmarkStart w:id="0" w:name="_GoBack"/>
-      <w:bookmarkEnd w:id="0"/>
-    </w:p>
-    <w:p>
-      <w:pPr>
-        <w:ind w:firstLine="630"/>
+    </w:p>
+    <w:p>
+      <w:pPr>
+        <w:pStyle w:val="ListParagraph"/>
+        <w:numPr>
+          <w:ilvl w:val="1"/>
+          <w:numId w:val="4"/>
+        </w:numPr>
         <w:rPr>
           <w:b/>
         </w:rPr>
@@ -785,82 +797,13 @@
         <w:rPr>
           <w:b/>
         </w:rPr>
-        <w:t>1.4 - Actors</w:t>
-      </w:r>
-    </w:p>
-    <w:p>
-      <w:pPr>
-        <w:ind w:firstLine="630"/>
-      </w:pPr>
-    </w:p>
-    <w:p>
-      <w:pPr>
-        <w:ind w:left="630"/>
-      </w:pPr>
-      <w:r>
-        <w:tab/>
-      </w:r>
-      <w:r>
-        <w:tab/>
-      </w:r>
-      <w:r>
-        <w:tab/>
-      </w:r>
-    </w:p>
-    <w:p>
-      <w:pPr>
-        <w:ind w:left="720" w:firstLine="720"/>
-      </w:pPr>
-      <w:r>
-        <w:t xml:space="preserve">This actors in this application will consist of students at the University of Alabama.  </w:t>
-      </w:r>
-    </w:p>
-    <w:p>
-      <w:pPr>
-        <w:ind w:left="720" w:firstLine="720"/>
-      </w:pPr>
-    </w:p>
-    <w:p>
-      <w:pPr>
-        <w:ind w:left="720" w:firstLine="720"/>
-      </w:pPr>
-      <w:r>
-        <w:t>More stuff goes here on definitions blah blah blah…..</w:t>
-      </w:r>
-    </w:p>
-    <w:p>
-      <w:pPr>
-        <w:ind w:left="720" w:firstLine="720"/>
-      </w:pPr>
-      <w:r>
-        <w:t xml:space="preserve"> This app will not only change the way that users manage and track their progress in a class, but also how they register for classes in the future in a new and revolutionary way. </w:t>
-      </w:r>
-      <w:r>
-        <w:t xml:space="preserve">  </w:t>
-      </w:r>
-    </w:p>
-    <w:p>
-      <w:pPr>
-        <w:ind w:left="720" w:firstLine="720"/>
-      </w:pPr>
-    </w:p>
-    <w:p>
-      <w:pPr>
+        <w:t>–</w:t>
+      </w:r>
+      <w:r>
         <w:rPr>
           <w:b/>
         </w:rPr>
-      </w:pPr>
-      <w:r>
-        <w:rPr>
-          <w:b/>
-        </w:rPr>
-        <w:t xml:space="preserve">        </w:t>
-      </w:r>
-      <w:r>
-        <w:rPr>
-          <w:b/>
-        </w:rPr>
-        <w:t>2. Introduction</w:t>
+        <w:t xml:space="preserve"> Actors</w:t>
       </w:r>
     </w:p>
     <w:p>
@@ -868,30 +811,256 @@
         <w:pStyle w:val="ListParagraph"/>
         <w:numPr>
           <w:ilvl w:val="0"/>
-          <w:numId w:val="2"/>
+          <w:numId w:val="8"/>
         </w:numPr>
+      </w:pPr>
+      <w:r>
+        <w:t>Students at The University of Alabama (User)</w:t>
+      </w:r>
+    </w:p>
+    <w:p>
+      <w:pPr>
+        <w:pStyle w:val="ListParagraph"/>
+        <w:numPr>
+          <w:ilvl w:val="0"/>
+          <w:numId w:val="8"/>
+        </w:numPr>
+      </w:pPr>
+      <w:r>
+        <w:t>Server (Database)</w:t>
+      </w:r>
+      <w:bookmarkStart w:id="0" w:name="_GoBack"/>
+      <w:bookmarkEnd w:id="0"/>
+    </w:p>
+    <w:p/>
+    <w:p/>
+    <w:p/>
+    <w:p/>
+    <w:p/>
+    <w:p/>
+    <w:p>
+      <w:pPr>
+        <w:pStyle w:val="ListParagraph"/>
+        <w:numPr>
+          <w:ilvl w:val="0"/>
+          <w:numId w:val="1"/>
+        </w:numPr>
+        <w:rPr>
+          <w:b/>
+        </w:rPr>
+      </w:pPr>
+      <w:r>
+        <w:rPr>
+          <w:b/>
+        </w:rPr>
+        <w:t>Description</w:t>
+      </w:r>
+    </w:p>
+    <w:p>
+      <w:pPr>
+        <w:ind w:left="720"/>
+        <w:rPr>
+          <w:b/>
+        </w:rPr>
+      </w:pPr>
+      <w:r>
+        <w:rPr>
+          <w:b/>
+        </w:rPr>
+        <w:lastRenderedPageBreak/>
+        <w:t>2.1 – User Interface</w:t>
+      </w:r>
+    </w:p>
+    <w:p>
+      <w:pPr>
+        <w:ind w:left="720"/>
+      </w:pPr>
+      <w:r>
+        <w:t xml:space="preserve">The interface for the app will be a basic touchscreen interface similar to most apps on the market. The app will open onto a home screen that will have a list of classes that the user has entered. The information will be presented to and gathered from the user by a combination of table views, text boxes, drop down menus, and keypad entry. </w:t>
+      </w:r>
+    </w:p>
+    <w:p>
+      <w:pPr>
+        <w:pStyle w:val="ListParagraph"/>
         <w:spacing w:after="0" w:line="240" w:lineRule="auto"/>
-        <w:ind w:left="1080"/>
         <w:jc w:val="left"/>
       </w:pPr>
-      <w:r>
-        <w:lastRenderedPageBreak/>
-        <w:t>User Interface</w:t>
-      </w:r>
+    </w:p>
+    <w:p>
+      <w:pPr>
+        <w:pStyle w:val="ListParagraph"/>
+        <w:spacing w:after="0" w:line="240" w:lineRule="auto"/>
+        <w:jc w:val="left"/>
+      </w:pPr>
+    </w:p>
+    <w:p>
+      <w:pPr>
+        <w:pStyle w:val="ListParagraph"/>
+        <w:spacing w:after="0" w:line="240" w:lineRule="auto"/>
+        <w:jc w:val="left"/>
+      </w:pPr>
     </w:p>
     <w:p>
       <w:pPr>
         <w:pStyle w:val="ListParagraph"/>
         <w:numPr>
           <w:ilvl w:val="1"/>
-          <w:numId w:val="2"/>
+          <w:numId w:val="5"/>
         </w:numPr>
         <w:spacing w:after="0" w:line="240" w:lineRule="auto"/>
-        <w:ind w:left="1800"/>
         <w:jc w:val="left"/>
-      </w:pPr>
-      <w:r>
-        <w:t xml:space="preserve">The interface for the app will be a basic touchscreen interface similar to most apps on the market. The app will open onto a home screen that will have a list of classes that the user has entered. The information will be presented to and gathered from the user by a combination of table views, text boxes, drop down menus, and keypad entry. </w:t>
+        <w:rPr>
+          <w:b/>
+        </w:rPr>
+      </w:pPr>
+      <w:r>
+        <w:rPr>
+          <w:b/>
+        </w:rPr>
+        <w:t>– Storage</w:t>
+      </w:r>
+    </w:p>
+    <w:p>
+      <w:pPr>
+        <w:spacing w:after="0" w:line="240" w:lineRule="auto"/>
+        <w:ind w:firstLine="720"/>
+        <w:jc w:val="left"/>
+      </w:pPr>
+      <w:r>
+        <w:t xml:space="preserve">Information about course instructors is sent to and stored on a database. </w:t>
+      </w:r>
+    </w:p>
+    <w:p>
+      <w:pPr>
+        <w:pStyle w:val="ListParagraph"/>
+        <w:spacing w:after="0" w:line="240" w:lineRule="auto"/>
+        <w:jc w:val="left"/>
+        <w:rPr>
+          <w:b/>
+        </w:rPr>
+      </w:pPr>
+    </w:p>
+    <w:p>
+      <w:pPr>
+        <w:pStyle w:val="ListParagraph"/>
+        <w:numPr>
+          <w:ilvl w:val="1"/>
+          <w:numId w:val="5"/>
+        </w:numPr>
+        <w:spacing w:after="0" w:line="240" w:lineRule="auto"/>
+        <w:jc w:val="left"/>
+      </w:pPr>
+      <w:r>
+        <w:rPr>
+          <w:b/>
+        </w:rPr>
+        <w:t>–</w:t>
+      </w:r>
+      <w:r>
+        <w:rPr>
+          <w:b/>
+        </w:rPr>
+        <w:t xml:space="preserve"> </w:t>
+      </w:r>
+      <w:r>
+        <w:rPr>
+          <w:b/>
+        </w:rPr>
+        <w:t>Communication</w:t>
+      </w:r>
+    </w:p>
+    <w:p>
+      <w:pPr>
+        <w:spacing w:after="0" w:line="240" w:lineRule="auto"/>
+        <w:ind w:firstLine="720"/>
+        <w:jc w:val="left"/>
+      </w:pPr>
+      <w:r>
+        <w:t>Requires cellular data or an Internet connection to send/receive data from a remote server.</w:t>
+      </w:r>
+    </w:p>
+    <w:p>
+      <w:pPr>
+        <w:spacing w:after="0" w:line="240" w:lineRule="auto"/>
+        <w:ind w:firstLine="720"/>
+        <w:jc w:val="left"/>
+      </w:pPr>
+    </w:p>
+    <w:p>
+      <w:pPr>
+        <w:pStyle w:val="ListParagraph"/>
+        <w:numPr>
+          <w:ilvl w:val="1"/>
+          <w:numId w:val="5"/>
+        </w:numPr>
+        <w:spacing w:after="0" w:line="240" w:lineRule="auto"/>
+        <w:jc w:val="left"/>
+        <w:rPr>
+          <w:b/>
+        </w:rPr>
+      </w:pPr>
+      <w:r>
+        <w:rPr>
+          <w:b/>
+        </w:rPr>
+        <w:t xml:space="preserve">- </w:t>
+      </w:r>
+      <w:r>
+        <w:rPr>
+          <w:b/>
+        </w:rPr>
+        <w:t>Application Functions</w:t>
+      </w:r>
+    </w:p>
+    <w:p>
+      <w:pPr>
+        <w:spacing w:after="0" w:line="240" w:lineRule="auto"/>
+        <w:ind w:left="720" w:firstLine="360"/>
+        <w:jc w:val="left"/>
+      </w:pPr>
+      <w:r>
+        <w:t xml:space="preserve">This application is intended to serve as a grade calculator and teacher-rating tool. Users will be asked to enter a class and </w:t>
+      </w:r>
+      <w:proofErr w:type="gramStart"/>
+      <w:r>
+        <w:t>it’s</w:t>
+      </w:r>
+      <w:proofErr w:type="gramEnd"/>
+      <w:r>
+        <w:t xml:space="preserve"> syllabus information. As the users progress through the school term they will input their grades into the app and track their overall course grade. At the conclusion of the course the user will be asked to rate and give a description of their course instructor(s).  </w:t>
+      </w:r>
+    </w:p>
+    <w:p>
+      <w:pPr>
+        <w:spacing w:after="0" w:line="240" w:lineRule="auto"/>
+        <w:ind w:left="720" w:firstLine="360"/>
+        <w:jc w:val="left"/>
+      </w:pPr>
+    </w:p>
+    <w:p>
+      <w:pPr>
+        <w:pStyle w:val="ListParagraph"/>
+        <w:numPr>
+          <w:ilvl w:val="1"/>
+          <w:numId w:val="5"/>
+        </w:numPr>
+        <w:spacing w:after="0" w:line="240" w:lineRule="auto"/>
+        <w:jc w:val="left"/>
+        <w:rPr>
+          <w:b/>
+        </w:rPr>
+      </w:pPr>
+      <w:r>
+        <w:rPr>
+          <w:b/>
+        </w:rPr>
+        <w:t xml:space="preserve">- </w:t>
+      </w:r>
+      <w:r>
+        <w:rPr>
+          <w:b/>
+        </w:rPr>
+        <w:t>Assumptions</w:t>
       </w:r>
     </w:p>
     <w:p>
@@ -899,14 +1068,27 @@
         <w:pStyle w:val="ListParagraph"/>
         <w:numPr>
           <w:ilvl w:val="0"/>
-          <w:numId w:val="2"/>
+          <w:numId w:val="6"/>
         </w:numPr>
         <w:spacing w:after="0" w:line="240" w:lineRule="auto"/>
-        <w:ind w:left="1080"/>
         <w:jc w:val="left"/>
       </w:pPr>
       <w:r>
-        <w:t>Storage</w:t>
+        <w:t xml:space="preserve">Grades will be given in a number format. User reported their grades honestly. </w:t>
+      </w:r>
+    </w:p>
+    <w:p>
+      <w:pPr>
+        <w:pStyle w:val="ListParagraph"/>
+        <w:numPr>
+          <w:ilvl w:val="0"/>
+          <w:numId w:val="6"/>
+        </w:numPr>
+        <w:spacing w:after="0" w:line="240" w:lineRule="auto"/>
+        <w:jc w:val="left"/>
+      </w:pPr>
+      <w:r>
+        <w:t>User has internet access</w:t>
       </w:r>
     </w:p>
     <w:p>
@@ -914,14 +1096,25 @@
         <w:pStyle w:val="ListParagraph"/>
         <w:numPr>
           <w:ilvl w:val="1"/>
-          <w:numId w:val="2"/>
+          <w:numId w:val="5"/>
         </w:numPr>
         <w:spacing w:after="0" w:line="240" w:lineRule="auto"/>
-        <w:ind w:left="1800"/>
         <w:jc w:val="left"/>
-      </w:pPr>
-      <w:r>
-        <w:t xml:space="preserve">Information about course instructors is sent to and stored on a database. </w:t>
+        <w:rPr>
+          <w:b/>
+        </w:rPr>
+      </w:pPr>
+      <w:r>
+        <w:rPr>
+          <w:b/>
+        </w:rPr>
+        <w:t xml:space="preserve">- </w:t>
+      </w:r>
+      <w:r>
+        <w:rPr>
+          <w:b/>
+        </w:rPr>
+        <w:t>Stretch Goals</w:t>
       </w:r>
     </w:p>
     <w:p>
@@ -929,29 +1122,13 @@
         <w:pStyle w:val="ListParagraph"/>
         <w:numPr>
           <w:ilvl w:val="0"/>
-          <w:numId w:val="2"/>
+          <w:numId w:val="7"/>
         </w:numPr>
         <w:spacing w:after="0" w:line="240" w:lineRule="auto"/>
-        <w:ind w:left="1080"/>
         <w:jc w:val="left"/>
       </w:pPr>
       <w:r>
-        <w:t>Communication</w:t>
-      </w:r>
-    </w:p>
-    <w:p>
-      <w:pPr>
-        <w:pStyle w:val="ListParagraph"/>
-        <w:numPr>
-          <w:ilvl w:val="1"/>
-          <w:numId w:val="2"/>
-        </w:numPr>
-        <w:spacing w:after="0" w:line="240" w:lineRule="auto"/>
-        <w:ind w:left="1800"/>
-        <w:jc w:val="left"/>
-      </w:pPr>
-      <w:r>
-        <w:t>Requires cellular data or an Internet connection to send/receive data from a remote server.</w:t>
+        <w:t>Reminder function that reminds user of a test or assignment.</w:t>
       </w:r>
     </w:p>
     <w:p>
@@ -959,29 +1136,11 @@
         <w:pStyle w:val="ListParagraph"/>
         <w:numPr>
           <w:ilvl w:val="0"/>
-          <w:numId w:val="2"/>
+          <w:numId w:val="7"/>
         </w:numPr>
-        <w:spacing w:after="0" w:line="240" w:lineRule="auto"/>
-        <w:ind w:left="1080"/>
-        <w:jc w:val="left"/>
-      </w:pPr>
-      <w:r>
-        <w:t>Application Functions</w:t>
-      </w:r>
-    </w:p>
-    <w:p>
-      <w:pPr>
-        <w:pStyle w:val="ListParagraph"/>
-        <w:numPr>
-          <w:ilvl w:val="1"/>
-          <w:numId w:val="2"/>
-        </w:numPr>
-        <w:spacing w:after="0" w:line="240" w:lineRule="auto"/>
-        <w:ind w:left="1800"/>
-        <w:jc w:val="left"/>
-      </w:pPr>
-      <w:r>
-        <w:t xml:space="preserve">This application is intended to serve as a grade calculator and teacher-rating tool. Users will be asked to enter a class and it’s syllabus information. As the users progress through the school term they will input their grades into the app and track their overall course grade. At the conclusion of the course the user will be asked to rate and give a description of their course instructor(s).  </w:t>
+      </w:pPr>
+      <w:r>
+        <w:t>Have list of classes and their respective syllabi stored on server for easy download.</w:t>
       </w:r>
     </w:p>
     <w:p>
@@ -989,107 +1148,804 @@
         <w:pStyle w:val="ListParagraph"/>
         <w:numPr>
           <w:ilvl w:val="0"/>
-          <w:numId w:val="2"/>
+          <w:numId w:val="7"/>
         </w:numPr>
-        <w:spacing w:after="0" w:line="240" w:lineRule="auto"/>
-        <w:ind w:left="1080"/>
-        <w:jc w:val="left"/>
-      </w:pPr>
-      <w:r>
-        <w:t>Assumptions</w:t>
-      </w:r>
-    </w:p>
-    <w:p>
-      <w:pPr>
-        <w:pStyle w:val="ListParagraph"/>
-        <w:numPr>
-          <w:ilvl w:val="1"/>
-          <w:numId w:val="2"/>
-        </w:numPr>
-        <w:spacing w:after="0" w:line="240" w:lineRule="auto"/>
-        <w:ind w:left="1800"/>
-        <w:jc w:val="left"/>
-      </w:pPr>
-      <w:r>
-        <w:t xml:space="preserve">Grades will be given in a number format. User reported their grades honestly. </w:t>
-      </w:r>
-    </w:p>
-    <w:p>
-      <w:pPr>
-        <w:pStyle w:val="ListParagraph"/>
-        <w:numPr>
-          <w:ilvl w:val="1"/>
-          <w:numId w:val="2"/>
-        </w:numPr>
-        <w:spacing w:after="0" w:line="240" w:lineRule="auto"/>
-        <w:ind w:left="1800"/>
-        <w:jc w:val="left"/>
-      </w:pPr>
-      <w:r>
-        <w:t>User has internet access</w:t>
-      </w:r>
+      </w:pPr>
+      <w:r>
+        <w:t>Export course grade information to an excel spreadsheet</w:t>
+      </w:r>
+    </w:p>
+    <w:p>
+      <w:pPr>
+        <w:ind w:left="1080" w:firstLine="720"/>
+      </w:pPr>
+    </w:p>
+    <w:p>
+      <w:pPr>
+        <w:ind w:left="1080" w:firstLine="720"/>
+      </w:pPr>
+    </w:p>
+    <w:p>
+      <w:pPr>
+        <w:ind w:left="1080" w:firstLine="720"/>
+      </w:pPr>
+    </w:p>
+    <w:p>
+      <w:pPr>
+        <w:ind w:left="1080" w:firstLine="720"/>
+      </w:pPr>
+    </w:p>
+    <w:p>
+      <w:pPr>
+        <w:ind w:left="1080" w:firstLine="720"/>
+      </w:pPr>
+    </w:p>
+    <w:p>
+      <w:pPr>
+        <w:ind w:left="1080" w:firstLine="720"/>
+      </w:pPr>
+    </w:p>
+    <w:p>
+      <w:pPr>
+        <w:ind w:left="1080" w:firstLine="720"/>
+      </w:pPr>
+    </w:p>
+    <w:p>
+      <w:pPr>
+        <w:ind w:left="1080" w:firstLine="720"/>
+      </w:pPr>
+    </w:p>
+    <w:p>
+      <w:pPr>
+        <w:ind w:left="1080" w:firstLine="720"/>
+      </w:pPr>
+    </w:p>
+    <w:p>
+      <w:pPr>
+        <w:ind w:left="1080" w:firstLine="720"/>
+      </w:pPr>
     </w:p>
     <w:p>
       <w:pPr>
         <w:pStyle w:val="ListParagraph"/>
         <w:numPr>
           <w:ilvl w:val="0"/>
-          <w:numId w:val="2"/>
+          <w:numId w:val="1"/>
         </w:numPr>
-        <w:spacing w:after="0" w:line="240" w:lineRule="auto"/>
-        <w:ind w:left="1080"/>
-        <w:jc w:val="left"/>
-      </w:pPr>
-      <w:r>
-        <w:t>Stretch Goals</w:t>
-      </w:r>
-    </w:p>
-    <w:p>
-      <w:pPr>
-        <w:pStyle w:val="ListParagraph"/>
-        <w:numPr>
-          <w:ilvl w:val="1"/>
-          <w:numId w:val="2"/>
-        </w:numPr>
-        <w:spacing w:after="0" w:line="240" w:lineRule="auto"/>
-        <w:ind w:left="1800"/>
-        <w:jc w:val="left"/>
-      </w:pPr>
-      <w:r>
-        <w:t>Reminder function that reminds user of a test or assignment.</w:t>
-      </w:r>
-    </w:p>
-    <w:p>
-      <w:pPr>
-        <w:ind w:left="1080" w:firstLine="720"/>
-      </w:pPr>
-      <w:r>
-        <w:t>Have list of classes and their respective syllabi stored on server for easy download.</w:t>
-      </w:r>
-    </w:p>
-    <w:p>
-      <w:pPr>
-        <w:ind w:left="1080" w:firstLine="720"/>
-      </w:pPr>
-    </w:p>
-    <w:p>
-      <w:pPr>
-        <w:ind w:left="1080" w:firstLine="720"/>
-      </w:pPr>
-      <w:r>
-        <w:t>Madison McHam</w:t>
-      </w:r>
-    </w:p>
-    <w:p>
-      <w:pPr>
-        <w:ind w:left="1080" w:firstLine="720"/>
-      </w:pPr>
-      <w:r>
-        <w:t>Nicholas Levert</w:t>
-      </w:r>
+        <w:rPr>
+          <w:b/>
+        </w:rPr>
+      </w:pPr>
+      <w:r>
+        <w:rPr>
+          <w:b/>
+        </w:rPr>
+        <w:t>Functional Requirements</w:t>
+      </w:r>
+    </w:p>
+    <w:p>
+      <w:pPr>
+        <w:rPr>
+          <w:b/>
+        </w:rPr>
+      </w:pPr>
+    </w:p>
+    <w:tbl>
+      <w:tblPr>
+        <w:tblStyle w:val="LightList-Accent2"/>
+        <w:tblW w:w="7348" w:type="dxa"/>
+        <w:tblInd w:w="770" w:type="dxa"/>
+        <w:tblLook w:val="0020" w:firstRow="1" w:lastRow="0" w:firstColumn="0" w:lastColumn="0" w:noHBand="0" w:noVBand="0"/>
+      </w:tblPr>
+      <w:tblGrid>
+        <w:gridCol w:w="4288"/>
+        <w:gridCol w:w="3060"/>
+      </w:tblGrid>
+      <w:tr>
+        <w:trPr>
+          <w:cnfStyle w:val="100000000000" w:firstRow="1" w:lastRow="0" w:firstColumn="0" w:lastColumn="0" w:oddVBand="0" w:evenVBand="0" w:oddHBand="0" w:evenHBand="0" w:firstRowFirstColumn="0" w:firstRowLastColumn="0" w:lastRowFirstColumn="0" w:lastRowLastColumn="0"/>
+          <w:trHeight w:val="482"/>
+        </w:trPr>
+        <w:tc>
+          <w:tcPr>
+            <w:cnfStyle w:val="000010000000" w:firstRow="0" w:lastRow="0" w:firstColumn="0" w:lastColumn="0" w:oddVBand="1" w:evenVBand="0" w:oddHBand="0" w:evenHBand="0" w:firstRowFirstColumn="0" w:firstRowLastColumn="0" w:lastRowFirstColumn="0" w:lastRowLastColumn="0"/>
+            <w:tcW w:w="4288" w:type="dxa"/>
+          </w:tcPr>
+          <w:p>
+            <w:pPr>
+              <w:tabs>
+                <w:tab w:val="right" w:pos="4341"/>
+              </w:tabs>
+            </w:pPr>
+            <w:r>
+              <w:t>Functionality</w:t>
+            </w:r>
+            <w:r>
+              <w:tab/>
+            </w:r>
+          </w:p>
+        </w:tc>
+        <w:tc>
+          <w:tcPr>
+            <w:tcW w:w="3060" w:type="dxa"/>
+          </w:tcPr>
+          <w:p>
+            <w:pPr>
+              <w:cnfStyle w:val="100000000000" w:firstRow="1" w:lastRow="0" w:firstColumn="0" w:lastColumn="0" w:oddVBand="0" w:evenVBand="0" w:oddHBand="0" w:evenHBand="0" w:firstRowFirstColumn="0" w:firstRowLastColumn="0" w:lastRowFirstColumn="0" w:lastRowLastColumn="0"/>
+            </w:pPr>
+            <w:r>
+              <w:t>Status</w:t>
+            </w:r>
+          </w:p>
+        </w:tc>
+      </w:tr>
+      <w:tr>
+        <w:trPr>
+          <w:cnfStyle w:val="000000100000" w:firstRow="0" w:lastRow="0" w:firstColumn="0" w:lastColumn="0" w:oddVBand="0" w:evenVBand="0" w:oddHBand="1" w:evenHBand="0" w:firstRowFirstColumn="0" w:firstRowLastColumn="0" w:lastRowFirstColumn="0" w:lastRowLastColumn="0"/>
+          <w:trHeight w:val="482"/>
+        </w:trPr>
+        <w:tc>
+          <w:tcPr>
+            <w:cnfStyle w:val="000010000000" w:firstRow="0" w:lastRow="0" w:firstColumn="0" w:lastColumn="0" w:oddVBand="1" w:evenVBand="0" w:oddHBand="0" w:evenHBand="0" w:firstRowFirstColumn="0" w:firstRowLastColumn="0" w:lastRowFirstColumn="0" w:lastRowLastColumn="0"/>
+            <w:tcW w:w="4288" w:type="dxa"/>
+          </w:tcPr>
+          <w:p>
+            <w:r>
+              <w:t>Create Account</w:t>
+            </w:r>
+          </w:p>
+        </w:tc>
+        <w:tc>
+          <w:tcPr>
+            <w:tcW w:w="3060" w:type="dxa"/>
+          </w:tcPr>
+          <w:p>
+            <w:pPr>
+              <w:cnfStyle w:val="000000100000" w:firstRow="0" w:lastRow="0" w:firstColumn="0" w:lastColumn="0" w:oddVBand="0" w:evenVBand="0" w:oddHBand="1" w:evenHBand="0" w:firstRowFirstColumn="0" w:firstRowLastColumn="0" w:lastRowFirstColumn="0" w:lastRowLastColumn="0"/>
+            </w:pPr>
+            <w:r>
+              <w:t>Required</w:t>
+            </w:r>
+          </w:p>
+        </w:tc>
+      </w:tr>
+      <w:tr>
+        <w:trPr>
+          <w:trHeight w:val="482"/>
+        </w:trPr>
+        <w:tc>
+          <w:tcPr>
+            <w:cnfStyle w:val="000010000000" w:firstRow="0" w:lastRow="0" w:firstColumn="0" w:lastColumn="0" w:oddVBand="1" w:evenVBand="0" w:oddHBand="0" w:evenHBand="0" w:firstRowFirstColumn="0" w:firstRowLastColumn="0" w:lastRowFirstColumn="0" w:lastRowLastColumn="0"/>
+            <w:tcW w:w="4288" w:type="dxa"/>
+          </w:tcPr>
+          <w:p>
+            <w:r>
+              <w:t>Log In</w:t>
+            </w:r>
+          </w:p>
+        </w:tc>
+        <w:tc>
+          <w:tcPr>
+            <w:tcW w:w="3060" w:type="dxa"/>
+          </w:tcPr>
+          <w:p>
+            <w:pPr>
+              <w:cnfStyle w:val="000000000000" w:firstRow="0" w:lastRow="0" w:firstColumn="0" w:lastColumn="0" w:oddVBand="0" w:evenVBand="0" w:oddHBand="0" w:evenHBand="0" w:firstRowFirstColumn="0" w:firstRowLastColumn="0" w:lastRowFirstColumn="0" w:lastRowLastColumn="0"/>
+            </w:pPr>
+            <w:r>
+              <w:t>Required</w:t>
+            </w:r>
+          </w:p>
+        </w:tc>
+      </w:tr>
+      <w:tr>
+        <w:trPr>
+          <w:cnfStyle w:val="000000100000" w:firstRow="0" w:lastRow="0" w:firstColumn="0" w:lastColumn="0" w:oddVBand="0" w:evenVBand="0" w:oddHBand="1" w:evenHBand="0" w:firstRowFirstColumn="0" w:firstRowLastColumn="0" w:lastRowFirstColumn="0" w:lastRowLastColumn="0"/>
+          <w:trHeight w:val="482"/>
+        </w:trPr>
+        <w:tc>
+          <w:tcPr>
+            <w:cnfStyle w:val="000010000000" w:firstRow="0" w:lastRow="0" w:firstColumn="0" w:lastColumn="0" w:oddVBand="1" w:evenVBand="0" w:oddHBand="0" w:evenHBand="0" w:firstRowFirstColumn="0" w:firstRowLastColumn="0" w:lastRowFirstColumn="0" w:lastRowLastColumn="0"/>
+            <w:tcW w:w="4288" w:type="dxa"/>
+          </w:tcPr>
+          <w:p>
+            <w:r>
+              <w:t>Retrieve Password</w:t>
+            </w:r>
+          </w:p>
+        </w:tc>
+        <w:tc>
+          <w:tcPr>
+            <w:tcW w:w="3060" w:type="dxa"/>
+          </w:tcPr>
+          <w:p>
+            <w:pPr>
+              <w:cnfStyle w:val="000000100000" w:firstRow="0" w:lastRow="0" w:firstColumn="0" w:lastColumn="0" w:oddVBand="0" w:evenVBand="0" w:oddHBand="1" w:evenHBand="0" w:firstRowFirstColumn="0" w:firstRowLastColumn="0" w:lastRowFirstColumn="0" w:lastRowLastColumn="0"/>
+            </w:pPr>
+            <w:r>
+              <w:t>Required</w:t>
+            </w:r>
+          </w:p>
+        </w:tc>
+      </w:tr>
+      <w:tr>
+        <w:trPr>
+          <w:trHeight w:val="482"/>
+        </w:trPr>
+        <w:tc>
+          <w:tcPr>
+            <w:cnfStyle w:val="000010000000" w:firstRow="0" w:lastRow="0" w:firstColumn="0" w:lastColumn="0" w:oddVBand="1" w:evenVBand="0" w:oddHBand="0" w:evenHBand="0" w:firstRowFirstColumn="0" w:firstRowLastColumn="0" w:lastRowFirstColumn="0" w:lastRowLastColumn="0"/>
+            <w:tcW w:w="4288" w:type="dxa"/>
+          </w:tcPr>
+          <w:p>
+            <w:r>
+              <w:t>Add Course</w:t>
+            </w:r>
+          </w:p>
+        </w:tc>
+        <w:tc>
+          <w:tcPr>
+            <w:tcW w:w="3060" w:type="dxa"/>
+          </w:tcPr>
+          <w:p>
+            <w:pPr>
+              <w:cnfStyle w:val="000000000000" w:firstRow="0" w:lastRow="0" w:firstColumn="0" w:lastColumn="0" w:oddVBand="0" w:evenVBand="0" w:oddHBand="0" w:evenHBand="0" w:firstRowFirstColumn="0" w:firstRowLastColumn="0" w:lastRowFirstColumn="0" w:lastRowLastColumn="0"/>
+            </w:pPr>
+            <w:r>
+              <w:t>Required</w:t>
+            </w:r>
+          </w:p>
+        </w:tc>
+      </w:tr>
+      <w:tr>
+        <w:trPr>
+          <w:cnfStyle w:val="000000100000" w:firstRow="0" w:lastRow="0" w:firstColumn="0" w:lastColumn="0" w:oddVBand="0" w:evenVBand="0" w:oddHBand="1" w:evenHBand="0" w:firstRowFirstColumn="0" w:firstRowLastColumn="0" w:lastRowFirstColumn="0" w:lastRowLastColumn="0"/>
+          <w:trHeight w:val="448"/>
+        </w:trPr>
+        <w:tc>
+          <w:tcPr>
+            <w:cnfStyle w:val="000010000000" w:firstRow="0" w:lastRow="0" w:firstColumn="0" w:lastColumn="0" w:oddVBand="1" w:evenVBand="0" w:oddHBand="0" w:evenHBand="0" w:firstRowFirstColumn="0" w:firstRowLastColumn="0" w:lastRowFirstColumn="0" w:lastRowLastColumn="0"/>
+            <w:tcW w:w="4288" w:type="dxa"/>
+          </w:tcPr>
+          <w:p>
+            <w:r>
+              <w:t>Add Course Info</w:t>
+            </w:r>
+          </w:p>
+        </w:tc>
+        <w:tc>
+          <w:tcPr>
+            <w:tcW w:w="3060" w:type="dxa"/>
+          </w:tcPr>
+          <w:p>
+            <w:pPr>
+              <w:cnfStyle w:val="000000100000" w:firstRow="0" w:lastRow="0" w:firstColumn="0" w:lastColumn="0" w:oddVBand="0" w:evenVBand="0" w:oddHBand="1" w:evenHBand="0" w:firstRowFirstColumn="0" w:firstRowLastColumn="0" w:lastRowFirstColumn="0" w:lastRowLastColumn="0"/>
+            </w:pPr>
+            <w:r>
+              <w:t>Required</w:t>
+            </w:r>
+          </w:p>
+        </w:tc>
+      </w:tr>
+      <w:tr>
+        <w:trPr>
+          <w:trHeight w:val="482"/>
+        </w:trPr>
+        <w:tc>
+          <w:tcPr>
+            <w:cnfStyle w:val="000010000000" w:firstRow="0" w:lastRow="0" w:firstColumn="0" w:lastColumn="0" w:oddVBand="1" w:evenVBand="0" w:oddHBand="0" w:evenHBand="0" w:firstRowFirstColumn="0" w:firstRowLastColumn="0" w:lastRowFirstColumn="0" w:lastRowLastColumn="0"/>
+            <w:tcW w:w="4288" w:type="dxa"/>
+          </w:tcPr>
+          <w:p>
+            <w:r>
+              <w:t>Enter Grades</w:t>
+            </w:r>
+          </w:p>
+        </w:tc>
+        <w:tc>
+          <w:tcPr>
+            <w:tcW w:w="3060" w:type="dxa"/>
+          </w:tcPr>
+          <w:p>
+            <w:pPr>
+              <w:cnfStyle w:val="000000000000" w:firstRow="0" w:lastRow="0" w:firstColumn="0" w:lastColumn="0" w:oddVBand="0" w:evenVBand="0" w:oddHBand="0" w:evenHBand="0" w:firstRowFirstColumn="0" w:firstRowLastColumn="0" w:lastRowFirstColumn="0" w:lastRowLastColumn="0"/>
+            </w:pPr>
+            <w:r>
+              <w:t xml:space="preserve">Required </w:t>
+            </w:r>
+          </w:p>
+        </w:tc>
+      </w:tr>
+      <w:tr>
+        <w:trPr>
+          <w:cnfStyle w:val="000000100000" w:firstRow="0" w:lastRow="0" w:firstColumn="0" w:lastColumn="0" w:oddVBand="0" w:evenVBand="0" w:oddHBand="1" w:evenHBand="0" w:firstRowFirstColumn="0" w:firstRowLastColumn="0" w:lastRowFirstColumn="0" w:lastRowLastColumn="0"/>
+          <w:trHeight w:val="482"/>
+        </w:trPr>
+        <w:tc>
+          <w:tcPr>
+            <w:cnfStyle w:val="000010000000" w:firstRow="0" w:lastRow="0" w:firstColumn="0" w:lastColumn="0" w:oddVBand="1" w:evenVBand="0" w:oddHBand="0" w:evenHBand="0" w:firstRowFirstColumn="0" w:firstRowLastColumn="0" w:lastRowFirstColumn="0" w:lastRowLastColumn="0"/>
+            <w:tcW w:w="4288" w:type="dxa"/>
+          </w:tcPr>
+          <w:p>
+            <w:r>
+              <w:t>Submit Final Grade</w:t>
+            </w:r>
+          </w:p>
+        </w:tc>
+        <w:tc>
+          <w:tcPr>
+            <w:tcW w:w="3060" w:type="dxa"/>
+          </w:tcPr>
+          <w:p>
+            <w:pPr>
+              <w:cnfStyle w:val="000000100000" w:firstRow="0" w:lastRow="0" w:firstColumn="0" w:lastColumn="0" w:oddVBand="0" w:evenVBand="0" w:oddHBand="1" w:evenHBand="0" w:firstRowFirstColumn="0" w:firstRowLastColumn="0" w:lastRowFirstColumn="0" w:lastRowLastColumn="0"/>
+            </w:pPr>
+            <w:r>
+              <w:t>Required</w:t>
+            </w:r>
+          </w:p>
+        </w:tc>
+      </w:tr>
+      <w:tr>
+        <w:trPr>
+          <w:trHeight w:val="482"/>
+        </w:trPr>
+        <w:tc>
+          <w:tcPr>
+            <w:cnfStyle w:val="000010000000" w:firstRow="0" w:lastRow="0" w:firstColumn="0" w:lastColumn="0" w:oddVBand="1" w:evenVBand="0" w:oddHBand="0" w:evenHBand="0" w:firstRowFirstColumn="0" w:firstRowLastColumn="0" w:lastRowFirstColumn="0" w:lastRowLastColumn="0"/>
+            <w:tcW w:w="4288" w:type="dxa"/>
+          </w:tcPr>
+          <w:p>
+            <w:r>
+              <w:t>Manipulate Final Grade via the What-If-View</w:t>
+            </w:r>
+          </w:p>
+        </w:tc>
+        <w:tc>
+          <w:tcPr>
+            <w:tcW w:w="3060" w:type="dxa"/>
+          </w:tcPr>
+          <w:p>
+            <w:pPr>
+              <w:cnfStyle w:val="000000000000" w:firstRow="0" w:lastRow="0" w:firstColumn="0" w:lastColumn="0" w:oddVBand="0" w:evenVBand="0" w:oddHBand="0" w:evenHBand="0" w:firstRowFirstColumn="0" w:firstRowLastColumn="0" w:lastRowFirstColumn="0" w:lastRowLastColumn="0"/>
+            </w:pPr>
+            <w:r>
+              <w:t>Required</w:t>
+            </w:r>
+          </w:p>
+          <w:p>
+            <w:pPr>
+              <w:cnfStyle w:val="000000000000" w:firstRow="0" w:lastRow="0" w:firstColumn="0" w:lastColumn="0" w:oddVBand="0" w:evenVBand="0" w:oddHBand="0" w:evenHBand="0" w:firstRowFirstColumn="0" w:firstRowLastColumn="0" w:lastRowFirstColumn="0" w:lastRowLastColumn="0"/>
+            </w:pPr>
+          </w:p>
+        </w:tc>
+      </w:tr>
+      <w:tr>
+        <w:trPr>
+          <w:cnfStyle w:val="000000100000" w:firstRow="0" w:lastRow="0" w:firstColumn="0" w:lastColumn="0" w:oddVBand="0" w:evenVBand="0" w:oddHBand="1" w:evenHBand="0" w:firstRowFirstColumn="0" w:firstRowLastColumn="0" w:lastRowFirstColumn="0" w:lastRowLastColumn="0"/>
+          <w:trHeight w:val="482"/>
+        </w:trPr>
+        <w:tc>
+          <w:tcPr>
+            <w:cnfStyle w:val="000010000000" w:firstRow="0" w:lastRow="0" w:firstColumn="0" w:lastColumn="0" w:oddVBand="1" w:evenVBand="0" w:oddHBand="0" w:evenHBand="0" w:firstRowFirstColumn="0" w:firstRowLastColumn="0" w:lastRowFirstColumn="0" w:lastRowLastColumn="0"/>
+            <w:tcW w:w="4288" w:type="dxa"/>
+          </w:tcPr>
+          <w:p>
+            <w:r>
+              <w:t>Export Data to an Excel Spreadsheet</w:t>
+            </w:r>
+          </w:p>
+        </w:tc>
+        <w:tc>
+          <w:tcPr>
+            <w:tcW w:w="3060" w:type="dxa"/>
+          </w:tcPr>
+          <w:p>
+            <w:pPr>
+              <w:cnfStyle w:val="000000100000" w:firstRow="0" w:lastRow="0" w:firstColumn="0" w:lastColumn="0" w:oddVBand="0" w:evenVBand="0" w:oddHBand="1" w:evenHBand="0" w:firstRowFirstColumn="0" w:firstRowLastColumn="0" w:lastRowFirstColumn="0" w:lastRowLastColumn="0"/>
+            </w:pPr>
+            <w:r>
+              <w:t>Stretch</w:t>
+            </w:r>
+          </w:p>
+        </w:tc>
+      </w:tr>
+      <w:tr>
+        <w:trPr>
+          <w:trHeight w:val="482"/>
+        </w:trPr>
+        <w:tc>
+          <w:tcPr>
+            <w:cnfStyle w:val="000010000000" w:firstRow="0" w:lastRow="0" w:firstColumn="0" w:lastColumn="0" w:oddVBand="1" w:evenVBand="0" w:oddHBand="0" w:evenHBand="0" w:firstRowFirstColumn="0" w:firstRowLastColumn="0" w:lastRowFirstColumn="0" w:lastRowLastColumn="0"/>
+            <w:tcW w:w="4288" w:type="dxa"/>
+          </w:tcPr>
+          <w:p>
+            <w:r>
+              <w:t>Send reminders to user when they have an upcoming Exam</w:t>
+            </w:r>
+          </w:p>
+        </w:tc>
+        <w:tc>
+          <w:tcPr>
+            <w:tcW w:w="3060" w:type="dxa"/>
+          </w:tcPr>
+          <w:p>
+            <w:pPr>
+              <w:cnfStyle w:val="000000000000" w:firstRow="0" w:lastRow="0" w:firstColumn="0" w:lastColumn="0" w:oddVBand="0" w:evenVBand="0" w:oddHBand="0" w:evenHBand="0" w:firstRowFirstColumn="0" w:firstRowLastColumn="0" w:lastRowFirstColumn="0" w:lastRowLastColumn="0"/>
+            </w:pPr>
+            <w:r>
+              <w:t>Stretch</w:t>
+            </w:r>
+          </w:p>
+        </w:tc>
+      </w:tr>
+      <w:tr>
+        <w:trPr>
+          <w:cnfStyle w:val="000000100000" w:firstRow="0" w:lastRow="0" w:firstColumn="0" w:lastColumn="0" w:oddVBand="0" w:evenVBand="0" w:oddHBand="1" w:evenHBand="0" w:firstRowFirstColumn="0" w:firstRowLastColumn="0" w:lastRowFirstColumn="0" w:lastRowLastColumn="0"/>
+          <w:trHeight w:val="482"/>
+        </w:trPr>
+        <w:tc>
+          <w:tcPr>
+            <w:cnfStyle w:val="000010000000" w:firstRow="0" w:lastRow="0" w:firstColumn="0" w:lastColumn="0" w:oddVBand="1" w:evenVBand="0" w:oddHBand="0" w:evenHBand="0" w:firstRowFirstColumn="0" w:firstRowLastColumn="0" w:lastRowFirstColumn="0" w:lastRowLastColumn="0"/>
+            <w:tcW w:w="4288" w:type="dxa"/>
+          </w:tcPr>
+          <w:p>
+            <w:r>
+              <w:t>Store course information(including grading scale)</w:t>
+            </w:r>
+          </w:p>
+        </w:tc>
+        <w:tc>
+          <w:tcPr>
+            <w:tcW w:w="3060" w:type="dxa"/>
+          </w:tcPr>
+          <w:p>
+            <w:pPr>
+              <w:cnfStyle w:val="000000100000" w:firstRow="0" w:lastRow="0" w:firstColumn="0" w:lastColumn="0" w:oddVBand="0" w:evenVBand="0" w:oddHBand="1" w:evenHBand="0" w:firstRowFirstColumn="0" w:firstRowLastColumn="0" w:lastRowFirstColumn="0" w:lastRowLastColumn="0"/>
+            </w:pPr>
+            <w:r>
+              <w:t>Stretch</w:t>
+            </w:r>
+          </w:p>
+        </w:tc>
+      </w:tr>
+    </w:tbl>
+    <w:p>
+      <w:pPr>
+        <w:rPr>
+          <w:b/>
+        </w:rPr>
+      </w:pPr>
+    </w:p>
+    <w:p>
+      <w:pPr>
+        <w:rPr>
+          <w:b/>
+        </w:rPr>
+      </w:pPr>
+    </w:p>
+    <w:p>
+      <w:pPr>
+        <w:rPr>
+          <w:b/>
+        </w:rPr>
+      </w:pPr>
+    </w:p>
+    <w:p>
+      <w:pPr>
+        <w:rPr>
+          <w:b/>
+        </w:rPr>
+      </w:pPr>
+    </w:p>
+    <w:p>
+      <w:pPr>
+        <w:rPr>
+          <w:b/>
+        </w:rPr>
+      </w:pPr>
+    </w:p>
+    <w:p>
+      <w:pPr>
+        <w:rPr>
+          <w:b/>
+        </w:rPr>
+      </w:pPr>
+    </w:p>
+    <w:tbl>
+      <w:tblPr>
+        <w:tblStyle w:val="LightList-Accent2"/>
+        <w:tblW w:w="8627" w:type="dxa"/>
+        <w:tblInd w:w="770" w:type="dxa"/>
+        <w:tblLook w:val="0020" w:firstRow="1" w:lastRow="0" w:firstColumn="0" w:lastColumn="0" w:noHBand="0" w:noVBand="0"/>
+      </w:tblPr>
+      <w:tblGrid>
+        <w:gridCol w:w="3360"/>
+        <w:gridCol w:w="5267"/>
+      </w:tblGrid>
+      <w:tr>
+        <w:trPr>
+          <w:cnfStyle w:val="100000000000" w:firstRow="1" w:lastRow="0" w:firstColumn="0" w:lastColumn="0" w:oddVBand="0" w:evenVBand="0" w:oddHBand="0" w:evenHBand="0" w:firstRowFirstColumn="0" w:firstRowLastColumn="0" w:lastRowFirstColumn="0" w:lastRowLastColumn="0"/>
+          <w:trHeight w:val="482"/>
+        </w:trPr>
+        <w:tc>
+          <w:tcPr>
+            <w:cnfStyle w:val="000010000000" w:firstRow="0" w:lastRow="0" w:firstColumn="0" w:lastColumn="0" w:oddVBand="1" w:evenVBand="0" w:oddHBand="0" w:evenHBand="0" w:firstRowFirstColumn="0" w:firstRowLastColumn="0" w:lastRowFirstColumn="0" w:lastRowLastColumn="0"/>
+            <w:tcW w:w="3360" w:type="dxa"/>
+          </w:tcPr>
+          <w:p>
+            <w:pPr>
+              <w:tabs>
+                <w:tab w:val="right" w:pos="4341"/>
+              </w:tabs>
+            </w:pPr>
+            <w:r>
+              <w:t>Requirement</w:t>
+            </w:r>
+            <w:r>
+              <w:tab/>
+            </w:r>
+          </w:p>
+        </w:tc>
+        <w:tc>
+          <w:tcPr>
+            <w:tcW w:w="5267" w:type="dxa"/>
+          </w:tcPr>
+          <w:p>
+            <w:pPr>
+              <w:cnfStyle w:val="100000000000" w:firstRow="1" w:lastRow="0" w:firstColumn="0" w:lastColumn="0" w:oddVBand="0" w:evenVBand="0" w:oddHBand="0" w:evenHBand="0" w:firstRowFirstColumn="0" w:firstRowLastColumn="0" w:lastRowFirstColumn="0" w:lastRowLastColumn="0"/>
+            </w:pPr>
+            <w:r>
+              <w:t>Description</w:t>
+            </w:r>
+          </w:p>
+        </w:tc>
+      </w:tr>
+      <w:tr>
+        <w:trPr>
+          <w:cnfStyle w:val="000000100000" w:firstRow="0" w:lastRow="0" w:firstColumn="0" w:lastColumn="0" w:oddVBand="0" w:evenVBand="0" w:oddHBand="1" w:evenHBand="0" w:firstRowFirstColumn="0" w:firstRowLastColumn="0" w:lastRowFirstColumn="0" w:lastRowLastColumn="0"/>
+          <w:trHeight w:val="482"/>
+        </w:trPr>
+        <w:tc>
+          <w:tcPr>
+            <w:cnfStyle w:val="000010000000" w:firstRow="0" w:lastRow="0" w:firstColumn="0" w:lastColumn="0" w:oddVBand="1" w:evenVBand="0" w:oddHBand="0" w:evenHBand="0" w:firstRowFirstColumn="0" w:firstRowLastColumn="0" w:lastRowFirstColumn="0" w:lastRowLastColumn="0"/>
+            <w:tcW w:w="3360" w:type="dxa"/>
+          </w:tcPr>
+          <w:p>
+            <w:r>
+              <w:t>Create Account</w:t>
+            </w:r>
+          </w:p>
+        </w:tc>
+        <w:tc>
+          <w:tcPr>
+            <w:tcW w:w="5267" w:type="dxa"/>
+          </w:tcPr>
+          <w:p>
+            <w:pPr>
+              <w:cnfStyle w:val="000000100000" w:firstRow="0" w:lastRow="0" w:firstColumn="0" w:lastColumn="0" w:oddVBand="0" w:evenVBand="0" w:oddHBand="1" w:evenHBand="0" w:firstRowFirstColumn="0" w:firstRowLastColumn="0" w:lastRowFirstColumn="0" w:lastRowLastColumn="0"/>
+            </w:pPr>
+            <w:r>
+              <w:t>The user can create an account with their student email</w:t>
+            </w:r>
+          </w:p>
+        </w:tc>
+      </w:tr>
+      <w:tr>
+        <w:trPr>
+          <w:trHeight w:val="482"/>
+        </w:trPr>
+        <w:tc>
+          <w:tcPr>
+            <w:cnfStyle w:val="000010000000" w:firstRow="0" w:lastRow="0" w:firstColumn="0" w:lastColumn="0" w:oddVBand="1" w:evenVBand="0" w:oddHBand="0" w:evenHBand="0" w:firstRowFirstColumn="0" w:firstRowLastColumn="0" w:lastRowFirstColumn="0" w:lastRowLastColumn="0"/>
+            <w:tcW w:w="3360" w:type="dxa"/>
+          </w:tcPr>
+          <w:p>
+            <w:r>
+              <w:t>Log In</w:t>
+            </w:r>
+          </w:p>
+        </w:tc>
+        <w:tc>
+          <w:tcPr>
+            <w:tcW w:w="5267" w:type="dxa"/>
+          </w:tcPr>
+          <w:p>
+            <w:pPr>
+              <w:cnfStyle w:val="000000000000" w:firstRow="0" w:lastRow="0" w:firstColumn="0" w:lastColumn="0" w:oddVBand="0" w:evenVBand="0" w:oddHBand="0" w:evenHBand="0" w:firstRowFirstColumn="0" w:firstRowLastColumn="0" w:lastRowFirstColumn="0" w:lastRowLastColumn="0"/>
+            </w:pPr>
+            <w:r>
+              <w:t>The user can log into application with their account</w:t>
+            </w:r>
+          </w:p>
+        </w:tc>
+      </w:tr>
+      <w:tr>
+        <w:trPr>
+          <w:cnfStyle w:val="000000100000" w:firstRow="0" w:lastRow="0" w:firstColumn="0" w:lastColumn="0" w:oddVBand="0" w:evenVBand="0" w:oddHBand="1" w:evenHBand="0" w:firstRowFirstColumn="0" w:firstRowLastColumn="0" w:lastRowFirstColumn="0" w:lastRowLastColumn="0"/>
+          <w:trHeight w:val="482"/>
+        </w:trPr>
+        <w:tc>
+          <w:tcPr>
+            <w:cnfStyle w:val="000010000000" w:firstRow="0" w:lastRow="0" w:firstColumn="0" w:lastColumn="0" w:oddVBand="1" w:evenVBand="0" w:oddHBand="0" w:evenHBand="0" w:firstRowFirstColumn="0" w:firstRowLastColumn="0" w:lastRowFirstColumn="0" w:lastRowLastColumn="0"/>
+            <w:tcW w:w="3360" w:type="dxa"/>
+          </w:tcPr>
+          <w:p>
+            <w:r>
+              <w:t>Retrieve Password</w:t>
+            </w:r>
+          </w:p>
+        </w:tc>
+        <w:tc>
+          <w:tcPr>
+            <w:tcW w:w="5267" w:type="dxa"/>
+          </w:tcPr>
+          <w:p>
+            <w:pPr>
+              <w:cnfStyle w:val="000000100000" w:firstRow="0" w:lastRow="0" w:firstColumn="0" w:lastColumn="0" w:oddVBand="0" w:evenVBand="0" w:oddHBand="1" w:evenHBand="0" w:firstRowFirstColumn="0" w:firstRowLastColumn="0" w:lastRowFirstColumn="0" w:lastRowLastColumn="0"/>
+            </w:pPr>
+            <w:r>
+              <w:t>The user can have their password emailed to them.</w:t>
+            </w:r>
+          </w:p>
+        </w:tc>
+      </w:tr>
+      <w:tr>
+        <w:trPr>
+          <w:trHeight w:val="482"/>
+        </w:trPr>
+        <w:tc>
+          <w:tcPr>
+            <w:cnfStyle w:val="000010000000" w:firstRow="0" w:lastRow="0" w:firstColumn="0" w:lastColumn="0" w:oddVBand="1" w:evenVBand="0" w:oddHBand="0" w:evenHBand="0" w:firstRowFirstColumn="0" w:firstRowLastColumn="0" w:lastRowFirstColumn="0" w:lastRowLastColumn="0"/>
+            <w:tcW w:w="3360" w:type="dxa"/>
+          </w:tcPr>
+          <w:p>
+            <w:r>
+              <w:t>Add Course</w:t>
+            </w:r>
+          </w:p>
+        </w:tc>
+        <w:tc>
+          <w:tcPr>
+            <w:tcW w:w="5267" w:type="dxa"/>
+          </w:tcPr>
+          <w:p>
+            <w:pPr>
+              <w:cnfStyle w:val="000000000000" w:firstRow="0" w:lastRow="0" w:firstColumn="0" w:lastColumn="0" w:oddVBand="0" w:evenVBand="0" w:oddHBand="0" w:evenHBand="0" w:firstRowFirstColumn="0" w:firstRowLastColumn="0" w:lastRowFirstColumn="0" w:lastRowLastColumn="0"/>
+            </w:pPr>
+            <w:r>
+              <w:t>The user can add a course to the list of courses they are enrolled in</w:t>
+            </w:r>
+          </w:p>
+        </w:tc>
+      </w:tr>
+      <w:tr>
+        <w:trPr>
+          <w:cnfStyle w:val="000000100000" w:firstRow="0" w:lastRow="0" w:firstColumn="0" w:lastColumn="0" w:oddVBand="0" w:evenVBand="0" w:oddHBand="1" w:evenHBand="0" w:firstRowFirstColumn="0" w:firstRowLastColumn="0" w:lastRowFirstColumn="0" w:lastRowLastColumn="0"/>
+          <w:trHeight w:val="482"/>
+        </w:trPr>
+        <w:tc>
+          <w:tcPr>
+            <w:cnfStyle w:val="000010000000" w:firstRow="0" w:lastRow="0" w:firstColumn="0" w:lastColumn="0" w:oddVBand="1" w:evenVBand="0" w:oddHBand="0" w:evenHBand="0" w:firstRowFirstColumn="0" w:firstRowLastColumn="0" w:lastRowFirstColumn="0" w:lastRowLastColumn="0"/>
+            <w:tcW w:w="3360" w:type="dxa"/>
+          </w:tcPr>
+          <w:p>
+            <w:r>
+              <w:t>Add Course Info</w:t>
+            </w:r>
+          </w:p>
+        </w:tc>
+        <w:tc>
+          <w:tcPr>
+            <w:tcW w:w="5267" w:type="dxa"/>
+          </w:tcPr>
+          <w:p>
+            <w:pPr>
+              <w:cnfStyle w:val="000000100000" w:firstRow="0" w:lastRow="0" w:firstColumn="0" w:lastColumn="0" w:oddVBand="0" w:evenVBand="0" w:oddHBand="1" w:evenHBand="0" w:firstRowFirstColumn="0" w:firstRowLastColumn="0" w:lastRowFirstColumn="0" w:lastRowLastColumn="0"/>
+            </w:pPr>
+            <w:r>
+              <w:t>The user can enter course information regarding the scale that is used to calculate course averages</w:t>
+            </w:r>
+          </w:p>
+        </w:tc>
+      </w:tr>
+      <w:tr>
+        <w:trPr>
+          <w:trHeight w:val="482"/>
+        </w:trPr>
+        <w:tc>
+          <w:tcPr>
+            <w:cnfStyle w:val="000010000000" w:firstRow="0" w:lastRow="0" w:firstColumn="0" w:lastColumn="0" w:oddVBand="1" w:evenVBand="0" w:oddHBand="0" w:evenHBand="0" w:firstRowFirstColumn="0" w:firstRowLastColumn="0" w:lastRowFirstColumn="0" w:lastRowLastColumn="0"/>
+            <w:tcW w:w="3360" w:type="dxa"/>
+          </w:tcPr>
+          <w:p>
+            <w:r>
+              <w:t>Enter Scores</w:t>
+            </w:r>
+          </w:p>
+        </w:tc>
+        <w:tc>
+          <w:tcPr>
+            <w:tcW w:w="5267" w:type="dxa"/>
+          </w:tcPr>
+          <w:p>
+            <w:pPr>
+              <w:cnfStyle w:val="000000000000" w:firstRow="0" w:lastRow="0" w:firstColumn="0" w:lastColumn="0" w:oddVBand="0" w:evenVBand="0" w:oddHBand="0" w:evenHBand="0" w:firstRowFirstColumn="0" w:firstRowLastColumn="0" w:lastRowFirstColumn="0" w:lastRowLastColumn="0"/>
+            </w:pPr>
+            <w:r>
+              <w:t xml:space="preserve">The user can enter the scores they </w:t>
+            </w:r>
+          </w:p>
+        </w:tc>
+      </w:tr>
+      <w:tr>
+        <w:trPr>
+          <w:cnfStyle w:val="000000100000" w:firstRow="0" w:lastRow="0" w:firstColumn="0" w:lastColumn="0" w:oddVBand="0" w:evenVBand="0" w:oddHBand="1" w:evenHBand="0" w:firstRowFirstColumn="0" w:firstRowLastColumn="0" w:lastRowFirstColumn="0" w:lastRowLastColumn="0"/>
+          <w:trHeight w:val="482"/>
+        </w:trPr>
+        <w:tc>
+          <w:tcPr>
+            <w:cnfStyle w:val="000010000000" w:firstRow="0" w:lastRow="0" w:firstColumn="0" w:lastColumn="0" w:oddVBand="1" w:evenVBand="0" w:oddHBand="0" w:evenHBand="0" w:firstRowFirstColumn="0" w:firstRowLastColumn="0" w:lastRowFirstColumn="0" w:lastRowLastColumn="0"/>
+            <w:tcW w:w="3360" w:type="dxa"/>
+          </w:tcPr>
+          <w:p>
+            <w:r>
+              <w:lastRenderedPageBreak/>
+              <w:t>Highlighter</w:t>
+            </w:r>
+          </w:p>
+        </w:tc>
+        <w:tc>
+          <w:tcPr>
+            <w:tcW w:w="5267" w:type="dxa"/>
+          </w:tcPr>
+          <w:p>
+            <w:pPr>
+              <w:cnfStyle w:val="000000100000" w:firstRow="0" w:lastRow="0" w:firstColumn="0" w:lastColumn="0" w:oddVBand="0" w:evenVBand="0" w:oddHBand="1" w:evenHBand="0" w:firstRowFirstColumn="0" w:firstRowLastColumn="0" w:lastRowFirstColumn="0" w:lastRowLastColumn="0"/>
+            </w:pPr>
+            <w:r>
+              <w:t>2 colors</w:t>
+            </w:r>
+          </w:p>
+        </w:tc>
+      </w:tr>
+      <w:tr>
+        <w:trPr>
+          <w:trHeight w:val="482"/>
+        </w:trPr>
+        <w:tc>
+          <w:tcPr>
+            <w:cnfStyle w:val="000010000000" w:firstRow="0" w:lastRow="0" w:firstColumn="0" w:lastColumn="0" w:oddVBand="1" w:evenVBand="0" w:oddHBand="0" w:evenHBand="0" w:firstRowFirstColumn="0" w:firstRowLastColumn="0" w:lastRowFirstColumn="0" w:lastRowLastColumn="0"/>
+            <w:tcW w:w="3360" w:type="dxa"/>
+          </w:tcPr>
+          <w:p>
+            <w:r>
+              <w:t>Scissors</w:t>
+            </w:r>
+          </w:p>
+        </w:tc>
+        <w:tc>
+          <w:tcPr>
+            <w:tcW w:w="5267" w:type="dxa"/>
+          </w:tcPr>
+          <w:p>
+            <w:pPr>
+              <w:cnfStyle w:val="000000000000" w:firstRow="0" w:lastRow="0" w:firstColumn="0" w:lastColumn="0" w:oddVBand="0" w:evenVBand="0" w:oddHBand="0" w:evenHBand="0" w:firstRowFirstColumn="0" w:firstRowLastColumn="0" w:lastRowFirstColumn="0" w:lastRowLastColumn="0"/>
+            </w:pPr>
+            <w:r>
+              <w:t>1 pair</w:t>
+            </w:r>
+          </w:p>
+        </w:tc>
+      </w:tr>
+    </w:tbl>
+    <w:p>
+      <w:pPr>
+        <w:ind w:left="720"/>
+      </w:pPr>
     </w:p>
     <w:sectPr>
-      <w:headerReference w:type="default" r:id="rId7"/>
+      <w:headerReference w:type="default" r:id="rId8"/>
       <w:pgSz w:w="12240" w:h="15840"/>
       <w:pgMar w:top="1440" w:right="1440" w:bottom="1440" w:left="1440" w:header="720" w:footer="720" w:gutter="0"/>
       <w:cols w:space="720"/>
@@ -1100,7 +1956,7 @@
 </file>
 
 <file path=word/endnotes.xml><?xml version="1.0" encoding="utf-8"?>
-<w:endnotes xmlns:wpc="http://schemas.microsoft.com/office/word/2010/wordprocessingCanvas" xmlns:mc="http://schemas.openxmlformats.org/markup-compatibility/2006" xmlns:o="urn:schemas-microsoft-com:office:office" xmlns:r="http://schemas.openxmlformats.org/officeDocument/2006/relationships" xmlns:m="http://schemas.openxmlformats.org/officeDocument/2006/math" xmlns:v="urn:schemas-microsoft-com:vml" xmlns:wp14="http://schemas.microsoft.com/office/word/2010/wordprocessingDrawing" xmlns:wp="http://schemas.openxmlformats.org/drawingml/2006/wordprocessingDrawing" xmlns:w10="urn:schemas-microsoft-com:office:word" xmlns:w="http://schemas.openxmlformats.org/wordprocessingml/2006/main" xmlns:w14="http://schemas.microsoft.com/office/word/2010/wordml" xmlns:w15="http://schemas.microsoft.com/office/word/2012/wordml" xmlns:wpg="http://schemas.microsoft.com/office/word/2010/wordprocessingGroup" xmlns:wpi="http://schemas.microsoft.com/office/word/2010/wordprocessingInk" xmlns:wne="http://schemas.microsoft.com/office/word/2006/wordml" xmlns:wps="http://schemas.microsoft.com/office/word/2010/wordprocessingShape" mc:Ignorable="w14 w15 wp14">
+<w:endnotes xmlns:wpc="http://schemas.microsoft.com/office/word/2010/wordprocessingCanvas" xmlns:mc="http://schemas.openxmlformats.org/markup-compatibility/2006" xmlns:o="urn:schemas-microsoft-com:office:office" xmlns:r="http://schemas.openxmlformats.org/officeDocument/2006/relationships" xmlns:m="http://schemas.openxmlformats.org/officeDocument/2006/math" xmlns:v="urn:schemas-microsoft-com:vml" xmlns:wp14="http://schemas.microsoft.com/office/word/2010/wordprocessingDrawing" xmlns:wp="http://schemas.openxmlformats.org/drawingml/2006/wordprocessingDrawing" xmlns:w10="urn:schemas-microsoft-com:office:word" xmlns:w="http://schemas.openxmlformats.org/wordprocessingml/2006/main" xmlns:w14="http://schemas.microsoft.com/office/word/2010/wordml" xmlns:wpg="http://schemas.microsoft.com/office/word/2010/wordprocessingGroup" xmlns:wpi="http://schemas.microsoft.com/office/word/2010/wordprocessingInk" xmlns:wne="http://schemas.microsoft.com/office/word/2006/wordml" xmlns:wps="http://schemas.microsoft.com/office/word/2010/wordprocessingShape" mc:Ignorable="w14 wp14">
   <w:endnote w:type="separator" w:id="-1">
     <w:p>
       <w:pPr>
@@ -1125,7 +1981,7 @@
 </file>
 
 <file path=word/footnotes.xml><?xml version="1.0" encoding="utf-8"?>
-<w:footnotes xmlns:wpc="http://schemas.microsoft.com/office/word/2010/wordprocessingCanvas" xmlns:mc="http://schemas.openxmlformats.org/markup-compatibility/2006" xmlns:o="urn:schemas-microsoft-com:office:office" xmlns:r="http://schemas.openxmlformats.org/officeDocument/2006/relationships" xmlns:m="http://schemas.openxmlformats.org/officeDocument/2006/math" xmlns:v="urn:schemas-microsoft-com:vml" xmlns:wp14="http://schemas.microsoft.com/office/word/2010/wordprocessingDrawing" xmlns:wp="http://schemas.openxmlformats.org/drawingml/2006/wordprocessingDrawing" xmlns:w10="urn:schemas-microsoft-com:office:word" xmlns:w="http://schemas.openxmlformats.org/wordprocessingml/2006/main" xmlns:w14="http://schemas.microsoft.com/office/word/2010/wordml" xmlns:w15="http://schemas.microsoft.com/office/word/2012/wordml" xmlns:wpg="http://schemas.microsoft.com/office/word/2010/wordprocessingGroup" xmlns:wpi="http://schemas.microsoft.com/office/word/2010/wordprocessingInk" xmlns:wne="http://schemas.microsoft.com/office/word/2006/wordml" xmlns:wps="http://schemas.microsoft.com/office/word/2010/wordprocessingShape" mc:Ignorable="w14 w15 wp14">
+<w:footnotes xmlns:wpc="http://schemas.microsoft.com/office/word/2010/wordprocessingCanvas" xmlns:mc="http://schemas.openxmlformats.org/markup-compatibility/2006" xmlns:o="urn:schemas-microsoft-com:office:office" xmlns:r="http://schemas.openxmlformats.org/officeDocument/2006/relationships" xmlns:m="http://schemas.openxmlformats.org/officeDocument/2006/math" xmlns:v="urn:schemas-microsoft-com:vml" xmlns:wp14="http://schemas.microsoft.com/office/word/2010/wordprocessingDrawing" xmlns:wp="http://schemas.openxmlformats.org/drawingml/2006/wordprocessingDrawing" xmlns:w10="urn:schemas-microsoft-com:office:word" xmlns:w="http://schemas.openxmlformats.org/wordprocessingml/2006/main" xmlns:w14="http://schemas.microsoft.com/office/word/2010/wordml" xmlns:wpg="http://schemas.microsoft.com/office/word/2010/wordprocessingGroup" xmlns:wpi="http://schemas.microsoft.com/office/word/2010/wordprocessingInk" xmlns:wne="http://schemas.microsoft.com/office/word/2006/wordml" xmlns:wps="http://schemas.microsoft.com/office/word/2010/wordprocessingShape" mc:Ignorable="w14 wp14">
   <w:footnote w:type="separator" w:id="-1">
     <w:p>
       <w:pPr>
@@ -1150,7 +2006,7 @@
 </file>
 
 <file path=word/header1.xml><?xml version="1.0" encoding="utf-8"?>
-<w:hdr xmlns:wpc="http://schemas.microsoft.com/office/word/2010/wordprocessingCanvas" xmlns:mc="http://schemas.openxmlformats.org/markup-compatibility/2006" xmlns:o="urn:schemas-microsoft-com:office:office" xmlns:r="http://schemas.openxmlformats.org/officeDocument/2006/relationships" xmlns:m="http://schemas.openxmlformats.org/officeDocument/2006/math" xmlns:v="urn:schemas-microsoft-com:vml" xmlns:wp14="http://schemas.microsoft.com/office/word/2010/wordprocessingDrawing" xmlns:wp="http://schemas.openxmlformats.org/drawingml/2006/wordprocessingDrawing" xmlns:w10="urn:schemas-microsoft-com:office:word" xmlns:w="http://schemas.openxmlformats.org/wordprocessingml/2006/main" xmlns:w14="http://schemas.microsoft.com/office/word/2010/wordml" xmlns:w15="http://schemas.microsoft.com/office/word/2012/wordml" xmlns:wpg="http://schemas.microsoft.com/office/word/2010/wordprocessingGroup" xmlns:wpi="http://schemas.microsoft.com/office/word/2010/wordprocessingInk" xmlns:wne="http://schemas.microsoft.com/office/word/2006/wordml" xmlns:wps="http://schemas.microsoft.com/office/word/2010/wordprocessingShape" mc:Ignorable="w14 w15 wp14">
+<w:hdr xmlns:wpc="http://schemas.microsoft.com/office/word/2010/wordprocessingCanvas" xmlns:mc="http://schemas.openxmlformats.org/markup-compatibility/2006" xmlns:o="urn:schemas-microsoft-com:office:office" xmlns:r="http://schemas.openxmlformats.org/officeDocument/2006/relationships" xmlns:m="http://schemas.openxmlformats.org/officeDocument/2006/math" xmlns:v="urn:schemas-microsoft-com:vml" xmlns:wp14="http://schemas.microsoft.com/office/word/2010/wordprocessingDrawing" xmlns:wp="http://schemas.openxmlformats.org/drawingml/2006/wordprocessingDrawing" xmlns:w10="urn:schemas-microsoft-com:office:word" xmlns:w="http://schemas.openxmlformats.org/wordprocessingml/2006/main" xmlns:w14="http://schemas.microsoft.com/office/word/2010/wordml" xmlns:wpg="http://schemas.microsoft.com/office/word/2010/wordprocessingGroup" xmlns:wpi="http://schemas.microsoft.com/office/word/2010/wordprocessingInk" xmlns:wne="http://schemas.microsoft.com/office/word/2006/wordml" xmlns:wps="http://schemas.microsoft.com/office/word/2010/wordprocessingShape" mc:Ignorable="w14 wp14">
   <w:sdt>
     <w:sdtPr>
       <w:rPr>
@@ -1232,8 +2088,347 @@
 </file>
 
 <file path=word/numbering.xml><?xml version="1.0" encoding="utf-8"?>
-<w:numbering xmlns:wpc="http://schemas.microsoft.com/office/word/2010/wordprocessingCanvas" xmlns:mc="http://schemas.openxmlformats.org/markup-compatibility/2006" xmlns:o="urn:schemas-microsoft-com:office:office" xmlns:r="http://schemas.openxmlformats.org/officeDocument/2006/relationships" xmlns:m="http://schemas.openxmlformats.org/officeDocument/2006/math" xmlns:v="urn:schemas-microsoft-com:vml" xmlns:wp14="http://schemas.microsoft.com/office/word/2010/wordprocessingDrawing" xmlns:wp="http://schemas.openxmlformats.org/drawingml/2006/wordprocessingDrawing" xmlns:w10="urn:schemas-microsoft-com:office:word" xmlns:w="http://schemas.openxmlformats.org/wordprocessingml/2006/main" xmlns:w14="http://schemas.microsoft.com/office/word/2010/wordml" xmlns:w15="http://schemas.microsoft.com/office/word/2012/wordml" xmlns:wpg="http://schemas.microsoft.com/office/word/2010/wordprocessingGroup" xmlns:wpi="http://schemas.microsoft.com/office/word/2010/wordprocessingInk" xmlns:wne="http://schemas.microsoft.com/office/word/2006/wordml" xmlns:wps="http://schemas.microsoft.com/office/word/2010/wordprocessingShape" mc:Ignorable="w14 w15 wp14">
-  <w:abstractNum w:abstractNumId="0" w15:restartNumberingAfterBreak="0">
+<w:numbering xmlns:wpc="http://schemas.microsoft.com/office/word/2010/wordprocessingCanvas" xmlns:mc="http://schemas.openxmlformats.org/markup-compatibility/2006" xmlns:o="urn:schemas-microsoft-com:office:office" xmlns:r="http://schemas.openxmlformats.org/officeDocument/2006/relationships" xmlns:m="http://schemas.openxmlformats.org/officeDocument/2006/math" xmlns:v="urn:schemas-microsoft-com:vml" xmlns:wp14="http://schemas.microsoft.com/office/word/2010/wordprocessingDrawing" xmlns:wp="http://schemas.openxmlformats.org/drawingml/2006/wordprocessingDrawing" xmlns:w10="urn:schemas-microsoft-com:office:word" xmlns:w="http://schemas.openxmlformats.org/wordprocessingml/2006/main" xmlns:w14="http://schemas.microsoft.com/office/word/2010/wordml" xmlns:wpg="http://schemas.microsoft.com/office/word/2010/wordprocessingGroup" xmlns:wpi="http://schemas.microsoft.com/office/word/2010/wordprocessingInk" xmlns:wne="http://schemas.microsoft.com/office/word/2006/wordml" xmlns:wps="http://schemas.microsoft.com/office/word/2010/wordprocessingShape" mc:Ignorable="w14 wp14">
+  <w:abstractNum w:abstractNumId="0">
+    <w:nsid w:val="16421A36"/>
+    <w:multiLevelType w:val="hybridMultilevel"/>
+    <w:tmpl w:val="79A42768"/>
+    <w:lvl w:ilvl="0" w:tplc="04090001">
+      <w:start w:val="1"/>
+      <w:numFmt w:val="bullet"/>
+      <w:lvlText w:val=""/>
+      <w:lvlJc w:val="left"/>
+      <w:pPr>
+        <w:ind w:left="1350" w:hanging="360"/>
+      </w:pPr>
+      <w:rPr>
+        <w:rFonts w:ascii="Symbol" w:hAnsi="Symbol" w:hint="default"/>
+      </w:rPr>
+    </w:lvl>
+    <w:lvl w:ilvl="1" w:tplc="04090003" w:tentative="1">
+      <w:start w:val="1"/>
+      <w:numFmt w:val="bullet"/>
+      <w:lvlText w:val="o"/>
+      <w:lvlJc w:val="left"/>
+      <w:pPr>
+        <w:ind w:left="2070" w:hanging="360"/>
+      </w:pPr>
+      <w:rPr>
+        <w:rFonts w:ascii="Courier New" w:hAnsi="Courier New" w:cs="Courier New" w:hint="default"/>
+      </w:rPr>
+    </w:lvl>
+    <w:lvl w:ilvl="2" w:tplc="04090005" w:tentative="1">
+      <w:start w:val="1"/>
+      <w:numFmt w:val="bullet"/>
+      <w:lvlText w:val=""/>
+      <w:lvlJc w:val="left"/>
+      <w:pPr>
+        <w:ind w:left="2790" w:hanging="360"/>
+      </w:pPr>
+      <w:rPr>
+        <w:rFonts w:ascii="Wingdings" w:hAnsi="Wingdings" w:hint="default"/>
+      </w:rPr>
+    </w:lvl>
+    <w:lvl w:ilvl="3" w:tplc="04090001" w:tentative="1">
+      <w:start w:val="1"/>
+      <w:numFmt w:val="bullet"/>
+      <w:lvlText w:val=""/>
+      <w:lvlJc w:val="left"/>
+      <w:pPr>
+        <w:ind w:left="3510" w:hanging="360"/>
+      </w:pPr>
+      <w:rPr>
+        <w:rFonts w:ascii="Symbol" w:hAnsi="Symbol" w:hint="default"/>
+      </w:rPr>
+    </w:lvl>
+    <w:lvl w:ilvl="4" w:tplc="04090003" w:tentative="1">
+      <w:start w:val="1"/>
+      <w:numFmt w:val="bullet"/>
+      <w:lvlText w:val="o"/>
+      <w:lvlJc w:val="left"/>
+      <w:pPr>
+        <w:ind w:left="4230" w:hanging="360"/>
+      </w:pPr>
+      <w:rPr>
+        <w:rFonts w:ascii="Courier New" w:hAnsi="Courier New" w:cs="Courier New" w:hint="default"/>
+      </w:rPr>
+    </w:lvl>
+    <w:lvl w:ilvl="5" w:tplc="04090005" w:tentative="1">
+      <w:start w:val="1"/>
+      <w:numFmt w:val="bullet"/>
+      <w:lvlText w:val=""/>
+      <w:lvlJc w:val="left"/>
+      <w:pPr>
+        <w:ind w:left="4950" w:hanging="360"/>
+      </w:pPr>
+      <w:rPr>
+        <w:rFonts w:ascii="Wingdings" w:hAnsi="Wingdings" w:hint="default"/>
+      </w:rPr>
+    </w:lvl>
+    <w:lvl w:ilvl="6" w:tplc="04090001" w:tentative="1">
+      <w:start w:val="1"/>
+      <w:numFmt w:val="bullet"/>
+      <w:lvlText w:val=""/>
+      <w:lvlJc w:val="left"/>
+      <w:pPr>
+        <w:ind w:left="5670" w:hanging="360"/>
+      </w:pPr>
+      <w:rPr>
+        <w:rFonts w:ascii="Symbol" w:hAnsi="Symbol" w:hint="default"/>
+      </w:rPr>
+    </w:lvl>
+    <w:lvl w:ilvl="7" w:tplc="04090003" w:tentative="1">
+      <w:start w:val="1"/>
+      <w:numFmt w:val="bullet"/>
+      <w:lvlText w:val="o"/>
+      <w:lvlJc w:val="left"/>
+      <w:pPr>
+        <w:ind w:left="6390" w:hanging="360"/>
+      </w:pPr>
+      <w:rPr>
+        <w:rFonts w:ascii="Courier New" w:hAnsi="Courier New" w:cs="Courier New" w:hint="default"/>
+      </w:rPr>
+    </w:lvl>
+    <w:lvl w:ilvl="8" w:tplc="04090005" w:tentative="1">
+      <w:start w:val="1"/>
+      <w:numFmt w:val="bullet"/>
+      <w:lvlText w:val=""/>
+      <w:lvlJc w:val="left"/>
+      <w:pPr>
+        <w:ind w:left="7110" w:hanging="360"/>
+      </w:pPr>
+      <w:rPr>
+        <w:rFonts w:ascii="Wingdings" w:hAnsi="Wingdings" w:hint="default"/>
+      </w:rPr>
+    </w:lvl>
+  </w:abstractNum>
+  <w:abstractNum w:abstractNumId="1">
+    <w:nsid w:val="23361970"/>
+    <w:multiLevelType w:val="hybridMultilevel"/>
+    <w:tmpl w:val="0DA26868"/>
+    <w:lvl w:ilvl="0" w:tplc="04090001">
+      <w:start w:val="1"/>
+      <w:numFmt w:val="bullet"/>
+      <w:lvlText w:val=""/>
+      <w:lvlJc w:val="left"/>
+      <w:pPr>
+        <w:ind w:left="1440" w:hanging="360"/>
+      </w:pPr>
+      <w:rPr>
+        <w:rFonts w:ascii="Symbol" w:hAnsi="Symbol" w:hint="default"/>
+      </w:rPr>
+    </w:lvl>
+    <w:lvl w:ilvl="1" w:tplc="04090003" w:tentative="1">
+      <w:start w:val="1"/>
+      <w:numFmt w:val="bullet"/>
+      <w:lvlText w:val="o"/>
+      <w:lvlJc w:val="left"/>
+      <w:pPr>
+        <w:ind w:left="2160" w:hanging="360"/>
+      </w:pPr>
+      <w:rPr>
+        <w:rFonts w:ascii="Courier New" w:hAnsi="Courier New" w:cs="Courier New" w:hint="default"/>
+      </w:rPr>
+    </w:lvl>
+    <w:lvl w:ilvl="2" w:tplc="04090005" w:tentative="1">
+      <w:start w:val="1"/>
+      <w:numFmt w:val="bullet"/>
+      <w:lvlText w:val=""/>
+      <w:lvlJc w:val="left"/>
+      <w:pPr>
+        <w:ind w:left="2880" w:hanging="360"/>
+      </w:pPr>
+      <w:rPr>
+        <w:rFonts w:ascii="Wingdings" w:hAnsi="Wingdings" w:hint="default"/>
+      </w:rPr>
+    </w:lvl>
+    <w:lvl w:ilvl="3" w:tplc="04090001" w:tentative="1">
+      <w:start w:val="1"/>
+      <w:numFmt w:val="bullet"/>
+      <w:lvlText w:val=""/>
+      <w:lvlJc w:val="left"/>
+      <w:pPr>
+        <w:ind w:left="3600" w:hanging="360"/>
+      </w:pPr>
+      <w:rPr>
+        <w:rFonts w:ascii="Symbol" w:hAnsi="Symbol" w:hint="default"/>
+      </w:rPr>
+    </w:lvl>
+    <w:lvl w:ilvl="4" w:tplc="04090003" w:tentative="1">
+      <w:start w:val="1"/>
+      <w:numFmt w:val="bullet"/>
+      <w:lvlText w:val="o"/>
+      <w:lvlJc w:val="left"/>
+      <w:pPr>
+        <w:ind w:left="4320" w:hanging="360"/>
+      </w:pPr>
+      <w:rPr>
+        <w:rFonts w:ascii="Courier New" w:hAnsi="Courier New" w:cs="Courier New" w:hint="default"/>
+      </w:rPr>
+    </w:lvl>
+    <w:lvl w:ilvl="5" w:tplc="04090005" w:tentative="1">
+      <w:start w:val="1"/>
+      <w:numFmt w:val="bullet"/>
+      <w:lvlText w:val=""/>
+      <w:lvlJc w:val="left"/>
+      <w:pPr>
+        <w:ind w:left="5040" w:hanging="360"/>
+      </w:pPr>
+      <w:rPr>
+        <w:rFonts w:ascii="Wingdings" w:hAnsi="Wingdings" w:hint="default"/>
+      </w:rPr>
+    </w:lvl>
+    <w:lvl w:ilvl="6" w:tplc="04090001" w:tentative="1">
+      <w:start w:val="1"/>
+      <w:numFmt w:val="bullet"/>
+      <w:lvlText w:val=""/>
+      <w:lvlJc w:val="left"/>
+      <w:pPr>
+        <w:ind w:left="5760" w:hanging="360"/>
+      </w:pPr>
+      <w:rPr>
+        <w:rFonts w:ascii="Symbol" w:hAnsi="Symbol" w:hint="default"/>
+      </w:rPr>
+    </w:lvl>
+    <w:lvl w:ilvl="7" w:tplc="04090003" w:tentative="1">
+      <w:start w:val="1"/>
+      <w:numFmt w:val="bullet"/>
+      <w:lvlText w:val="o"/>
+      <w:lvlJc w:val="left"/>
+      <w:pPr>
+        <w:ind w:left="6480" w:hanging="360"/>
+      </w:pPr>
+      <w:rPr>
+        <w:rFonts w:ascii="Courier New" w:hAnsi="Courier New" w:cs="Courier New" w:hint="default"/>
+      </w:rPr>
+    </w:lvl>
+    <w:lvl w:ilvl="8" w:tplc="04090005" w:tentative="1">
+      <w:start w:val="1"/>
+      <w:numFmt w:val="bullet"/>
+      <w:lvlText w:val=""/>
+      <w:lvlJc w:val="left"/>
+      <w:pPr>
+        <w:ind w:left="7200" w:hanging="360"/>
+      </w:pPr>
+      <w:rPr>
+        <w:rFonts w:ascii="Wingdings" w:hAnsi="Wingdings" w:hint="default"/>
+      </w:rPr>
+    </w:lvl>
+  </w:abstractNum>
+  <w:abstractNum w:abstractNumId="2">
+    <w:nsid w:val="366C061A"/>
+    <w:multiLevelType w:val="multilevel"/>
+    <w:tmpl w:val="6B566332"/>
+    <w:lvl w:ilvl="0">
+      <w:start w:val="2"/>
+      <w:numFmt w:val="decimal"/>
+      <w:lvlText w:val="%1"/>
+      <w:lvlJc w:val="left"/>
+      <w:pPr>
+        <w:ind w:left="360" w:hanging="360"/>
+      </w:pPr>
+      <w:rPr>
+        <w:rFonts w:hint="default"/>
+      </w:rPr>
+    </w:lvl>
+    <w:lvl w:ilvl="1">
+      <w:start w:val="2"/>
+      <w:numFmt w:val="decimal"/>
+      <w:lvlText w:val="%1.%2"/>
+      <w:lvlJc w:val="left"/>
+      <w:pPr>
+        <w:ind w:left="1080" w:hanging="360"/>
+      </w:pPr>
+      <w:rPr>
+        <w:rFonts w:hint="default"/>
+      </w:rPr>
+    </w:lvl>
+    <w:lvl w:ilvl="2">
+      <w:start w:val="1"/>
+      <w:numFmt w:val="decimal"/>
+      <w:lvlText w:val="%1.%2.%3"/>
+      <w:lvlJc w:val="left"/>
+      <w:pPr>
+        <w:ind w:left="2160" w:hanging="720"/>
+      </w:pPr>
+      <w:rPr>
+        <w:rFonts w:hint="default"/>
+      </w:rPr>
+    </w:lvl>
+    <w:lvl w:ilvl="3">
+      <w:start w:val="1"/>
+      <w:numFmt w:val="decimal"/>
+      <w:lvlText w:val="%1.%2.%3.%4"/>
+      <w:lvlJc w:val="left"/>
+      <w:pPr>
+        <w:ind w:left="2880" w:hanging="720"/>
+      </w:pPr>
+      <w:rPr>
+        <w:rFonts w:hint="default"/>
+      </w:rPr>
+    </w:lvl>
+    <w:lvl w:ilvl="4">
+      <w:start w:val="1"/>
+      <w:numFmt w:val="decimal"/>
+      <w:lvlText w:val="%1.%2.%3.%4.%5"/>
+      <w:lvlJc w:val="left"/>
+      <w:pPr>
+        <w:ind w:left="3960" w:hanging="1080"/>
+      </w:pPr>
+      <w:rPr>
+        <w:rFonts w:hint="default"/>
+      </w:rPr>
+    </w:lvl>
+    <w:lvl w:ilvl="5">
+      <w:start w:val="1"/>
+      <w:numFmt w:val="decimal"/>
+      <w:lvlText w:val="%1.%2.%3.%4.%5.%6"/>
+      <w:lvlJc w:val="left"/>
+      <w:pPr>
+        <w:ind w:left="4680" w:hanging="1080"/>
+      </w:pPr>
+      <w:rPr>
+        <w:rFonts w:hint="default"/>
+      </w:rPr>
+    </w:lvl>
+    <w:lvl w:ilvl="6">
+      <w:start w:val="1"/>
+      <w:numFmt w:val="decimal"/>
+      <w:lvlText w:val="%1.%2.%3.%4.%5.%6.%7"/>
+      <w:lvlJc w:val="left"/>
+      <w:pPr>
+        <w:ind w:left="5760" w:hanging="1440"/>
+      </w:pPr>
+      <w:rPr>
+        <w:rFonts w:hint="default"/>
+      </w:rPr>
+    </w:lvl>
+    <w:lvl w:ilvl="7">
+      <w:start w:val="1"/>
+      <w:numFmt w:val="decimal"/>
+      <w:lvlText w:val="%1.%2.%3.%4.%5.%6.%7.%8"/>
+      <w:lvlJc w:val="left"/>
+      <w:pPr>
+        <w:ind w:left="6480" w:hanging="1440"/>
+      </w:pPr>
+      <w:rPr>
+        <w:rFonts w:hint="default"/>
+      </w:rPr>
+    </w:lvl>
+    <w:lvl w:ilvl="8">
+      <w:start w:val="1"/>
+      <w:numFmt w:val="decimal"/>
+      <w:lvlText w:val="%1.%2.%3.%4.%5.%6.%7.%8.%9"/>
+      <w:lvlJc w:val="left"/>
+      <w:pPr>
+        <w:ind w:left="7200" w:hanging="1440"/>
+      </w:pPr>
+      <w:rPr>
+        <w:rFonts w:hint="default"/>
+      </w:rPr>
+    </w:lvl>
+  </w:abstractNum>
+  <w:abstractNum w:abstractNumId="3">
     <w:nsid w:val="48ED7CD4"/>
     <w:multiLevelType w:val="hybridMultilevel"/>
     <w:tmpl w:val="45A42910"/>
@@ -1346,7 +2541,7 @@
       </w:rPr>
     </w:lvl>
   </w:abstractNum>
-  <w:abstractNum w:abstractNumId="1" w15:restartNumberingAfterBreak="0">
+  <w:abstractNum w:abstractNumId="4">
     <w:nsid w:val="49446BE0"/>
     <w:multiLevelType w:val="multilevel"/>
     <w:tmpl w:val="DAF0EB42"/>
@@ -1460,7 +2655,7 @@
       </w:rPr>
     </w:lvl>
   </w:abstractNum>
-  <w:abstractNum w:abstractNumId="2" w15:restartNumberingAfterBreak="0">
+  <w:abstractNum w:abstractNumId="5">
     <w:nsid w:val="49810E77"/>
     <w:multiLevelType w:val="multilevel"/>
     <w:tmpl w:val="5150F314"/>
@@ -1573,10 +2768,10 @@
       </w:rPr>
     </w:lvl>
   </w:abstractNum>
-  <w:abstractNum w:abstractNumId="3" w15:restartNumberingAfterBreak="0">
+  <w:abstractNum w:abstractNumId="6">
     <w:nsid w:val="53D12F3D"/>
     <w:multiLevelType w:val="hybridMultilevel"/>
-    <w:tmpl w:val="6F06B8B4"/>
+    <w:tmpl w:val="212019B2"/>
     <w:lvl w:ilvl="0" w:tplc="0409000F">
       <w:start w:val="1"/>
       <w:numFmt w:val="decimal"/>
@@ -1662,23 +2857,148 @@
       </w:pPr>
     </w:lvl>
   </w:abstractNum>
+  <w:abstractNum w:abstractNumId="7">
+    <w:nsid w:val="627F6AC6"/>
+    <w:multiLevelType w:val="hybridMultilevel"/>
+    <w:tmpl w:val="E6A614FA"/>
+    <w:lvl w:ilvl="0" w:tplc="04090001">
+      <w:start w:val="1"/>
+      <w:numFmt w:val="bullet"/>
+      <w:lvlText w:val=""/>
+      <w:lvlJc w:val="left"/>
+      <w:pPr>
+        <w:ind w:left="1440" w:hanging="360"/>
+      </w:pPr>
+      <w:rPr>
+        <w:rFonts w:ascii="Symbol" w:hAnsi="Symbol" w:hint="default"/>
+      </w:rPr>
+    </w:lvl>
+    <w:lvl w:ilvl="1" w:tplc="04090003" w:tentative="1">
+      <w:start w:val="1"/>
+      <w:numFmt w:val="bullet"/>
+      <w:lvlText w:val="o"/>
+      <w:lvlJc w:val="left"/>
+      <w:pPr>
+        <w:ind w:left="2160" w:hanging="360"/>
+      </w:pPr>
+      <w:rPr>
+        <w:rFonts w:ascii="Courier New" w:hAnsi="Courier New" w:cs="Courier New" w:hint="default"/>
+      </w:rPr>
+    </w:lvl>
+    <w:lvl w:ilvl="2" w:tplc="04090005" w:tentative="1">
+      <w:start w:val="1"/>
+      <w:numFmt w:val="bullet"/>
+      <w:lvlText w:val=""/>
+      <w:lvlJc w:val="left"/>
+      <w:pPr>
+        <w:ind w:left="2880" w:hanging="360"/>
+      </w:pPr>
+      <w:rPr>
+        <w:rFonts w:ascii="Wingdings" w:hAnsi="Wingdings" w:hint="default"/>
+      </w:rPr>
+    </w:lvl>
+    <w:lvl w:ilvl="3" w:tplc="04090001" w:tentative="1">
+      <w:start w:val="1"/>
+      <w:numFmt w:val="bullet"/>
+      <w:lvlText w:val=""/>
+      <w:lvlJc w:val="left"/>
+      <w:pPr>
+        <w:ind w:left="3600" w:hanging="360"/>
+      </w:pPr>
+      <w:rPr>
+        <w:rFonts w:ascii="Symbol" w:hAnsi="Symbol" w:hint="default"/>
+      </w:rPr>
+    </w:lvl>
+    <w:lvl w:ilvl="4" w:tplc="04090003" w:tentative="1">
+      <w:start w:val="1"/>
+      <w:numFmt w:val="bullet"/>
+      <w:lvlText w:val="o"/>
+      <w:lvlJc w:val="left"/>
+      <w:pPr>
+        <w:ind w:left="4320" w:hanging="360"/>
+      </w:pPr>
+      <w:rPr>
+        <w:rFonts w:ascii="Courier New" w:hAnsi="Courier New" w:cs="Courier New" w:hint="default"/>
+      </w:rPr>
+    </w:lvl>
+    <w:lvl w:ilvl="5" w:tplc="04090005" w:tentative="1">
+      <w:start w:val="1"/>
+      <w:numFmt w:val="bullet"/>
+      <w:lvlText w:val=""/>
+      <w:lvlJc w:val="left"/>
+      <w:pPr>
+        <w:ind w:left="5040" w:hanging="360"/>
+      </w:pPr>
+      <w:rPr>
+        <w:rFonts w:ascii="Wingdings" w:hAnsi="Wingdings" w:hint="default"/>
+      </w:rPr>
+    </w:lvl>
+    <w:lvl w:ilvl="6" w:tplc="04090001" w:tentative="1">
+      <w:start w:val="1"/>
+      <w:numFmt w:val="bullet"/>
+      <w:lvlText w:val=""/>
+      <w:lvlJc w:val="left"/>
+      <w:pPr>
+        <w:ind w:left="5760" w:hanging="360"/>
+      </w:pPr>
+      <w:rPr>
+        <w:rFonts w:ascii="Symbol" w:hAnsi="Symbol" w:hint="default"/>
+      </w:rPr>
+    </w:lvl>
+    <w:lvl w:ilvl="7" w:tplc="04090003" w:tentative="1">
+      <w:start w:val="1"/>
+      <w:numFmt w:val="bullet"/>
+      <w:lvlText w:val="o"/>
+      <w:lvlJc w:val="left"/>
+      <w:pPr>
+        <w:ind w:left="6480" w:hanging="360"/>
+      </w:pPr>
+      <w:rPr>
+        <w:rFonts w:ascii="Courier New" w:hAnsi="Courier New" w:cs="Courier New" w:hint="default"/>
+      </w:rPr>
+    </w:lvl>
+    <w:lvl w:ilvl="8" w:tplc="04090005" w:tentative="1">
+      <w:start w:val="1"/>
+      <w:numFmt w:val="bullet"/>
+      <w:lvlText w:val=""/>
+      <w:lvlJc w:val="left"/>
+      <w:pPr>
+        <w:ind w:left="7200" w:hanging="360"/>
+      </w:pPr>
+      <w:rPr>
+        <w:rFonts w:ascii="Wingdings" w:hAnsi="Wingdings" w:hint="default"/>
+      </w:rPr>
+    </w:lvl>
+  </w:abstractNum>
   <w:num w:numId="1">
+    <w:abstractNumId w:val="6"/>
+  </w:num>
+  <w:num w:numId="2">
     <w:abstractNumId w:val="3"/>
   </w:num>
-  <w:num w:numId="2">
-    <w:abstractNumId w:val="0"/>
+  <w:num w:numId="3">
+    <w:abstractNumId w:val="5"/>
   </w:num>
-  <w:num w:numId="3">
+  <w:num w:numId="4">
+    <w:abstractNumId w:val="4"/>
+  </w:num>
+  <w:num w:numId="5">
     <w:abstractNumId w:val="2"/>
   </w:num>
-  <w:num w:numId="4">
+  <w:num w:numId="6">
     <w:abstractNumId w:val="1"/>
+  </w:num>
+  <w:num w:numId="7">
+    <w:abstractNumId w:val="7"/>
+  </w:num>
+  <w:num w:numId="8">
+    <w:abstractNumId w:val="0"/>
   </w:num>
 </w:numbering>
 </file>
 
 <file path=word/styles.xml><?xml version="1.0" encoding="utf-8"?>
-<w:styles xmlns:mc="http://schemas.openxmlformats.org/markup-compatibility/2006" xmlns:r="http://schemas.openxmlformats.org/officeDocument/2006/relationships" xmlns:w="http://schemas.openxmlformats.org/wordprocessingml/2006/main" xmlns:w14="http://schemas.microsoft.com/office/word/2010/wordml" xmlns:w15="http://schemas.microsoft.com/office/word/2012/wordml" mc:Ignorable="w14 w15">
+<w:styles xmlns:mc="http://schemas.openxmlformats.org/markup-compatibility/2006" xmlns:r="http://schemas.openxmlformats.org/officeDocument/2006/relationships" xmlns:w="http://schemas.openxmlformats.org/wordprocessingml/2006/main" xmlns:w14="http://schemas.microsoft.com/office/word/2010/wordml" mc:Ignorable="w14">
   <w:docDefaults>
     <w:rPrDefault>
       <w:rPr>
@@ -1695,378 +3015,144 @@
       </w:pPr>
     </w:pPrDefault>
   </w:docDefaults>
-  <w:latentStyles w:defLockedState="0" w:defUIPriority="99" w:defSemiHidden="0" w:defUnhideWhenUsed="0" w:defQFormat="0" w:count="371">
-    <w:lsdException w:name="Normal" w:uiPriority="0" w:qFormat="1"/>
-    <w:lsdException w:name="heading 1" w:uiPriority="9" w:qFormat="1"/>
-    <w:lsdException w:name="heading 2" w:semiHidden="1" w:uiPriority="9" w:unhideWhenUsed="1" w:qFormat="1"/>
-    <w:lsdException w:name="heading 3" w:semiHidden="1" w:uiPriority="9" w:unhideWhenUsed="1" w:qFormat="1"/>
-    <w:lsdException w:name="heading 4" w:semiHidden="1" w:uiPriority="9" w:unhideWhenUsed="1" w:qFormat="1"/>
-    <w:lsdException w:name="heading 5" w:semiHidden="1" w:uiPriority="9" w:unhideWhenUsed="1" w:qFormat="1"/>
-    <w:lsdException w:name="heading 6" w:semiHidden="1" w:uiPriority="9" w:unhideWhenUsed="1" w:qFormat="1"/>
-    <w:lsdException w:name="heading 7" w:semiHidden="1" w:uiPriority="9" w:unhideWhenUsed="1" w:qFormat="1"/>
-    <w:lsdException w:name="heading 8" w:semiHidden="1" w:uiPriority="9" w:unhideWhenUsed="1" w:qFormat="1"/>
-    <w:lsdException w:name="heading 9" w:semiHidden="1" w:uiPriority="9" w:unhideWhenUsed="1" w:qFormat="1"/>
-    <w:lsdException w:name="index 1" w:semiHidden="1" w:unhideWhenUsed="1"/>
-    <w:lsdException w:name="index 2" w:semiHidden="1" w:unhideWhenUsed="1"/>
-    <w:lsdException w:name="index 3" w:semiHidden="1" w:unhideWhenUsed="1"/>
-    <w:lsdException w:name="index 4" w:semiHidden="1" w:unhideWhenUsed="1"/>
-    <w:lsdException w:name="index 5" w:semiHidden="1" w:unhideWhenUsed="1"/>
-    <w:lsdException w:name="index 6" w:semiHidden="1" w:unhideWhenUsed="1"/>
-    <w:lsdException w:name="index 7" w:semiHidden="1" w:unhideWhenUsed="1"/>
-    <w:lsdException w:name="index 8" w:semiHidden="1" w:unhideWhenUsed="1"/>
-    <w:lsdException w:name="index 9" w:semiHidden="1" w:unhideWhenUsed="1"/>
-    <w:lsdException w:name="toc 1" w:semiHidden="1" w:uiPriority="39" w:unhideWhenUsed="1"/>
-    <w:lsdException w:name="toc 2" w:semiHidden="1" w:uiPriority="39" w:unhideWhenUsed="1"/>
-    <w:lsdException w:name="toc 3" w:semiHidden="1" w:uiPriority="39" w:unhideWhenUsed="1"/>
-    <w:lsdException w:name="toc 4" w:semiHidden="1" w:uiPriority="39" w:unhideWhenUsed="1"/>
-    <w:lsdException w:name="toc 5" w:semiHidden="1" w:uiPriority="39" w:unhideWhenUsed="1"/>
-    <w:lsdException w:name="toc 6" w:semiHidden="1" w:uiPriority="39" w:unhideWhenUsed="1"/>
-    <w:lsdException w:name="toc 7" w:semiHidden="1" w:uiPriority="39" w:unhideWhenUsed="1"/>
-    <w:lsdException w:name="toc 8" w:semiHidden="1" w:uiPriority="39" w:unhideWhenUsed="1"/>
-    <w:lsdException w:name="toc 9" w:semiHidden="1" w:uiPriority="39" w:unhideWhenUsed="1"/>
-    <w:lsdException w:name="Normal Indent" w:semiHidden="1" w:unhideWhenUsed="1"/>
-    <w:lsdException w:name="footnote text" w:semiHidden="1" w:unhideWhenUsed="1"/>
-    <w:lsdException w:name="annotation text" w:semiHidden="1" w:unhideWhenUsed="1"/>
-    <w:lsdException w:name="header" w:semiHidden="1" w:unhideWhenUsed="1"/>
-    <w:lsdException w:name="footer" w:semiHidden="1" w:unhideWhenUsed="1"/>
-    <w:lsdException w:name="index heading" w:semiHidden="1" w:unhideWhenUsed="1"/>
-    <w:lsdException w:name="caption" w:semiHidden="1" w:uiPriority="35" w:unhideWhenUsed="1" w:qFormat="1"/>
-    <w:lsdException w:name="table of figures" w:semiHidden="1" w:unhideWhenUsed="1"/>
-    <w:lsdException w:name="envelope address" w:semiHidden="1" w:unhideWhenUsed="1"/>
-    <w:lsdException w:name="envelope return" w:semiHidden="1" w:unhideWhenUsed="1"/>
-    <w:lsdException w:name="footnote reference" w:semiHidden="1" w:unhideWhenUsed="1"/>
-    <w:lsdException w:name="annotation reference" w:semiHidden="1" w:unhideWhenUsed="1"/>
-    <w:lsdException w:name="line number" w:semiHidden="1" w:unhideWhenUsed="1"/>
-    <w:lsdException w:name="page number" w:semiHidden="1" w:unhideWhenUsed="1"/>
-    <w:lsdException w:name="endnote reference" w:semiHidden="1" w:unhideWhenUsed="1"/>
-    <w:lsdException w:name="endnote text" w:semiHidden="1" w:unhideWhenUsed="1"/>
-    <w:lsdException w:name="table of authorities" w:semiHidden="1" w:unhideWhenUsed="1"/>
-    <w:lsdException w:name="macro" w:semiHidden="1" w:unhideWhenUsed="1"/>
-    <w:lsdException w:name="toa heading" w:semiHidden="1" w:unhideWhenUsed="1"/>
-    <w:lsdException w:name="List" w:semiHidden="1" w:unhideWhenUsed="1"/>
-    <w:lsdException w:name="List Bullet" w:semiHidden="1" w:unhideWhenUsed="1"/>
-    <w:lsdException w:name="List Number" w:semiHidden="1" w:unhideWhenUsed="1"/>
-    <w:lsdException w:name="List 2" w:semiHidden="1" w:unhideWhenUsed="1"/>
-    <w:lsdException w:name="List 3" w:semiHidden="1" w:unhideWhenUsed="1"/>
-    <w:lsdException w:name="List 4" w:semiHidden="1" w:unhideWhenUsed="1"/>
-    <w:lsdException w:name="List 5" w:semiHidden="1" w:unhideWhenUsed="1"/>
-    <w:lsdException w:name="List Bullet 2" w:semiHidden="1" w:unhideWhenUsed="1"/>
-    <w:lsdException w:name="List Bullet 3" w:semiHidden="1" w:unhideWhenUsed="1"/>
-    <w:lsdException w:name="List Bullet 4" w:semiHidden="1" w:unhideWhenUsed="1"/>
-    <w:lsdException w:name="List Bullet 5" w:semiHidden="1" w:unhideWhenUsed="1"/>
-    <w:lsdException w:name="List Number 2" w:semiHidden="1" w:unhideWhenUsed="1"/>
-    <w:lsdException w:name="List Number 3" w:semiHidden="1" w:unhideWhenUsed="1"/>
-    <w:lsdException w:name="List Number 4" w:semiHidden="1" w:unhideWhenUsed="1"/>
-    <w:lsdException w:name="List Number 5" w:semiHidden="1" w:unhideWhenUsed="1"/>
-    <w:lsdException w:name="Title" w:uiPriority="10" w:qFormat="1"/>
-    <w:lsdException w:name="Closing" w:semiHidden="1" w:unhideWhenUsed="1"/>
-    <w:lsdException w:name="Signature" w:semiHidden="1" w:unhideWhenUsed="1"/>
-    <w:lsdException w:name="Default Paragraph Font" w:semiHidden="1" w:uiPriority="1" w:unhideWhenUsed="1"/>
-    <w:lsdException w:name="Body Text" w:semiHidden="1" w:unhideWhenUsed="1"/>
-    <w:lsdException w:name="Body Text Indent" w:semiHidden="1" w:unhideWhenUsed="1"/>
-    <w:lsdException w:name="List Continue" w:semiHidden="1" w:unhideWhenUsed="1"/>
-    <w:lsdException w:name="List Continue 2" w:semiHidden="1" w:unhideWhenUsed="1"/>
-    <w:lsdException w:name="List Continue 3" w:semiHidden="1" w:unhideWhenUsed="1"/>
-    <w:lsdException w:name="List Continue 4" w:semiHidden="1" w:unhideWhenUsed="1"/>
-    <w:lsdException w:name="List Continue 5" w:semiHidden="1" w:unhideWhenUsed="1"/>
-    <w:lsdException w:name="Message Header" w:semiHidden="1" w:unhideWhenUsed="1"/>
-    <w:lsdException w:name="Subtitle" w:uiPriority="11" w:qFormat="1"/>
-    <w:lsdException w:name="Salutation" w:semiHidden="1" w:unhideWhenUsed="1"/>
-    <w:lsdException w:name="Date" w:semiHidden="1" w:unhideWhenUsed="1"/>
-    <w:lsdException w:name="Body Text First Indent" w:semiHidden="1" w:unhideWhenUsed="1"/>
-    <w:lsdException w:name="Body Text First Indent 2" w:semiHidden="1" w:unhideWhenUsed="1"/>
-    <w:lsdException w:name="Note Heading" w:semiHidden="1" w:unhideWhenUsed="1"/>
-    <w:lsdException w:name="Body Text 2" w:semiHidden="1" w:unhideWhenUsed="1"/>
-    <w:lsdException w:name="Body Text 3" w:semiHidden="1" w:unhideWhenUsed="1"/>
-    <w:lsdException w:name="Body Text Indent 2" w:semiHidden="1" w:unhideWhenUsed="1"/>
-    <w:lsdException w:name="Body Text Indent 3" w:semiHidden="1" w:unhideWhenUsed="1"/>
-    <w:lsdException w:name="Block Text" w:semiHidden="1" w:unhideWhenUsed="1"/>
-    <w:lsdException w:name="Hyperlink" w:semiHidden="1" w:unhideWhenUsed="1"/>
-    <w:lsdException w:name="FollowedHyperlink" w:semiHidden="1" w:unhideWhenUsed="1"/>
-    <w:lsdException w:name="Strong" w:uiPriority="22" w:qFormat="1"/>
-    <w:lsdException w:name="Emphasis" w:uiPriority="20" w:qFormat="1"/>
-    <w:lsdException w:name="Document Map" w:semiHidden="1" w:unhideWhenUsed="1"/>
-    <w:lsdException w:name="Plain Text" w:semiHidden="1" w:unhideWhenUsed="1"/>
-    <w:lsdException w:name="E-mail Signature" w:semiHidden="1" w:unhideWhenUsed="1"/>
-    <w:lsdException w:name="HTML Top of Form" w:semiHidden="1" w:unhideWhenUsed="1"/>
-    <w:lsdException w:name="HTML Bottom of Form" w:semiHidden="1" w:unhideWhenUsed="1"/>
-    <w:lsdException w:name="Normal (Web)" w:semiHidden="1" w:unhideWhenUsed="1"/>
-    <w:lsdException w:name="HTML Acronym" w:semiHidden="1" w:unhideWhenUsed="1"/>
-    <w:lsdException w:name="HTML Address" w:semiHidden="1" w:unhideWhenUsed="1"/>
-    <w:lsdException w:name="HTML Cite" w:semiHidden="1" w:unhideWhenUsed="1"/>
-    <w:lsdException w:name="HTML Code" w:semiHidden="1" w:unhideWhenUsed="1"/>
-    <w:lsdException w:name="HTML Definition" w:semiHidden="1" w:unhideWhenUsed="1"/>
-    <w:lsdException w:name="HTML Keyboard" w:semiHidden="1" w:unhideWhenUsed="1"/>
-    <w:lsdException w:name="HTML Preformatted" w:semiHidden="1" w:unhideWhenUsed="1"/>
-    <w:lsdException w:name="HTML Sample" w:semiHidden="1" w:unhideWhenUsed="1"/>
-    <w:lsdException w:name="HTML Typewriter" w:semiHidden="1" w:unhideWhenUsed="1"/>
-    <w:lsdException w:name="HTML Variable" w:semiHidden="1" w:unhideWhenUsed="1"/>
-    <w:lsdException w:name="Normal Table" w:semiHidden="1" w:unhideWhenUsed="1"/>
-    <w:lsdException w:name="annotation subject" w:semiHidden="1" w:unhideWhenUsed="1"/>
-    <w:lsdException w:name="No List" w:semiHidden="1" w:unhideWhenUsed="1"/>
-    <w:lsdException w:name="Outline List 1" w:semiHidden="1" w:unhideWhenUsed="1"/>
-    <w:lsdException w:name="Outline List 2" w:semiHidden="1" w:unhideWhenUsed="1"/>
-    <w:lsdException w:name="Outline List 3" w:semiHidden="1" w:unhideWhenUsed="1"/>
-    <w:lsdException w:name="Table Simple 1" w:semiHidden="1" w:unhideWhenUsed="1"/>
-    <w:lsdException w:name="Table Simple 2" w:semiHidden="1" w:unhideWhenUsed="1"/>
-    <w:lsdException w:name="Table Simple 3" w:semiHidden="1" w:unhideWhenUsed="1"/>
-    <w:lsdException w:name="Table Classic 1" w:semiHidden="1" w:unhideWhenUsed="1"/>
-    <w:lsdException w:name="Table Classic 2" w:semiHidden="1" w:unhideWhenUsed="1"/>
-    <w:lsdException w:name="Table Classic 3" w:semiHidden="1" w:unhideWhenUsed="1"/>
-    <w:lsdException w:name="Table Classic 4" w:semiHidden="1" w:unhideWhenUsed="1"/>
-    <w:lsdException w:name="Table Colorful 1" w:semiHidden="1" w:unhideWhenUsed="1"/>
-    <w:lsdException w:name="Table Colorful 2" w:semiHidden="1" w:unhideWhenUsed="1"/>
-    <w:lsdException w:name="Table Colorful 3" w:semiHidden="1" w:unhideWhenUsed="1"/>
-    <w:lsdException w:name="Table Columns 1" w:semiHidden="1" w:unhideWhenUsed="1"/>
-    <w:lsdException w:name="Table Columns 2" w:semiHidden="1" w:unhideWhenUsed="1"/>
-    <w:lsdException w:name="Table Columns 3" w:semiHidden="1" w:unhideWhenUsed="1"/>
-    <w:lsdException w:name="Table Columns 4" w:semiHidden="1" w:unhideWhenUsed="1"/>
-    <w:lsdException w:name="Table Columns 5" w:semiHidden="1" w:unhideWhenUsed="1"/>
-    <w:lsdException w:name="Table Grid 1" w:semiHidden="1" w:unhideWhenUsed="1"/>
-    <w:lsdException w:name="Table Grid 2" w:semiHidden="1" w:unhideWhenUsed="1"/>
-    <w:lsdException w:name="Table Grid 3" w:semiHidden="1" w:unhideWhenUsed="1"/>
-    <w:lsdException w:name="Table Grid 4" w:semiHidden="1" w:unhideWhenUsed="1"/>
-    <w:lsdException w:name="Table Grid 5" w:semiHidden="1" w:unhideWhenUsed="1"/>
-    <w:lsdException w:name="Table Grid 6" w:semiHidden="1" w:unhideWhenUsed="1"/>
-    <w:lsdException w:name="Table Grid 7" w:semiHidden="1" w:unhideWhenUsed="1"/>
-    <w:lsdException w:name="Table Grid 8" w:semiHidden="1" w:unhideWhenUsed="1"/>
-    <w:lsdException w:name="Table List 1" w:semiHidden="1" w:unhideWhenUsed="1"/>
-    <w:lsdException w:name="Table List 2" w:semiHidden="1" w:unhideWhenUsed="1"/>
-    <w:lsdException w:name="Table List 3" w:semiHidden="1" w:unhideWhenUsed="1"/>
-    <w:lsdException w:name="Table List 4" w:semiHidden="1" w:unhideWhenUsed="1"/>
-    <w:lsdException w:name="Table List 5" w:semiHidden="1" w:unhideWhenUsed="1"/>
-    <w:lsdException w:name="Table List 6" w:semiHidden="1" w:unhideWhenUsed="1"/>
-    <w:lsdException w:name="Table List 7" w:semiHidden="1" w:unhideWhenUsed="1"/>
-    <w:lsdException w:name="Table List 8" w:semiHidden="1" w:unhideWhenUsed="1"/>
-    <w:lsdException w:name="Table 3D effects 1" w:semiHidden="1" w:unhideWhenUsed="1"/>
-    <w:lsdException w:name="Table 3D effects 2" w:semiHidden="1" w:unhideWhenUsed="1"/>
-    <w:lsdException w:name="Table 3D effects 3" w:semiHidden="1" w:unhideWhenUsed="1"/>
-    <w:lsdException w:name="Table Contemporary" w:semiHidden="1" w:unhideWhenUsed="1"/>
-    <w:lsdException w:name="Table Elegant" w:semiHidden="1" w:unhideWhenUsed="1"/>
-    <w:lsdException w:name="Table Professional" w:semiHidden="1" w:unhideWhenUsed="1"/>
-    <w:lsdException w:name="Table Subtle 1" w:semiHidden="1" w:unhideWhenUsed="1"/>
-    <w:lsdException w:name="Table Subtle 2" w:semiHidden="1" w:unhideWhenUsed="1"/>
-    <w:lsdException w:name="Table Web 1" w:semiHidden="1" w:unhideWhenUsed="1"/>
-    <w:lsdException w:name="Table Web 2" w:semiHidden="1" w:unhideWhenUsed="1"/>
-    <w:lsdException w:name="Table Web 3" w:semiHidden="1" w:unhideWhenUsed="1"/>
-    <w:lsdException w:name="Balloon Text" w:semiHidden="1" w:unhideWhenUsed="1"/>
-    <w:lsdException w:name="Table Grid" w:uiPriority="59"/>
-    <w:lsdException w:name="Table Theme" w:semiHidden="1" w:unhideWhenUsed="1"/>
-    <w:lsdException w:name="Placeholder Text" w:semiHidden="1"/>
-    <w:lsdException w:name="No Spacing" w:uiPriority="1" w:qFormat="1"/>
-    <w:lsdException w:name="Light Shading" w:uiPriority="60"/>
-    <w:lsdException w:name="Light List" w:uiPriority="61"/>
-    <w:lsdException w:name="Light Grid" w:uiPriority="62"/>
-    <w:lsdException w:name="Medium Shading 1" w:uiPriority="63"/>
-    <w:lsdException w:name="Medium Shading 2" w:uiPriority="64"/>
-    <w:lsdException w:name="Medium List 1" w:uiPriority="65"/>
-    <w:lsdException w:name="Medium List 2" w:uiPriority="66"/>
-    <w:lsdException w:name="Medium Grid 1" w:uiPriority="67"/>
-    <w:lsdException w:name="Medium Grid 2" w:uiPriority="68"/>
-    <w:lsdException w:name="Medium Grid 3" w:uiPriority="69"/>
-    <w:lsdException w:name="Dark List" w:uiPriority="70"/>
-    <w:lsdException w:name="Colorful Shading" w:uiPriority="71"/>
-    <w:lsdException w:name="Colorful List" w:uiPriority="72"/>
-    <w:lsdException w:name="Colorful Grid" w:uiPriority="73"/>
-    <w:lsdException w:name="Light Shading Accent 1" w:uiPriority="60"/>
-    <w:lsdException w:name="Light List Accent 1" w:uiPriority="61"/>
-    <w:lsdException w:name="Light Grid Accent 1" w:uiPriority="62"/>
-    <w:lsdException w:name="Medium Shading 1 Accent 1" w:uiPriority="63"/>
-    <w:lsdException w:name="Medium Shading 2 Accent 1" w:uiPriority="64"/>
-    <w:lsdException w:name="Medium List 1 Accent 1" w:uiPriority="65"/>
-    <w:lsdException w:name="Revision" w:semiHidden="1"/>
-    <w:lsdException w:name="List Paragraph" w:uiPriority="34" w:qFormat="1"/>
-    <w:lsdException w:name="Quote" w:uiPriority="29" w:qFormat="1"/>
-    <w:lsdException w:name="Intense Quote" w:uiPriority="30" w:qFormat="1"/>
-    <w:lsdException w:name="Medium List 2 Accent 1" w:uiPriority="66"/>
-    <w:lsdException w:name="Medium Grid 1 Accent 1" w:uiPriority="67"/>
-    <w:lsdException w:name="Medium Grid 2 Accent 1" w:uiPriority="68"/>
-    <w:lsdException w:name="Medium Grid 3 Accent 1" w:uiPriority="69"/>
-    <w:lsdException w:name="Dark List Accent 1" w:uiPriority="70"/>
-    <w:lsdException w:name="Colorful Shading Accent 1" w:uiPriority="71"/>
-    <w:lsdException w:name="Colorful List Accent 1" w:uiPriority="72"/>
-    <w:lsdException w:name="Colorful Grid Accent 1" w:uiPriority="73"/>
-    <w:lsdException w:name="Light Shading Accent 2" w:uiPriority="60"/>
-    <w:lsdException w:name="Light List Accent 2" w:uiPriority="61"/>
-    <w:lsdException w:name="Light Grid Accent 2" w:uiPriority="62"/>
-    <w:lsdException w:name="Medium Shading 1 Accent 2" w:uiPriority="63"/>
-    <w:lsdException w:name="Medium Shading 2 Accent 2" w:uiPriority="64"/>
-    <w:lsdException w:name="Medium List 1 Accent 2" w:uiPriority="65"/>
-    <w:lsdException w:name="Medium List 2 Accent 2" w:uiPriority="66"/>
-    <w:lsdException w:name="Medium Grid 1 Accent 2" w:uiPriority="67"/>
-    <w:lsdException w:name="Medium Grid 2 Accent 2" w:uiPriority="68"/>
-    <w:lsdException w:name="Medium Grid 3 Accent 2" w:uiPriority="69"/>
-    <w:lsdException w:name="Dark List Accent 2" w:uiPriority="70"/>
-    <w:lsdException w:name="Colorful Shading Accent 2" w:uiPriority="71"/>
-    <w:lsdException w:name="Colorful List Accent 2" w:uiPriority="72"/>
-    <w:lsdException w:name="Colorful Grid Accent 2" w:uiPriority="73"/>
-    <w:lsdException w:name="Light Shading Accent 3" w:uiPriority="60"/>
-    <w:lsdException w:name="Light List Accent 3" w:uiPriority="61"/>
-    <w:lsdException w:name="Light Grid Accent 3" w:uiPriority="62"/>
-    <w:lsdException w:name="Medium Shading 1 Accent 3" w:uiPriority="63"/>
-    <w:lsdException w:name="Medium Shading 2 Accent 3" w:uiPriority="64"/>
-    <w:lsdException w:name="Medium List 1 Accent 3" w:uiPriority="65"/>
-    <w:lsdException w:name="Medium List 2 Accent 3" w:uiPriority="66"/>
-    <w:lsdException w:name="Medium Grid 1 Accent 3" w:uiPriority="67"/>
-    <w:lsdException w:name="Medium Grid 2 Accent 3" w:uiPriority="68"/>
-    <w:lsdException w:name="Medium Grid 3 Accent 3" w:uiPriority="69"/>
-    <w:lsdException w:name="Dark List Accent 3" w:uiPriority="70"/>
-    <w:lsdException w:name="Colorful Shading Accent 3" w:uiPriority="71"/>
-    <w:lsdException w:name="Colorful List Accent 3" w:uiPriority="72"/>
-    <w:lsdException w:name="Colorful Grid Accent 3" w:uiPriority="73"/>
-    <w:lsdException w:name="Light Shading Accent 4" w:uiPriority="60"/>
-    <w:lsdException w:name="Light List Accent 4" w:uiPriority="61"/>
-    <w:lsdException w:name="Light Grid Accent 4" w:uiPriority="62"/>
-    <w:lsdException w:name="Medium Shading 1 Accent 4" w:uiPriority="63"/>
-    <w:lsdException w:name="Medium Shading 2 Accent 4" w:uiPriority="64"/>
-    <w:lsdException w:name="Medium List 1 Accent 4" w:uiPriority="65"/>
-    <w:lsdException w:name="Medium List 2 Accent 4" w:uiPriority="66"/>
-    <w:lsdException w:name="Medium Grid 1 Accent 4" w:uiPriority="67"/>
-    <w:lsdException w:name="Medium Grid 2 Accent 4" w:uiPriority="68"/>
-    <w:lsdException w:name="Medium Grid 3 Accent 4" w:uiPriority="69"/>
-    <w:lsdException w:name="Dark List Accent 4" w:uiPriority="70"/>
-    <w:lsdException w:name="Colorful Shading Accent 4" w:uiPriority="71"/>
-    <w:lsdException w:name="Colorful List Accent 4" w:uiPriority="72"/>
-    <w:lsdException w:name="Colorful Grid Accent 4" w:uiPriority="73"/>
-    <w:lsdException w:name="Light Shading Accent 5" w:uiPriority="60"/>
-    <w:lsdException w:name="Light List Accent 5" w:uiPriority="61"/>
-    <w:lsdException w:name="Light Grid Accent 5" w:uiPriority="62"/>
-    <w:lsdException w:name="Medium Shading 1 Accent 5" w:uiPriority="63"/>
-    <w:lsdException w:name="Medium Shading 2 Accent 5" w:uiPriority="64"/>
-    <w:lsdException w:name="Medium List 1 Accent 5" w:uiPriority="65"/>
-    <w:lsdException w:name="Medium List 2 Accent 5" w:uiPriority="66"/>
-    <w:lsdException w:name="Medium Grid 1 Accent 5" w:uiPriority="67"/>
-    <w:lsdException w:name="Medium Grid 2 Accent 5" w:uiPriority="68"/>
-    <w:lsdException w:name="Medium Grid 3 Accent 5" w:uiPriority="69"/>
-    <w:lsdException w:name="Dark List Accent 5" w:uiPriority="70"/>
-    <w:lsdException w:name="Colorful Shading Accent 5" w:uiPriority="71"/>
-    <w:lsdException w:name="Colorful List Accent 5" w:uiPriority="72"/>
-    <w:lsdException w:name="Colorful Grid Accent 5" w:uiPriority="73"/>
-    <w:lsdException w:name="Light Shading Accent 6" w:uiPriority="60"/>
-    <w:lsdException w:name="Light List Accent 6" w:uiPriority="61"/>
-    <w:lsdException w:name="Light Grid Accent 6" w:uiPriority="62"/>
-    <w:lsdException w:name="Medium Shading 1 Accent 6" w:uiPriority="63"/>
-    <w:lsdException w:name="Medium Shading 2 Accent 6" w:uiPriority="64"/>
-    <w:lsdException w:name="Medium List 1 Accent 6" w:uiPriority="65"/>
-    <w:lsdException w:name="Medium List 2 Accent 6" w:uiPriority="66"/>
-    <w:lsdException w:name="Medium Grid 1 Accent 6" w:uiPriority="67"/>
-    <w:lsdException w:name="Medium Grid 2 Accent 6" w:uiPriority="68"/>
-    <w:lsdException w:name="Medium Grid 3 Accent 6" w:uiPriority="69"/>
-    <w:lsdException w:name="Dark List Accent 6" w:uiPriority="70"/>
-    <w:lsdException w:name="Colorful Shading Accent 6" w:uiPriority="71"/>
-    <w:lsdException w:name="Colorful List Accent 6" w:uiPriority="72"/>
-    <w:lsdException w:name="Colorful Grid Accent 6" w:uiPriority="73"/>
-    <w:lsdException w:name="Subtle Emphasis" w:uiPriority="19" w:qFormat="1"/>
-    <w:lsdException w:name="Intense Emphasis" w:uiPriority="21" w:qFormat="1"/>
-    <w:lsdException w:name="Subtle Reference" w:uiPriority="31" w:qFormat="1"/>
-    <w:lsdException w:name="Intense Reference" w:uiPriority="32" w:qFormat="1"/>
-    <w:lsdException w:name="Book Title" w:uiPriority="33" w:qFormat="1"/>
-    <w:lsdException w:name="Bibliography" w:semiHidden="1" w:uiPriority="37" w:unhideWhenUsed="1"/>
-    <w:lsdException w:name="TOC Heading" w:semiHidden="1" w:uiPriority="39" w:unhideWhenUsed="1" w:qFormat="1"/>
-    <w:lsdException w:name="Plain Table 1" w:uiPriority="41"/>
-    <w:lsdException w:name="Plain Table 2" w:uiPriority="42"/>
-    <w:lsdException w:name="Plain Table 3" w:uiPriority="43"/>
-    <w:lsdException w:name="Plain Table 4" w:uiPriority="44"/>
-    <w:lsdException w:name="Plain Table 5" w:uiPriority="45"/>
-    <w:lsdException w:name="Grid Table Light" w:uiPriority="40"/>
-    <w:lsdException w:name="Grid Table 1 Light" w:uiPriority="46"/>
-    <w:lsdException w:name="Grid Table 2" w:uiPriority="47"/>
-    <w:lsdException w:name="Grid Table 3" w:uiPriority="48"/>
-    <w:lsdException w:name="Grid Table 4" w:uiPriority="49"/>
-    <w:lsdException w:name="Grid Table 5 Dark" w:uiPriority="50"/>
-    <w:lsdException w:name="Grid Table 6 Colorful" w:uiPriority="51"/>
-    <w:lsdException w:name="Grid Table 7 Colorful" w:uiPriority="52"/>
-    <w:lsdException w:name="Grid Table 1 Light Accent 1" w:uiPriority="46"/>
-    <w:lsdException w:name="Grid Table 2 Accent 1" w:uiPriority="47"/>
-    <w:lsdException w:name="Grid Table 3 Accent 1" w:uiPriority="48"/>
-    <w:lsdException w:name="Grid Table 4 Accent 1" w:uiPriority="49"/>
-    <w:lsdException w:name="Grid Table 5 Dark Accent 1" w:uiPriority="50"/>
-    <w:lsdException w:name="Grid Table 6 Colorful Accent 1" w:uiPriority="51"/>
-    <w:lsdException w:name="Grid Table 7 Colorful Accent 1" w:uiPriority="52"/>
-    <w:lsdException w:name="Grid Table 1 Light Accent 2" w:uiPriority="46"/>
-    <w:lsdException w:name="Grid Table 2 Accent 2" w:uiPriority="47"/>
-    <w:lsdException w:name="Grid Table 3 Accent 2" w:uiPriority="48"/>
-    <w:lsdException w:name="Grid Table 4 Accent 2" w:uiPriority="49"/>
-    <w:lsdException w:name="Grid Table 5 Dark Accent 2" w:uiPriority="50"/>
-    <w:lsdException w:name="Grid Table 6 Colorful Accent 2" w:uiPriority="51"/>
-    <w:lsdException w:name="Grid Table 7 Colorful Accent 2" w:uiPriority="52"/>
-    <w:lsdException w:name="Grid Table 1 Light Accent 3" w:uiPriority="46"/>
-    <w:lsdException w:name="Grid Table 2 Accent 3" w:uiPriority="47"/>
-    <w:lsdException w:name="Grid Table 3 Accent 3" w:uiPriority="48"/>
-    <w:lsdException w:name="Grid Table 4 Accent 3" w:uiPriority="49"/>
-    <w:lsdException w:name="Grid Table 5 Dark Accent 3" w:uiPriority="50"/>
-    <w:lsdException w:name="Grid Table 6 Colorful Accent 3" w:uiPriority="51"/>
-    <w:lsdException w:name="Grid Table 7 Colorful Accent 3" w:uiPriority="52"/>
-    <w:lsdException w:name="Grid Table 1 Light Accent 4" w:uiPriority="46"/>
-    <w:lsdException w:name="Grid Table 2 Accent 4" w:uiPriority="47"/>
-    <w:lsdException w:name="Grid Table 3 Accent 4" w:uiPriority="48"/>
-    <w:lsdException w:name="Grid Table 4 Accent 4" w:uiPriority="49"/>
-    <w:lsdException w:name="Grid Table 5 Dark Accent 4" w:uiPriority="50"/>
-    <w:lsdException w:name="Grid Table 6 Colorful Accent 4" w:uiPriority="51"/>
-    <w:lsdException w:name="Grid Table 7 Colorful Accent 4" w:uiPriority="52"/>
-    <w:lsdException w:name="Grid Table 1 Light Accent 5" w:uiPriority="46"/>
-    <w:lsdException w:name="Grid Table 2 Accent 5" w:uiPriority="47"/>
-    <w:lsdException w:name="Grid Table 3 Accent 5" w:uiPriority="48"/>
-    <w:lsdException w:name="Grid Table 4 Accent 5" w:uiPriority="49"/>
-    <w:lsdException w:name="Grid Table 5 Dark Accent 5" w:uiPriority="50"/>
-    <w:lsdException w:name="Grid Table 6 Colorful Accent 5" w:uiPriority="51"/>
-    <w:lsdException w:name="Grid Table 7 Colorful Accent 5" w:uiPriority="52"/>
-    <w:lsdException w:name="Grid Table 1 Light Accent 6" w:uiPriority="46"/>
-    <w:lsdException w:name="Grid Table 2 Accent 6" w:uiPriority="47"/>
-    <w:lsdException w:name="Grid Table 3 Accent 6" w:uiPriority="48"/>
-    <w:lsdException w:name="Grid Table 4 Accent 6" w:uiPriority="49"/>
-    <w:lsdException w:name="Grid Table 5 Dark Accent 6" w:uiPriority="50"/>
-    <w:lsdException w:name="Grid Table 6 Colorful Accent 6" w:uiPriority="51"/>
-    <w:lsdException w:name="Grid Table 7 Colorful Accent 6" w:uiPriority="52"/>
-    <w:lsdException w:name="List Table 1 Light" w:uiPriority="46"/>
-    <w:lsdException w:name="List Table 2" w:uiPriority="47"/>
-    <w:lsdException w:name="List Table 3" w:uiPriority="48"/>
-    <w:lsdException w:name="List Table 4" w:uiPriority="49"/>
-    <w:lsdException w:name="List Table 5 Dark" w:uiPriority="50"/>
-    <w:lsdException w:name="List Table 6 Colorful" w:uiPriority="51"/>
-    <w:lsdException w:name="List Table 7 Colorful" w:uiPriority="52"/>
-    <w:lsdException w:name="List Table 1 Light Accent 1" w:uiPriority="46"/>
-    <w:lsdException w:name="List Table 2 Accent 1" w:uiPriority="47"/>
-    <w:lsdException w:name="List Table 3 Accent 1" w:uiPriority="48"/>
-    <w:lsdException w:name="List Table 4 Accent 1" w:uiPriority="49"/>
-    <w:lsdException w:name="List Table 5 Dark Accent 1" w:uiPriority="50"/>
-    <w:lsdException w:name="List Table 6 Colorful Accent 1" w:uiPriority="51"/>
-    <w:lsdException w:name="List Table 7 Colorful Accent 1" w:uiPriority="52"/>
-    <w:lsdException w:name="List Table 1 Light Accent 2" w:uiPriority="46"/>
-    <w:lsdException w:name="List Table 2 Accent 2" w:uiPriority="47"/>
-    <w:lsdException w:name="List Table 3 Accent 2" w:uiPriority="48"/>
-    <w:lsdException w:name="List Table 4 Accent 2" w:uiPriority="49"/>
-    <w:lsdException w:name="List Table 5 Dark Accent 2" w:uiPriority="50"/>
-    <w:lsdException w:name="List Table 6 Colorful Accent 2" w:uiPriority="51"/>
-    <w:lsdException w:name="List Table 7 Colorful Accent 2" w:uiPriority="52"/>
-    <w:lsdException w:name="List Table 1 Light Accent 3" w:uiPriority="46"/>
-    <w:lsdException w:name="List Table 2 Accent 3" w:uiPriority="47"/>
-    <w:lsdException w:name="List Table 3 Accent 3" w:uiPriority="48"/>
-    <w:lsdException w:name="List Table 4 Accent 3" w:uiPriority="49"/>
-    <w:lsdException w:name="List Table 5 Dark Accent 3" w:uiPriority="50"/>
-    <w:lsdException w:name="List Table 6 Colorful Accent 3" w:uiPriority="51"/>
-    <w:lsdException w:name="List Table 7 Colorful Accent 3" w:uiPriority="52"/>
-    <w:lsdException w:name="List Table 1 Light Accent 4" w:uiPriority="46"/>
-    <w:lsdException w:name="List Table 2 Accent 4" w:uiPriority="47"/>
-    <w:lsdException w:name="List Table 3 Accent 4" w:uiPriority="48"/>
-    <w:lsdException w:name="List Table 4 Accent 4" w:uiPriority="49"/>
-    <w:lsdException w:name="List Table 5 Dark Accent 4" w:uiPriority="50"/>
-    <w:lsdException w:name="List Table 6 Colorful Accent 4" w:uiPriority="51"/>
-    <w:lsdException w:name="List Table 7 Colorful Accent 4" w:uiPriority="52"/>
-    <w:lsdException w:name="List Table 1 Light Accent 5" w:uiPriority="46"/>
-    <w:lsdException w:name="List Table 2 Accent 5" w:uiPriority="47"/>
-    <w:lsdException w:name="List Table 3 Accent 5" w:uiPriority="48"/>
-    <w:lsdException w:name="List Table 4 Accent 5" w:uiPriority="49"/>
-    <w:lsdException w:name="List Table 5 Dark Accent 5" w:uiPriority="50"/>
-    <w:lsdException w:name="List Table 6 Colorful Accent 5" w:uiPriority="51"/>
-    <w:lsdException w:name="List Table 7 Colorful Accent 5" w:uiPriority="52"/>
-    <w:lsdException w:name="List Table 1 Light Accent 6" w:uiPriority="46"/>
-    <w:lsdException w:name="List Table 2 Accent 6" w:uiPriority="47"/>
-    <w:lsdException w:name="List Table 3 Accent 6" w:uiPriority="48"/>
-    <w:lsdException w:name="List Table 4 Accent 6" w:uiPriority="49"/>
-    <w:lsdException w:name="List Table 5 Dark Accent 6" w:uiPriority="50"/>
-    <w:lsdException w:name="List Table 6 Colorful Accent 6" w:uiPriority="51"/>
-    <w:lsdException w:name="List Table 7 Colorful Accent 6" w:uiPriority="52"/>
+  <w:latentStyles w:defLockedState="0" w:defUIPriority="99" w:defSemiHidden="1" w:defUnhideWhenUsed="1" w:defQFormat="0" w:count="267">
+    <w:lsdException w:name="Normal" w:semiHidden="0" w:uiPriority="0" w:unhideWhenUsed="0" w:qFormat="1"/>
+    <w:lsdException w:name="heading 1" w:semiHidden="0" w:uiPriority="9" w:unhideWhenUsed="0" w:qFormat="1"/>
+    <w:lsdException w:name="heading 2" w:uiPriority="9" w:qFormat="1"/>
+    <w:lsdException w:name="heading 3" w:uiPriority="9" w:qFormat="1"/>
+    <w:lsdException w:name="heading 4" w:uiPriority="9" w:qFormat="1"/>
+    <w:lsdException w:name="heading 5" w:uiPriority="9" w:qFormat="1"/>
+    <w:lsdException w:name="heading 6" w:uiPriority="9" w:qFormat="1"/>
+    <w:lsdException w:name="heading 7" w:uiPriority="9" w:qFormat="1"/>
+    <w:lsdException w:name="heading 8" w:uiPriority="9" w:qFormat="1"/>
+    <w:lsdException w:name="heading 9" w:uiPriority="9" w:qFormat="1"/>
+    <w:lsdException w:name="toc 1" w:uiPriority="39"/>
+    <w:lsdException w:name="toc 2" w:uiPriority="39"/>
+    <w:lsdException w:name="toc 3" w:uiPriority="39"/>
+    <w:lsdException w:name="toc 4" w:uiPriority="39"/>
+    <w:lsdException w:name="toc 5" w:uiPriority="39"/>
+    <w:lsdException w:name="toc 6" w:uiPriority="39"/>
+    <w:lsdException w:name="toc 7" w:uiPriority="39"/>
+    <w:lsdException w:name="toc 8" w:uiPriority="39"/>
+    <w:lsdException w:name="toc 9" w:uiPriority="39"/>
+    <w:lsdException w:name="caption" w:uiPriority="35" w:qFormat="1"/>
+    <w:lsdException w:name="Title" w:semiHidden="0" w:uiPriority="10" w:unhideWhenUsed="0" w:qFormat="1"/>
+    <w:lsdException w:name="Default Paragraph Font" w:uiPriority="1"/>
+    <w:lsdException w:name="Subtitle" w:semiHidden="0" w:uiPriority="11" w:unhideWhenUsed="0" w:qFormat="1"/>
+    <w:lsdException w:name="Strong" w:semiHidden="0" w:uiPriority="22" w:unhideWhenUsed="0" w:qFormat="1"/>
+    <w:lsdException w:name="Emphasis" w:semiHidden="0" w:uiPriority="20" w:unhideWhenUsed="0" w:qFormat="1"/>
+    <w:lsdException w:name="Table Grid" w:semiHidden="0" w:uiPriority="59" w:unhideWhenUsed="0"/>
+    <w:lsdException w:name="Placeholder Text" w:unhideWhenUsed="0"/>
+    <w:lsdException w:name="No Spacing" w:semiHidden="0" w:uiPriority="1" w:unhideWhenUsed="0" w:qFormat="1"/>
+    <w:lsdException w:name="Light Shading" w:semiHidden="0" w:uiPriority="60" w:unhideWhenUsed="0"/>
+    <w:lsdException w:name="Light List" w:semiHidden="0" w:uiPriority="61" w:unhideWhenUsed="0"/>
+    <w:lsdException w:name="Light Grid" w:semiHidden="0" w:uiPriority="62" w:unhideWhenUsed="0"/>
+    <w:lsdException w:name="Medium Shading 1" w:semiHidden="0" w:uiPriority="63" w:unhideWhenUsed="0"/>
+    <w:lsdException w:name="Medium Shading 2" w:semiHidden="0" w:uiPriority="64" w:unhideWhenUsed="0"/>
+    <w:lsdException w:name="Medium List 1" w:semiHidden="0" w:uiPriority="65" w:unhideWhenUsed="0"/>
+    <w:lsdException w:name="Medium List 2" w:semiHidden="0" w:uiPriority="66" w:unhideWhenUsed="0"/>
+    <w:lsdException w:name="Medium Grid 1" w:semiHidden="0" w:uiPriority="67" w:unhideWhenUsed="0"/>
+    <w:lsdException w:name="Medium Grid 2" w:semiHidden="0" w:uiPriority="68" w:unhideWhenUsed="0"/>
+    <w:lsdException w:name="Medium Grid 3" w:semiHidden="0" w:uiPriority="69" w:unhideWhenUsed="0"/>
+    <w:lsdException w:name="Dark List" w:semiHidden="0" w:uiPriority="70" w:unhideWhenUsed="0"/>
+    <w:lsdException w:name="Colorful Shading" w:semiHidden="0" w:uiPriority="71" w:unhideWhenUsed="0"/>
+    <w:lsdException w:name="Colorful List" w:semiHidden="0" w:uiPriority="72" w:unhideWhenUsed="0"/>
+    <w:lsdException w:name="Colorful Grid" w:semiHidden="0" w:uiPriority="73" w:unhideWhenUsed="0"/>
+    <w:lsdException w:name="Light Shading Accent 1" w:semiHidden="0" w:uiPriority="60" w:unhideWhenUsed="0"/>
+    <w:lsdException w:name="Light List Accent 1" w:semiHidden="0" w:uiPriority="61" w:unhideWhenUsed="0"/>
+    <w:lsdException w:name="Light Grid Accent 1" w:semiHidden="0" w:uiPriority="62" w:unhideWhenUsed="0"/>
+    <w:lsdException w:name="Medium Shading 1 Accent 1" w:semiHidden="0" w:uiPriority="63" w:unhideWhenUsed="0"/>
+    <w:lsdException w:name="Medium Shading 2 Accent 1" w:semiHidden="0" w:uiPriority="64" w:unhideWhenUsed="0"/>
+    <w:lsdException w:name="Medium List 1 Accent 1" w:semiHidden="0" w:uiPriority="65" w:unhideWhenUsed="0"/>
+    <w:lsdException w:name="Revision" w:unhideWhenUsed="0"/>
+    <w:lsdException w:name="List Paragraph" w:semiHidden="0" w:uiPriority="34" w:unhideWhenUsed="0" w:qFormat="1"/>
+    <w:lsdException w:name="Quote" w:semiHidden="0" w:uiPriority="29" w:unhideWhenUsed="0" w:qFormat="1"/>
+    <w:lsdException w:name="Intense Quote" w:semiHidden="0" w:uiPriority="30" w:unhideWhenUsed="0" w:qFormat="1"/>
+    <w:lsdException w:name="Medium List 2 Accent 1" w:semiHidden="0" w:uiPriority="66" w:unhideWhenUsed="0"/>
+    <w:lsdException w:name="Medium Grid 1 Accent 1" w:semiHidden="0" w:uiPriority="67" w:unhideWhenUsed="0"/>
+    <w:lsdException w:name="Medium Grid 2 Accent 1" w:semiHidden="0" w:uiPriority="68" w:unhideWhenUsed="0"/>
+    <w:lsdException w:name="Medium Grid 3 Accent 1" w:semiHidden="0" w:uiPriority="69" w:unhideWhenUsed="0"/>
+    <w:lsdException w:name="Dark List Accent 1" w:semiHidden="0" w:uiPriority="70" w:unhideWhenUsed="0"/>
+    <w:lsdException w:name="Colorful Shading Accent 1" w:semiHidden="0" w:uiPriority="71" w:unhideWhenUsed="0"/>
+    <w:lsdException w:name="Colorful List Accent 1" w:semiHidden="0" w:uiPriority="72" w:unhideWhenUsed="0"/>
+    <w:lsdException w:name="Colorful Grid Accent 1" w:semiHidden="0" w:uiPriority="73" w:unhideWhenUsed="0"/>
+    <w:lsdException w:name="Light Shading Accent 2" w:semiHidden="0" w:uiPriority="60" w:unhideWhenUsed="0"/>
+    <w:lsdException w:name="Light List Accent 2" w:semiHidden="0" w:uiPriority="61" w:unhideWhenUsed="0"/>
+    <w:lsdException w:name="Light Grid Accent 2" w:semiHidden="0" w:uiPriority="62" w:unhideWhenUsed="0"/>
+    <w:lsdException w:name="Medium Shading 1 Accent 2" w:semiHidden="0" w:uiPriority="63" w:unhideWhenUsed="0"/>
+    <w:lsdException w:name="Medium Shading 2 Accent 2" w:semiHidden="0" w:uiPriority="64" w:unhideWhenUsed="0"/>
+    <w:lsdException w:name="Medium List 1 Accent 2" w:semiHidden="0" w:uiPriority="65" w:unhideWhenUsed="0"/>
+    <w:lsdException w:name="Medium List 2 Accent 2" w:semiHidden="0" w:uiPriority="66" w:unhideWhenUsed="0"/>
+    <w:lsdException w:name="Medium Grid 1 Accent 2" w:semiHidden="0" w:uiPriority="67" w:unhideWhenUsed="0"/>
+    <w:lsdException w:name="Medium Grid 2 Accent 2" w:semiHidden="0" w:uiPriority="68" w:unhideWhenUsed="0"/>
+    <w:lsdException w:name="Medium Grid 3 Accent 2" w:semiHidden="0" w:uiPriority="69" w:unhideWhenUsed="0"/>
+    <w:lsdException w:name="Dark List Accent 2" w:semiHidden="0" w:uiPriority="70" w:unhideWhenUsed="0"/>
+    <w:lsdException w:name="Colorful Shading Accent 2" w:semiHidden="0" w:uiPriority="71" w:unhideWhenUsed="0"/>
+    <w:lsdException w:name="Colorful List Accent 2" w:semiHidden="0" w:uiPriority="72" w:unhideWhenUsed="0"/>
+    <w:lsdException w:name="Colorful Grid Accent 2" w:semiHidden="0" w:uiPriority="73" w:unhideWhenUsed="0"/>
+    <w:lsdException w:name="Light Shading Accent 3" w:semiHidden="0" w:uiPriority="60" w:unhideWhenUsed="0"/>
+    <w:lsdException w:name="Light List Accent 3" w:semiHidden="0" w:uiPriority="61" w:unhideWhenUsed="0"/>
+    <w:lsdException w:name="Light Grid Accent 3" w:semiHidden="0" w:uiPriority="62" w:unhideWhenUsed="0"/>
+    <w:lsdException w:name="Medium Shading 1 Accent 3" w:semiHidden="0" w:uiPriority="63" w:unhideWhenUsed="0"/>
+    <w:lsdException w:name="Medium Shading 2 Accent 3" w:semiHidden="0" w:uiPriority="64" w:unhideWhenUsed="0"/>
+    <w:lsdException w:name="Medium List 1 Accent 3" w:semiHidden="0" w:uiPriority="65" w:unhideWhenUsed="0"/>
+    <w:lsdException w:name="Medium List 2 Accent 3" w:semiHidden="0" w:uiPriority="66" w:unhideWhenUsed="0"/>
+    <w:lsdException w:name="Medium Grid 1 Accent 3" w:semiHidden="0" w:uiPriority="67" w:unhideWhenUsed="0"/>
+    <w:lsdException w:name="Medium Grid 2 Accent 3" w:semiHidden="0" w:uiPriority="68" w:unhideWhenUsed="0"/>
+    <w:lsdException w:name="Medium Grid 3 Accent 3" w:semiHidden="0" w:uiPriority="69" w:unhideWhenUsed="0"/>
+    <w:lsdException w:name="Dark List Accent 3" w:semiHidden="0" w:uiPriority="70" w:unhideWhenUsed="0"/>
+    <w:lsdException w:name="Colorful Shading Accent 3" w:semiHidden="0" w:uiPriority="71" w:unhideWhenUsed="0"/>
+    <w:lsdException w:name="Colorful List Accent 3" w:semiHidden="0" w:uiPriority="72" w:unhideWhenUsed="0"/>
+    <w:lsdException w:name="Colorful Grid Accent 3" w:semiHidden="0" w:uiPriority="73" w:unhideWhenUsed="0"/>
+    <w:lsdException w:name="Light Shading Accent 4" w:semiHidden="0" w:uiPriority="60" w:unhideWhenUsed="0"/>
+    <w:lsdException w:name="Light List Accent 4" w:semiHidden="0" w:uiPriority="61" w:unhideWhenUsed="0"/>
+    <w:lsdException w:name="Light Grid Accent 4" w:semiHidden="0" w:uiPriority="62" w:unhideWhenUsed="0"/>
+    <w:lsdException w:name="Medium Shading 1 Accent 4" w:semiHidden="0" w:uiPriority="63" w:unhideWhenUsed="0"/>
+    <w:lsdException w:name="Medium Shading 2 Accent 4" w:semiHidden="0" w:uiPriority="64" w:unhideWhenUsed="0"/>
+    <w:lsdException w:name="Medium List 1 Accent 4" w:semiHidden="0" w:uiPriority="65" w:unhideWhenUsed="0"/>
+    <w:lsdException w:name="Medium List 2 Accent 4" w:semiHidden="0" w:uiPriority="66" w:unhideWhenUsed="0"/>
+    <w:lsdException w:name="Medium Grid 1 Accent 4" w:semiHidden="0" w:uiPriority="67" w:unhideWhenUsed="0"/>
+    <w:lsdException w:name="Medium Grid 2 Accent 4" w:semiHidden="0" w:uiPriority="68" w:unhideWhenUsed="0"/>
+    <w:lsdException w:name="Medium Grid 3 Accent 4" w:semiHidden="0" w:uiPriority="69" w:unhideWhenUsed="0"/>
+    <w:lsdException w:name="Dark List Accent 4" w:semiHidden="0" w:uiPriority="70" w:unhideWhenUsed="0"/>
+    <w:lsdException w:name="Colorful Shading Accent 4" w:semiHidden="0" w:uiPriority="71" w:unhideWhenUsed="0"/>
+    <w:lsdException w:name="Colorful List Accent 4" w:semiHidden="0" w:uiPriority="72" w:unhideWhenUsed="0"/>
+    <w:lsdException w:name="Colorful Grid Accent 4" w:semiHidden="0" w:uiPriority="73" w:unhideWhenUsed="0"/>
+    <w:lsdException w:name="Light Shading Accent 5" w:semiHidden="0" w:uiPriority="60" w:unhideWhenUsed="0"/>
+    <w:lsdException w:name="Light List Accent 5" w:semiHidden="0" w:uiPriority="61" w:unhideWhenUsed="0"/>
+    <w:lsdException w:name="Light Grid Accent 5" w:semiHidden="0" w:uiPriority="62" w:unhideWhenUsed="0"/>
+    <w:lsdException w:name="Medium Shading 1 Accent 5" w:semiHidden="0" w:uiPriority="63" w:unhideWhenUsed="0"/>
+    <w:lsdException w:name="Medium Shading 2 Accent 5" w:semiHidden="0" w:uiPriority="64" w:unhideWhenUsed="0"/>
+    <w:lsdException w:name="Medium List 1 Accent 5" w:semiHidden="0" w:uiPriority="65" w:unhideWhenUsed="0"/>
+    <w:lsdException w:name="Medium List 2 Accent 5" w:semiHidden="0" w:uiPriority="66" w:unhideWhenUsed="0"/>
+    <w:lsdException w:name="Medium Grid 1 Accent 5" w:semiHidden="0" w:uiPriority="67" w:unhideWhenUsed="0"/>
+    <w:lsdException w:name="Medium Grid 2 Accent 5" w:semiHidden="0" w:uiPriority="68" w:unhideWhenUsed="0"/>
+    <w:lsdException w:name="Medium Grid 3 Accent 5" w:semiHidden="0" w:uiPriority="69" w:unhideWhenUsed="0"/>
+    <w:lsdException w:name="Dark List Accent 5" w:semiHidden="0" w:uiPriority="70" w:unhideWhenUsed="0"/>
+    <w:lsdException w:name="Colorful Shading Accent 5" w:semiHidden="0" w:uiPriority="71" w:unhideWhenUsed="0"/>
+    <w:lsdException w:name="Colorful List Accent 5" w:semiHidden="0" w:uiPriority="72" w:unhideWhenUsed="0"/>
+    <w:lsdException w:name="Colorful Grid Accent 5" w:semiHidden="0" w:uiPriority="73" w:unhideWhenUsed="0"/>
+    <w:lsdException w:name="Light Shading Accent 6" w:semiHidden="0" w:uiPriority="60" w:unhideWhenUsed="0"/>
+    <w:lsdException w:name="Light List Accent 6" w:semiHidden="0" w:uiPriority="61" w:unhideWhenUsed="0"/>
+    <w:lsdException w:name="Light Grid Accent 6" w:semiHidden="0" w:uiPriority="62" w:unhideWhenUsed="0"/>
+    <w:lsdException w:name="Medium Shading 1 Accent 6" w:semiHidden="0" w:uiPriority="63" w:unhideWhenUsed="0"/>
+    <w:lsdException w:name="Medium Shading 2 Accent 6" w:semiHidden="0" w:uiPriority="64" w:unhideWhenUsed="0"/>
+    <w:lsdException w:name="Medium List 1 Accent 6" w:semiHidden="0" w:uiPriority="65" w:unhideWhenUsed="0"/>
+    <w:lsdException w:name="Medium List 2 Accent 6" w:semiHidden="0" w:uiPriority="66" w:unhideWhenUsed="0"/>
+    <w:lsdException w:name="Medium Grid 1 Accent 6" w:semiHidden="0" w:uiPriority="67" w:unhideWhenUsed="0"/>
+    <w:lsdException w:name="Medium Grid 2 Accent 6" w:semiHidden="0" w:uiPriority="68" w:unhideWhenUsed="0"/>
+    <w:lsdException w:name="Medium Grid 3 Accent 6" w:semiHidden="0" w:uiPriority="69" w:unhideWhenUsed="0"/>
+    <w:lsdException w:name="Dark List Accent 6" w:semiHidden="0" w:uiPriority="70" w:unhideWhenUsed="0"/>
+    <w:lsdException w:name="Colorful Shading Accent 6" w:semiHidden="0" w:uiPriority="71" w:unhideWhenUsed="0"/>
+    <w:lsdException w:name="Colorful List Accent 6" w:semiHidden="0" w:uiPriority="72" w:unhideWhenUsed="0"/>
+    <w:lsdException w:name="Colorful Grid Accent 6" w:semiHidden="0" w:uiPriority="73" w:unhideWhenUsed="0"/>
+    <w:lsdException w:name="Subtle Emphasis" w:semiHidden="0" w:uiPriority="19" w:unhideWhenUsed="0" w:qFormat="1"/>
+    <w:lsdException w:name="Intense Emphasis" w:semiHidden="0" w:uiPriority="21" w:unhideWhenUsed="0" w:qFormat="1"/>
+    <w:lsdException w:name="Subtle Reference" w:semiHidden="0" w:uiPriority="31" w:unhideWhenUsed="0" w:qFormat="1"/>
+    <w:lsdException w:name="Intense Reference" w:semiHidden="0" w:uiPriority="32" w:unhideWhenUsed="0" w:qFormat="1"/>
+    <w:lsdException w:name="Book Title" w:semiHidden="0" w:uiPriority="33" w:unhideWhenUsed="0" w:qFormat="1"/>
+    <w:lsdException w:name="Bibliography" w:uiPriority="37"/>
+    <w:lsdException w:name="TOC Heading" w:uiPriority="39" w:qFormat="1"/>
   </w:latentStyles>
   <w:style w:type="paragraph" w:default="1" w:styleId="Normal">
     <w:name w:val="Normal"/>
@@ -2758,10 +3844,17 @@
     <w:tblPr>
       <w:tblStyleRowBandSize w:val="1"/>
       <w:tblStyleColBandSize w:val="1"/>
+      <w:tblInd w:w="0" w:type="dxa"/>
       <w:tblBorders>
         <w:top w:val="single" w:sz="8" w:space="0" w:color="4F81BD" w:themeColor="accent1"/>
         <w:bottom w:val="single" w:sz="8" w:space="0" w:color="4F81BD" w:themeColor="accent1"/>
       </w:tblBorders>
+      <w:tblCellMar>
+        <w:top w:w="0" w:type="dxa"/>
+        <w:left w:w="108" w:type="dxa"/>
+        <w:bottom w:w="0" w:type="dxa"/>
+        <w:right w:w="108" w:type="dxa"/>
+      </w:tblCellMar>
     </w:tblPr>
     <w:tblStylePr w:type="firstRow">
       <w:pPr>
@@ -2883,6 +3976,384 @@
     <w:link w:val="Footer"/>
     <w:uiPriority w:val="99"/>
     <w:rsid w:val="0044205E"/>
+  </w:style>
+  <w:style w:type="table" w:styleId="LightList-Accent3">
+    <w:name w:val="Light List Accent 3"/>
+    <w:basedOn w:val="TableNormal"/>
+    <w:uiPriority w:val="61"/>
+    <w:rsid w:val="00E008CE"/>
+    <w:pPr>
+      <w:spacing w:after="0" w:line="240" w:lineRule="auto"/>
+      <w:jc w:val="left"/>
+    </w:pPr>
+    <w:rPr>
+      <w:lang w:eastAsia="ja-JP"/>
+    </w:rPr>
+    <w:tblPr>
+      <w:tblStyleRowBandSize w:val="1"/>
+      <w:tblStyleColBandSize w:val="1"/>
+      <w:tblInd w:w="0" w:type="dxa"/>
+      <w:tblBorders>
+        <w:top w:val="single" w:sz="8" w:space="0" w:color="9BBB59" w:themeColor="accent3"/>
+        <w:left w:val="single" w:sz="8" w:space="0" w:color="9BBB59" w:themeColor="accent3"/>
+        <w:bottom w:val="single" w:sz="8" w:space="0" w:color="9BBB59" w:themeColor="accent3"/>
+        <w:right w:val="single" w:sz="8" w:space="0" w:color="9BBB59" w:themeColor="accent3"/>
+      </w:tblBorders>
+      <w:tblCellMar>
+        <w:top w:w="0" w:type="dxa"/>
+        <w:left w:w="108" w:type="dxa"/>
+        <w:bottom w:w="0" w:type="dxa"/>
+        <w:right w:w="108" w:type="dxa"/>
+      </w:tblCellMar>
+    </w:tblPr>
+    <w:tblStylePr w:type="firstRow">
+      <w:pPr>
+        <w:spacing w:before="0" w:after="0" w:line="240" w:lineRule="auto"/>
+      </w:pPr>
+      <w:rPr>
+        <w:b/>
+        <w:bCs/>
+        <w:color w:val="FFFFFF" w:themeColor="background1"/>
+      </w:rPr>
+      <w:tblPr/>
+      <w:tcPr>
+        <w:shd w:val="clear" w:color="auto" w:fill="9BBB59" w:themeFill="accent3"/>
+      </w:tcPr>
+    </w:tblStylePr>
+    <w:tblStylePr w:type="lastRow">
+      <w:pPr>
+        <w:spacing w:before="0" w:after="0" w:line="240" w:lineRule="auto"/>
+      </w:pPr>
+      <w:rPr>
+        <w:b/>
+        <w:bCs/>
+      </w:rPr>
+      <w:tblPr/>
+      <w:tcPr>
+        <w:tcBorders>
+          <w:top w:val="double" w:sz="6" w:space="0" w:color="9BBB59" w:themeColor="accent3"/>
+          <w:left w:val="single" w:sz="8" w:space="0" w:color="9BBB59" w:themeColor="accent3"/>
+          <w:bottom w:val="single" w:sz="8" w:space="0" w:color="9BBB59" w:themeColor="accent3"/>
+          <w:right w:val="single" w:sz="8" w:space="0" w:color="9BBB59" w:themeColor="accent3"/>
+        </w:tcBorders>
+      </w:tcPr>
+    </w:tblStylePr>
+    <w:tblStylePr w:type="firstCol">
+      <w:rPr>
+        <w:b/>
+        <w:bCs/>
+      </w:rPr>
+    </w:tblStylePr>
+    <w:tblStylePr w:type="lastCol">
+      <w:rPr>
+        <w:b/>
+        <w:bCs/>
+      </w:rPr>
+    </w:tblStylePr>
+    <w:tblStylePr w:type="band1Vert">
+      <w:tblPr/>
+      <w:tcPr>
+        <w:tcBorders>
+          <w:top w:val="single" w:sz="8" w:space="0" w:color="9BBB59" w:themeColor="accent3"/>
+          <w:left w:val="single" w:sz="8" w:space="0" w:color="9BBB59" w:themeColor="accent3"/>
+          <w:bottom w:val="single" w:sz="8" w:space="0" w:color="9BBB59" w:themeColor="accent3"/>
+          <w:right w:val="single" w:sz="8" w:space="0" w:color="9BBB59" w:themeColor="accent3"/>
+        </w:tcBorders>
+      </w:tcPr>
+    </w:tblStylePr>
+    <w:tblStylePr w:type="band1Horz">
+      <w:tblPr/>
+      <w:tcPr>
+        <w:tcBorders>
+          <w:top w:val="single" w:sz="8" w:space="0" w:color="9BBB59" w:themeColor="accent3"/>
+          <w:left w:val="single" w:sz="8" w:space="0" w:color="9BBB59" w:themeColor="accent3"/>
+          <w:bottom w:val="single" w:sz="8" w:space="0" w:color="9BBB59" w:themeColor="accent3"/>
+          <w:right w:val="single" w:sz="8" w:space="0" w:color="9BBB59" w:themeColor="accent3"/>
+        </w:tcBorders>
+      </w:tcPr>
+    </w:tblStylePr>
+  </w:style>
+  <w:style w:type="table" w:styleId="LightList-Accent2">
+    <w:name w:val="Light List Accent 2"/>
+    <w:basedOn w:val="TableNormal"/>
+    <w:uiPriority w:val="61"/>
+    <w:rsid w:val="004619E2"/>
+    <w:pPr>
+      <w:spacing w:after="0" w:line="240" w:lineRule="auto"/>
+    </w:pPr>
+    <w:tblPr>
+      <w:tblStyleRowBandSize w:val="1"/>
+      <w:tblStyleColBandSize w:val="1"/>
+      <w:tblInd w:w="0" w:type="dxa"/>
+      <w:tblBorders>
+        <w:top w:val="single" w:sz="8" w:space="0" w:color="C0504D" w:themeColor="accent2"/>
+        <w:left w:val="single" w:sz="8" w:space="0" w:color="C0504D" w:themeColor="accent2"/>
+        <w:bottom w:val="single" w:sz="8" w:space="0" w:color="C0504D" w:themeColor="accent2"/>
+        <w:right w:val="single" w:sz="8" w:space="0" w:color="C0504D" w:themeColor="accent2"/>
+      </w:tblBorders>
+      <w:tblCellMar>
+        <w:top w:w="0" w:type="dxa"/>
+        <w:left w:w="108" w:type="dxa"/>
+        <w:bottom w:w="0" w:type="dxa"/>
+        <w:right w:w="108" w:type="dxa"/>
+      </w:tblCellMar>
+    </w:tblPr>
+    <w:tblStylePr w:type="firstRow">
+      <w:pPr>
+        <w:spacing w:before="0" w:after="0" w:line="240" w:lineRule="auto"/>
+      </w:pPr>
+      <w:rPr>
+        <w:b/>
+        <w:bCs/>
+        <w:color w:val="FFFFFF" w:themeColor="background1"/>
+      </w:rPr>
+      <w:tblPr/>
+      <w:tcPr>
+        <w:shd w:val="clear" w:color="auto" w:fill="C0504D" w:themeFill="accent2"/>
+      </w:tcPr>
+    </w:tblStylePr>
+    <w:tblStylePr w:type="lastRow">
+      <w:pPr>
+        <w:spacing w:before="0" w:after="0" w:line="240" w:lineRule="auto"/>
+      </w:pPr>
+      <w:rPr>
+        <w:b/>
+        <w:bCs/>
+      </w:rPr>
+      <w:tblPr/>
+      <w:tcPr>
+        <w:tcBorders>
+          <w:top w:val="double" w:sz="6" w:space="0" w:color="C0504D" w:themeColor="accent2"/>
+          <w:left w:val="single" w:sz="8" w:space="0" w:color="C0504D" w:themeColor="accent2"/>
+          <w:bottom w:val="single" w:sz="8" w:space="0" w:color="C0504D" w:themeColor="accent2"/>
+          <w:right w:val="single" w:sz="8" w:space="0" w:color="C0504D" w:themeColor="accent2"/>
+        </w:tcBorders>
+      </w:tcPr>
+    </w:tblStylePr>
+    <w:tblStylePr w:type="firstCol">
+      <w:rPr>
+        <w:b/>
+        <w:bCs/>
+      </w:rPr>
+    </w:tblStylePr>
+    <w:tblStylePr w:type="lastCol">
+      <w:rPr>
+        <w:b/>
+        <w:bCs/>
+      </w:rPr>
+    </w:tblStylePr>
+    <w:tblStylePr w:type="band1Vert">
+      <w:tblPr/>
+      <w:tcPr>
+        <w:tcBorders>
+          <w:top w:val="single" w:sz="8" w:space="0" w:color="C0504D" w:themeColor="accent2"/>
+          <w:left w:val="single" w:sz="8" w:space="0" w:color="C0504D" w:themeColor="accent2"/>
+          <w:bottom w:val="single" w:sz="8" w:space="0" w:color="C0504D" w:themeColor="accent2"/>
+          <w:right w:val="single" w:sz="8" w:space="0" w:color="C0504D" w:themeColor="accent2"/>
+        </w:tcBorders>
+      </w:tcPr>
+    </w:tblStylePr>
+    <w:tblStylePr w:type="band1Horz">
+      <w:tblPr/>
+      <w:tcPr>
+        <w:tcBorders>
+          <w:top w:val="single" w:sz="8" w:space="0" w:color="C0504D" w:themeColor="accent2"/>
+          <w:left w:val="single" w:sz="8" w:space="0" w:color="C0504D" w:themeColor="accent2"/>
+          <w:bottom w:val="single" w:sz="8" w:space="0" w:color="C0504D" w:themeColor="accent2"/>
+          <w:right w:val="single" w:sz="8" w:space="0" w:color="C0504D" w:themeColor="accent2"/>
+        </w:tcBorders>
+      </w:tcPr>
+    </w:tblStylePr>
+  </w:style>
+</w:styles>
+</file>
+
+<file path=word/stylesWithEffects.xml><?xml version="1.0" encoding="utf-8"?>
+<w:styles xmlns:wpc="http://schemas.microsoft.com/office/word/2010/wordprocessingCanvas" xmlns:mc="http://schemas.openxmlformats.org/markup-compatibility/2006" xmlns:o="urn:schemas-microsoft-com:office:office" xmlns:r="http://schemas.openxmlformats.org/officeDocument/2006/relationships" xmlns:m="http://schemas.openxmlformats.org/officeDocument/2006/math" xmlns:v="urn:schemas-microsoft-com:vml" xmlns:wp14="http://schemas.microsoft.com/office/word/2010/wordprocessingDrawing" xmlns:wp="http://schemas.openxmlformats.org/drawingml/2006/wordprocessingDrawing" xmlns:w10="urn:schemas-microsoft-com:office:word" xmlns:w="http://schemas.openxmlformats.org/wordprocessingml/2006/main" xmlns:w14="http://schemas.microsoft.com/office/word/2010/wordml" xmlns:wpg="http://schemas.microsoft.com/office/word/2010/wordprocessingGroup" xmlns:wpi="http://schemas.microsoft.com/office/word/2010/wordprocessingInk" xmlns:wne="http://schemas.microsoft.com/office/word/2006/wordml" xmlns:wps="http://schemas.microsoft.com/office/word/2010/wordprocessingShape" mc:Ignorable="w14 wp14">
+  <w:docDefaults>
+    <w:rPrDefault>
+      <w:rPr>
+        <w:rFonts w:asciiTheme="minorHAnsi" w:eastAsiaTheme="minorEastAsia" w:hAnsiTheme="minorHAnsi" w:cstheme="minorBidi"/>
+        <w:sz w:val="22"/>
+        <w:szCs w:val="22"/>
+        <w:lang w:val="en-US" w:eastAsia="en-US" w:bidi="ar-SA"/>
+      </w:rPr>
+    </w:rPrDefault>
+    <w:pPrDefault>
+      <w:pPr>
+        <w:spacing w:after="200" w:line="276" w:lineRule="auto"/>
+      </w:pPr>
+    </w:pPrDefault>
+  </w:docDefaults>
+  <w:latentStyles w:defLockedState="0" w:defUIPriority="99" w:defSemiHidden="1" w:defUnhideWhenUsed="1" w:defQFormat="0" w:count="267">
+    <w:lsdException w:name="Normal" w:semiHidden="0" w:uiPriority="0" w:unhideWhenUsed="0" w:qFormat="1"/>
+    <w:lsdException w:name="heading 1" w:semiHidden="0" w:uiPriority="9" w:unhideWhenUsed="0" w:qFormat="1"/>
+    <w:lsdException w:name="heading 2" w:uiPriority="9" w:qFormat="1"/>
+    <w:lsdException w:name="heading 3" w:uiPriority="9" w:qFormat="1"/>
+    <w:lsdException w:name="heading 4" w:uiPriority="9" w:qFormat="1"/>
+    <w:lsdException w:name="heading 5" w:uiPriority="9" w:qFormat="1"/>
+    <w:lsdException w:name="heading 6" w:uiPriority="9" w:qFormat="1"/>
+    <w:lsdException w:name="heading 7" w:uiPriority="9" w:qFormat="1"/>
+    <w:lsdException w:name="heading 8" w:uiPriority="9" w:qFormat="1"/>
+    <w:lsdException w:name="heading 9" w:uiPriority="9" w:qFormat="1"/>
+    <w:lsdException w:name="toc 1" w:uiPriority="39"/>
+    <w:lsdException w:name="toc 2" w:uiPriority="39"/>
+    <w:lsdException w:name="toc 3" w:uiPriority="39"/>
+    <w:lsdException w:name="toc 4" w:uiPriority="39"/>
+    <w:lsdException w:name="toc 5" w:uiPriority="39"/>
+    <w:lsdException w:name="toc 6" w:uiPriority="39"/>
+    <w:lsdException w:name="toc 7" w:uiPriority="39"/>
+    <w:lsdException w:name="toc 8" w:uiPriority="39"/>
+    <w:lsdException w:name="toc 9" w:uiPriority="39"/>
+    <w:lsdException w:name="caption" w:uiPriority="35" w:qFormat="1"/>
+    <w:lsdException w:name="Title" w:semiHidden="0" w:uiPriority="10" w:unhideWhenUsed="0" w:qFormat="1"/>
+    <w:lsdException w:name="Default Paragraph Font" w:uiPriority="1"/>
+    <w:lsdException w:name="Subtitle" w:semiHidden="0" w:uiPriority="11" w:unhideWhenUsed="0" w:qFormat="1"/>
+    <w:lsdException w:name="Strong" w:semiHidden="0" w:uiPriority="22" w:unhideWhenUsed="0" w:qFormat="1"/>
+    <w:lsdException w:name="Emphasis" w:semiHidden="0" w:uiPriority="20" w:unhideWhenUsed="0" w:qFormat="1"/>
+    <w:lsdException w:name="Table Grid" w:semiHidden="0" w:uiPriority="59" w:unhideWhenUsed="0"/>
+    <w:lsdException w:name="Placeholder Text" w:unhideWhenUsed="0"/>
+    <w:lsdException w:name="No Spacing" w:semiHidden="0" w:uiPriority="1" w:unhideWhenUsed="0" w:qFormat="1"/>
+    <w:lsdException w:name="Light Shading" w:semiHidden="0" w:uiPriority="60" w:unhideWhenUsed="0"/>
+    <w:lsdException w:name="Light List" w:semiHidden="0" w:uiPriority="61" w:unhideWhenUsed="0"/>
+    <w:lsdException w:name="Light Grid" w:semiHidden="0" w:uiPriority="62" w:unhideWhenUsed="0"/>
+    <w:lsdException w:name="Medium Shading 1" w:semiHidden="0" w:uiPriority="63" w:unhideWhenUsed="0"/>
+    <w:lsdException w:name="Medium Shading 2" w:semiHidden="0" w:uiPriority="64" w:unhideWhenUsed="0"/>
+    <w:lsdException w:name="Medium List 1" w:semiHidden="0" w:uiPriority="65" w:unhideWhenUsed="0"/>
+    <w:lsdException w:name="Medium List 2" w:semiHidden="0" w:uiPriority="66" w:unhideWhenUsed="0"/>
+    <w:lsdException w:name="Medium Grid 1" w:semiHidden="0" w:uiPriority="67" w:unhideWhenUsed="0"/>
+    <w:lsdException w:name="Medium Grid 2" w:semiHidden="0" w:uiPriority="68" w:unhideWhenUsed="0"/>
+    <w:lsdException w:name="Medium Grid 3" w:semiHidden="0" w:uiPriority="69" w:unhideWhenUsed="0"/>
+    <w:lsdException w:name="Dark List" w:semiHidden="0" w:uiPriority="70" w:unhideWhenUsed="0"/>
+    <w:lsdException w:name="Colorful Shading" w:semiHidden="0" w:uiPriority="71" w:unhideWhenUsed="0"/>
+    <w:lsdException w:name="Colorful List" w:semiHidden="0" w:uiPriority="72" w:unhideWhenUsed="0"/>
+    <w:lsdException w:name="Colorful Grid" w:semiHidden="0" w:uiPriority="73" w:unhideWhenUsed="0"/>
+    <w:lsdException w:name="Light Shading Accent 1" w:semiHidden="0" w:uiPriority="60" w:unhideWhenUsed="0"/>
+    <w:lsdException w:name="Light List Accent 1" w:semiHidden="0" w:uiPriority="61" w:unhideWhenUsed="0"/>
+    <w:lsdException w:name="Light Grid Accent 1" w:semiHidden="0" w:uiPriority="62" w:unhideWhenUsed="0"/>
+    <w:lsdException w:name="Medium Shading 1 Accent 1" w:semiHidden="0" w:uiPriority="63" w:unhideWhenUsed="0"/>
+    <w:lsdException w:name="Medium Shading 2 Accent 1" w:semiHidden="0" w:uiPriority="64" w:unhideWhenUsed="0"/>
+    <w:lsdException w:name="Medium List 1 Accent 1" w:semiHidden="0" w:uiPriority="65" w:unhideWhenUsed="0"/>
+    <w:lsdException w:name="Revision" w:unhideWhenUsed="0"/>
+    <w:lsdException w:name="List Paragraph" w:semiHidden="0" w:uiPriority="34" w:unhideWhenUsed="0" w:qFormat="1"/>
+    <w:lsdException w:name="Quote" w:semiHidden="0" w:uiPriority="29" w:unhideWhenUsed="0" w:qFormat="1"/>
+    <w:lsdException w:name="Intense Quote" w:semiHidden="0" w:uiPriority="30" w:unhideWhenUsed="0" w:qFormat="1"/>
+    <w:lsdException w:name="Medium List 2 Accent 1" w:semiHidden="0" w:uiPriority="66" w:unhideWhenUsed="0"/>
+    <w:lsdException w:name="Medium Grid 1 Accent 1" w:semiHidden="0" w:uiPriority="67" w:unhideWhenUsed="0"/>
+    <w:lsdException w:name="Medium Grid 2 Accent 1" w:semiHidden="0" w:uiPriority="68" w:unhideWhenUsed="0"/>
+    <w:lsdException w:name="Medium Grid 3 Accent 1" w:semiHidden="0" w:uiPriority="69" w:unhideWhenUsed="0"/>
+    <w:lsdException w:name="Dark List Accent 1" w:semiHidden="0" w:uiPriority="70" w:unhideWhenUsed="0"/>
+    <w:lsdException w:name="Colorful Shading Accent 1" w:semiHidden="0" w:uiPriority="71" w:unhideWhenUsed="0"/>
+    <w:lsdException w:name="Colorful List Accent 1" w:semiHidden="0" w:uiPriority="72" w:unhideWhenUsed="0"/>
+    <w:lsdException w:name="Colorful Grid Accent 1" w:semiHidden="0" w:uiPriority="73" w:unhideWhenUsed="0"/>
+    <w:lsdException w:name="Light Shading Accent 2" w:semiHidden="0" w:uiPriority="60" w:unhideWhenUsed="0"/>
+    <w:lsdException w:name="Light List Accent 2" w:semiHidden="0" w:uiPriority="61" w:unhideWhenUsed="0"/>
+    <w:lsdException w:name="Light Grid Accent 2" w:semiHidden="0" w:uiPriority="62" w:unhideWhenUsed="0"/>
+    <w:lsdException w:name="Medium Shading 1 Accent 2" w:semiHidden="0" w:uiPriority="63" w:unhideWhenUsed="0"/>
+    <w:lsdException w:name="Medium Shading 2 Accent 2" w:semiHidden="0" w:uiPriority="64" w:unhideWhenUsed="0"/>
+    <w:lsdException w:name="Medium List 1 Accent 2" w:semiHidden="0" w:uiPriority="65" w:unhideWhenUsed="0"/>
+    <w:lsdException w:name="Medium List 2 Accent 2" w:semiHidden="0" w:uiPriority="66" w:unhideWhenUsed="0"/>
+    <w:lsdException w:name="Medium Grid 1 Accent 2" w:semiHidden="0" w:uiPriority="67" w:unhideWhenUsed="0"/>
+    <w:lsdException w:name="Medium Grid 2 Accent 2" w:semiHidden="0" w:uiPriority="68" w:unhideWhenUsed="0"/>
+    <w:lsdException w:name="Medium Grid 3 Accent 2" w:semiHidden="0" w:uiPriority="69" w:unhideWhenUsed="0"/>
+    <w:lsdException w:name="Dark List Accent 2" w:semiHidden="0" w:uiPriority="70" w:unhideWhenUsed="0"/>
+    <w:lsdException w:name="Colorful Shading Accent 2" w:semiHidden="0" w:uiPriority="71" w:unhideWhenUsed="0"/>
+    <w:lsdException w:name="Colorful List Accent 2" w:semiHidden="0" w:uiPriority="72" w:unhideWhenUsed="0"/>
+    <w:lsdException w:name="Colorful Grid Accent 2" w:semiHidden="0" w:uiPriority="73" w:unhideWhenUsed="0"/>
+    <w:lsdException w:name="Light Shading Accent 3" w:semiHidden="0" w:uiPriority="60" w:unhideWhenUsed="0"/>
+    <w:lsdException w:name="Light List Accent 3" w:semiHidden="0" w:uiPriority="61" w:unhideWhenUsed="0"/>
+    <w:lsdException w:name="Light Grid Accent 3" w:semiHidden="0" w:uiPriority="62" w:unhideWhenUsed="0"/>
+    <w:lsdException w:name="Medium Shading 1 Accent 3" w:semiHidden="0" w:uiPriority="63" w:unhideWhenUsed="0"/>
+    <w:lsdException w:name="Medium Shading 2 Accent 3" w:semiHidden="0" w:uiPriority="64" w:unhideWhenUsed="0"/>
+    <w:lsdException w:name="Medium List 1 Accent 3" w:semiHidden="0" w:uiPriority="65" w:unhideWhenUsed="0"/>
+    <w:lsdException w:name="Medium List 2 Accent 3" w:semiHidden="0" w:uiPriority="66" w:unhideWhenUsed="0"/>
+    <w:lsdException w:name="Medium Grid 1 Accent 3" w:semiHidden="0" w:uiPriority="67" w:unhideWhenUsed="0"/>
+    <w:lsdException w:name="Medium Grid 2 Accent 3" w:semiHidden="0" w:uiPriority="68" w:unhideWhenUsed="0"/>
+    <w:lsdException w:name="Medium Grid 3 Accent 3" w:semiHidden="0" w:uiPriority="69" w:unhideWhenUsed="0"/>
+    <w:lsdException w:name="Dark List Accent 3" w:semiHidden="0" w:uiPriority="70" w:unhideWhenUsed="0"/>
+    <w:lsdException w:name="Colorful Shading Accent 3" w:semiHidden="0" w:uiPriority="71" w:unhideWhenUsed="0"/>
+    <w:lsdException w:name="Colorful List Accent 3" w:semiHidden="0" w:uiPriority="72" w:unhideWhenUsed="0"/>
+    <w:lsdException w:name="Colorful Grid Accent 3" w:semiHidden="0" w:uiPriority="73" w:unhideWhenUsed="0"/>
+    <w:lsdException w:name="Light Shading Accent 4" w:semiHidden="0" w:uiPriority="60" w:unhideWhenUsed="0"/>
+    <w:lsdException w:name="Light List Accent 4" w:semiHidden="0" w:uiPriority="61" w:unhideWhenUsed="0"/>
+    <w:lsdException w:name="Light Grid Accent 4" w:semiHidden="0" w:uiPriority="62" w:unhideWhenUsed="0"/>
+    <w:lsdException w:name="Medium Shading 1 Accent 4" w:semiHidden="0" w:uiPriority="63" w:unhideWhenUsed="0"/>
+    <w:lsdException w:name="Medium Shading 2 Accent 4" w:semiHidden="0" w:uiPriority="64" w:unhideWhenUsed="0"/>
+    <w:lsdException w:name="Medium List 1 Accent 4" w:semiHidden="0" w:uiPriority="65" w:unhideWhenUsed="0"/>
+    <w:lsdException w:name="Medium List 2 Accent 4" w:semiHidden="0" w:uiPriority="66" w:unhideWhenUsed="0"/>
+    <w:lsdException w:name="Medium Grid 1 Accent 4" w:semiHidden="0" w:uiPriority="67" w:unhideWhenUsed="0"/>
+    <w:lsdException w:name="Medium Grid 2 Accent 4" w:semiHidden="0" w:uiPriority="68" w:unhideWhenUsed="0"/>
+    <w:lsdException w:name="Medium Grid 3 Accent 4" w:semiHidden="0" w:uiPriority="69" w:unhideWhenUsed="0"/>
+    <w:lsdException w:name="Dark List Accent 4" w:semiHidden="0" w:uiPriority="70" w:unhideWhenUsed="0"/>
+    <w:lsdException w:name="Colorful Shading Accent 4" w:semiHidden="0" w:uiPriority="71" w:unhideWhenUsed="0"/>
+    <w:lsdException w:name="Colorful List Accent 4" w:semiHidden="0" w:uiPriority="72" w:unhideWhenUsed="0"/>
+    <w:lsdException w:name="Colorful Grid Accent 4" w:semiHidden="0" w:uiPriority="73" w:unhideWhenUsed="0"/>
+    <w:lsdException w:name="Light Shading Accent 5" w:semiHidden="0" w:uiPriority="60" w:unhideWhenUsed="0"/>
+    <w:lsdException w:name="Light List Accent 5" w:semiHidden="0" w:uiPriority="61" w:unhideWhenUsed="0"/>
+    <w:lsdException w:name="Light Grid Accent 5" w:semiHidden="0" w:uiPriority="62" w:unhideWhenUsed="0"/>
+    <w:lsdException w:name="Medium Shading 1 Accent 5" w:semiHidden="0" w:uiPriority="63" w:unhideWhenUsed="0"/>
+    <w:lsdException w:name="Medium Shading 2 Accent 5" w:semiHidden="0" w:uiPriority="64" w:unhideWhenUsed="0"/>
+    <w:lsdException w:name="Medium List 1 Accent 5" w:semiHidden="0" w:uiPriority="65" w:unhideWhenUsed="0"/>
+    <w:lsdException w:name="Medium List 2 Accent 5" w:semiHidden="0" w:uiPriority="66" w:unhideWhenUsed="0"/>
+    <w:lsdException w:name="Medium Grid 1 Accent 5" w:semiHidden="0" w:uiPriority="67" w:unhideWhenUsed="0"/>
+    <w:lsdException w:name="Medium Grid 2 Accent 5" w:semiHidden="0" w:uiPriority="68" w:unhideWhenUsed="0"/>
+    <w:lsdException w:name="Medium Grid 3 Accent 5" w:semiHidden="0" w:uiPriority="69" w:unhideWhenUsed="0"/>
+    <w:lsdException w:name="Dark List Accent 5" w:semiHidden="0" w:uiPriority="70" w:unhideWhenUsed="0"/>
+    <w:lsdException w:name="Colorful Shading Accent 5" w:semiHidden="0" w:uiPriority="71" w:unhideWhenUsed="0"/>
+    <w:lsdException w:name="Colorful List Accent 5" w:semiHidden="0" w:uiPriority="72" w:unhideWhenUsed="0"/>
+    <w:lsdException w:name="Colorful Grid Accent 5" w:semiHidden="0" w:uiPriority="73" w:unhideWhenUsed="0"/>
+    <w:lsdException w:name="Light Shading Accent 6" w:semiHidden="0" w:uiPriority="60" w:unhideWhenUsed="0"/>
+    <w:lsdException w:name="Light List Accent 6" w:semiHidden="0" w:uiPriority="61" w:unhideWhenUsed="0"/>
+    <w:lsdException w:name="Light Grid Accent 6" w:semiHidden="0" w:uiPriority="62" w:unhideWhenUsed="0"/>
+    <w:lsdException w:name="Medium Shading 1 Accent 6" w:semiHidden="0" w:uiPriority="63" w:unhideWhenUsed="0"/>
+    <w:lsdException w:name="Medium Shading 2 Accent 6" w:semiHidden="0" w:uiPriority="64" w:unhideWhenUsed="0"/>
+    <w:lsdException w:name="Medium List 1 Accent 6" w:semiHidden="0" w:uiPriority="65" w:unhideWhenUsed="0"/>
+    <w:lsdException w:name="Medium List 2 Accent 6" w:semiHidden="0" w:uiPriority="66" w:unhideWhenUsed="0"/>
+    <w:lsdException w:name="Medium Grid 1 Accent 6" w:semiHidden="0" w:uiPriority="67" w:unhideWhenUsed="0"/>
+    <w:lsdException w:name="Medium Grid 2 Accent 6" w:semiHidden="0" w:uiPriority="68" w:unhideWhenUsed="0"/>
+    <w:lsdException w:name="Medium Grid 3 Accent 6" w:semiHidden="0" w:uiPriority="69" w:unhideWhenUsed="0"/>
+    <w:lsdException w:name="Dark List Accent 6" w:semiHidden="0" w:uiPriority="70" w:unhideWhenUsed="0"/>
+    <w:lsdException w:name="Colorful Shading Accent 6" w:semiHidden="0" w:uiPriority="71" w:unhideWhenUsed="0"/>
+    <w:lsdException w:name="Colorful List Accent 6" w:semiHidden="0" w:uiPriority="72" w:unhideWhenUsed="0"/>
+    <w:lsdException w:name="Colorful Grid Accent 6" w:semiHidden="0" w:uiPriority="73" w:unhideWhenUsed="0"/>
+    <w:lsdException w:name="Subtle Emphasis" w:semiHidden="0" w:uiPriority="19" w:unhideWhenUsed="0" w:qFormat="1"/>
+    <w:lsdException w:name="Intense Emphasis" w:semiHidden="0" w:uiPriority="21" w:unhideWhenUsed="0" w:qFormat="1"/>
+    <w:lsdException w:name="Subtle Reference" w:semiHidden="0" w:uiPriority="31" w:unhideWhenUsed="0" w:qFormat="1"/>
+    <w:lsdException w:name="Intense Reference" w:semiHidden="0" w:uiPriority="32" w:unhideWhenUsed="0" w:qFormat="1"/>
+    <w:lsdException w:name="Book Title" w:semiHidden="0" w:uiPriority="33" w:unhideWhenUsed="0" w:qFormat="1"/>
+    <w:lsdException w:name="Bibliography" w:uiPriority="37"/>
+    <w:lsdException w:name="TOC Heading" w:uiPriority="39" w:qFormat="1"/>
+  </w:latentStyles>
+  <w:style w:type="paragraph" w:default="1" w:styleId="Normal">
+    <w:name w:val="Normal"/>
+    <w:qFormat/>
+  </w:style>
+  <w:style w:type="character" w:default="1" w:styleId="DefaultParagraphFont">
+    <w:name w:val="Default Paragraph Font"/>
+    <w:uiPriority w:val="1"/>
+    <w:semiHidden/>
+    <w:unhideWhenUsed/>
+  </w:style>
+  <w:style w:type="table" w:default="1" w:styleId="TableNormal">
+    <w:name w:val="Normal Table"/>
+    <w:uiPriority w:val="99"/>
+    <w:semiHidden/>
+    <w:unhideWhenUsed/>
+    <w:tblPr>
+      <w:tblInd w:w="0" w:type="dxa"/>
+      <w:tblCellMar>
+        <w:top w:w="0" w:type="dxa"/>
+        <w:left w:w="108" w:type="dxa"/>
+        <w:bottom w:w="0" w:type="dxa"/>
+        <w:right w:w="108" w:type="dxa"/>
+      </w:tblCellMar>
+    </w:tblPr>
+  </w:style>
+  <w:style w:type="numbering" w:default="1" w:styleId="NoList">
+    <w:name w:val="No List"/>
+    <w:uiPriority w:val="99"/>
+    <w:semiHidden/>
+    <w:unhideWhenUsed/>
   </w:style>
 </w:styles>
 </file>

</xml_diff>

<commit_message>
Changed some formatting and added change history
</commit_message>
<xml_diff>
--- a/Documents/Requirements Documentation.docx
+++ b/Documents/Requirements Documentation.docx
@@ -69,6 +69,9 @@
         </w:pBdr>
         <w:rPr>
           <w:rStyle w:val="BookTitle"/>
+          <w:color w:val="943634" w:themeColor="accent2" w:themeShade="BF"/>
+          <w:sz w:val="28"/>
+          <w:szCs w:val="28"/>
         </w:rPr>
       </w:pPr>
       <w:r>
@@ -81,13 +84,34 @@
         <w:t>Software Requirement Specifications</w:t>
       </w:r>
     </w:p>
+    <w:p>
+      <w:pPr>
+        <w:jc w:val="center"/>
+        <w:rPr>
+          <w:color w:val="943634" w:themeColor="accent2" w:themeShade="BF"/>
+        </w:rPr>
+      </w:pPr>
+    </w:p>
+    <w:p>
+      <w:pPr>
+        <w:jc w:val="center"/>
+        <w:rPr>
+          <w:color w:val="943634" w:themeColor="accent2" w:themeShade="BF"/>
+        </w:rPr>
+      </w:pPr>
+      <w:r>
+        <w:rPr>
+          <w:color w:val="943634" w:themeColor="accent2" w:themeShade="BF"/>
+        </w:rPr>
+        <w:t>Developed by: Alan Donham, Madison McHam, Shane Peters, and Nick Levert</w:t>
+      </w:r>
+    </w:p>
     <w:p/>
     <w:p>
       <w:r>
         <w:br w:type="page"/>
       </w:r>
     </w:p>
-    <w:p/>
     <w:tbl>
       <w:tblPr>
         <w:tblStyle w:val="LightShading-Accent1"/>
@@ -121,6 +145,7 @@
                 <w:sz w:val="36"/>
                 <w:szCs w:val="36"/>
               </w:rPr>
+              <w:lastRenderedPageBreak/>
               <w:t>Table of Contents</w:t>
             </w:r>
           </w:p>
@@ -317,7 +342,7 @@
           </w:tcPr>
           <w:p>
             <w:r>
-              <w:t>Cedar University</w:t>
+              <w:t>Use Case Diagrams</w:t>
             </w:r>
           </w:p>
         </w:tc>
@@ -332,152 +357,7 @@
               </w:rPr>
             </w:pPr>
             <w:r>
-              <w:t>24</w:t>
-            </w:r>
-          </w:p>
-        </w:tc>
-      </w:tr>
-      <w:tr>
-        <w:trPr>
-          <w:trHeight w:val="887"/>
-        </w:trPr>
-        <w:tc>
-          <w:tcPr>
-            <w:tcW w:w="3503" w:type="pct"/>
-            <w:noWrap/>
-          </w:tcPr>
-          <w:p>
-            <w:r>
-              <w:t>Elm College</w:t>
-            </w:r>
-          </w:p>
-        </w:tc>
-        <w:tc>
-          <w:tcPr>
-            <w:tcW w:w="1497" w:type="pct"/>
-          </w:tcPr>
-          <w:p>
-            <w:pPr>
-              <w:pStyle w:val="DecimalAligned"/>
-            </w:pPr>
-            <w:r>
-              <w:t>43</w:t>
-            </w:r>
-          </w:p>
-        </w:tc>
-      </w:tr>
-      <w:tr>
-        <w:trPr>
-          <w:trHeight w:val="887"/>
-        </w:trPr>
-        <w:tc>
-          <w:tcPr>
-            <w:tcW w:w="3503" w:type="pct"/>
-            <w:noWrap/>
-          </w:tcPr>
-          <w:p>
-            <w:r>
-              <w:t xml:space="preserve">Maple Academy </w:t>
-            </w:r>
-          </w:p>
-        </w:tc>
-        <w:tc>
-          <w:tcPr>
-            <w:tcW w:w="1497" w:type="pct"/>
-          </w:tcPr>
-          <w:p>
-            <w:pPr>
-              <w:pStyle w:val="DecimalAligned"/>
-            </w:pPr>
-            <w:r>
-              <w:t>3</w:t>
-            </w:r>
-          </w:p>
-        </w:tc>
-      </w:tr>
-      <w:tr>
-        <w:trPr>
-          <w:trHeight w:val="887"/>
-        </w:trPr>
-        <w:tc>
-          <w:tcPr>
-            <w:tcW w:w="3503" w:type="pct"/>
-            <w:noWrap/>
-          </w:tcPr>
-          <w:p>
-            <w:r>
-              <w:t>Pine College</w:t>
-            </w:r>
-          </w:p>
-        </w:tc>
-        <w:tc>
-          <w:tcPr>
-            <w:tcW w:w="1497" w:type="pct"/>
-          </w:tcPr>
-          <w:p>
-            <w:pPr>
-              <w:pStyle w:val="DecimalAligned"/>
-            </w:pPr>
-            <w:r>
-              <w:t>9</w:t>
-            </w:r>
-          </w:p>
-        </w:tc>
-      </w:tr>
-      <w:tr>
-        <w:trPr>
-          <w:trHeight w:val="887"/>
-        </w:trPr>
-        <w:tc>
-          <w:tcPr>
-            <w:tcW w:w="3503" w:type="pct"/>
-            <w:noWrap/>
-          </w:tcPr>
-          <w:p>
-            <w:r>
-              <w:t>Oak Institute</w:t>
-            </w:r>
-          </w:p>
-        </w:tc>
-        <w:tc>
-          <w:tcPr>
-            <w:tcW w:w="1497" w:type="pct"/>
-          </w:tcPr>
-          <w:p>
-            <w:pPr>
-              <w:pStyle w:val="DecimalAligned"/>
-            </w:pPr>
-            <w:r>
-              <w:t>53</w:t>
-            </w:r>
-          </w:p>
-        </w:tc>
-      </w:tr>
-      <w:tr>
-        <w:trPr>
-          <w:trHeight w:val="887"/>
-        </w:trPr>
-        <w:tc>
-          <w:tcPr>
-            <w:tcW w:w="3503" w:type="pct"/>
-            <w:noWrap/>
-          </w:tcPr>
-          <w:p>
-            <w:r>
-              <w:t>Total</w:t>
-            </w:r>
-          </w:p>
-        </w:tc>
-        <w:tc>
-          <w:tcPr>
-            <w:tcW w:w="1497" w:type="pct"/>
-          </w:tcPr>
-          <w:p>
-            <w:pPr>
-              <w:pStyle w:val="DecimalAligned"/>
-            </w:pPr>
-            <w:r>
-              <w:t>998</w:t>
+              <w:t xml:space="preserve">    16</w:t>
             </w:r>
           </w:p>
         </w:tc>
@@ -513,6 +393,94 @@
     </w:p>
     <w:p>
       <w:pPr>
+        <w:rPr>
+          <w:b/>
+          <w:color w:val="943634" w:themeColor="accent2" w:themeShade="BF"/>
+          <w:u w:val="single"/>
+        </w:rPr>
+      </w:pPr>
+      <w:r>
+        <w:rPr>
+          <w:b/>
+          <w:color w:val="943634" w:themeColor="accent2" w:themeShade="BF"/>
+          <w:u w:val="single"/>
+        </w:rPr>
+        <w:t>Change History</w:t>
+      </w:r>
+    </w:p>
+    <w:p>
+      <w:pPr>
+        <w:pStyle w:val="ListParagraph"/>
+        <w:numPr>
+          <w:ilvl w:val="0"/>
+          <w:numId w:val="10"/>
+        </w:numPr>
+        <w:rPr>
+          <w:b/>
+          <w:color w:val="000000" w:themeColor="text1"/>
+          <w:u w:val="single"/>
+        </w:rPr>
+      </w:pPr>
+      <w:r>
+        <w:rPr>
+          <w:color w:val="000000" w:themeColor="text1"/>
+        </w:rPr>
+        <w:t>9/14/15 – Creation of document</w:t>
+      </w:r>
+    </w:p>
+    <w:p>
+      <w:pPr>
+        <w:pStyle w:val="ListParagraph"/>
+        <w:numPr>
+          <w:ilvl w:val="0"/>
+          <w:numId w:val="10"/>
+        </w:numPr>
+        <w:rPr>
+          <w:b/>
+          <w:color w:val="000000" w:themeColor="text1"/>
+          <w:u w:val="single"/>
+        </w:rPr>
+      </w:pPr>
+      <w:r>
+        <w:rPr>
+          <w:color w:val="000000" w:themeColor="text1"/>
+        </w:rPr>
+        <w:t>9/16/15 – Introduction, Description, and Functional Requirements added</w:t>
+      </w:r>
+    </w:p>
+    <w:p>
+      <w:pPr>
+        <w:pStyle w:val="ListParagraph"/>
+        <w:numPr>
+          <w:ilvl w:val="0"/>
+          <w:numId w:val="10"/>
+        </w:numPr>
+        <w:rPr>
+          <w:b/>
+          <w:color w:val="000000" w:themeColor="text1"/>
+          <w:u w:val="single"/>
+        </w:rPr>
+      </w:pPr>
+      <w:r>
+        <w:rPr>
+          <w:color w:val="000000" w:themeColor="text1"/>
+        </w:rPr>
+        <w:t>9/21/15 – All Diagrams added and document formatting updated</w:t>
+      </w:r>
+    </w:p>
+    <w:p/>
+    <w:p/>
+    <w:p/>
+    <w:p/>
+    <w:p/>
+    <w:p/>
+    <w:p/>
+    <w:p>
+      <w:bookmarkStart w:id="0" w:name="_GoBack"/>
+      <w:bookmarkEnd w:id="0"/>
+    </w:p>
+    <w:p>
+      <w:pPr>
         <w:pStyle w:val="ListParagraph"/>
         <w:numPr>
           <w:ilvl w:val="0"/>
@@ -526,6 +494,7 @@
         <w:rPr>
           <w:b/>
         </w:rPr>
+        <w:lastRenderedPageBreak/>
         <w:t>Introduction</w:t>
       </w:r>
     </w:p>
@@ -534,7 +503,6 @@
         <w:ind w:left="720" w:firstLine="720"/>
       </w:pPr>
       <w:r>
-        <w:lastRenderedPageBreak/>
         <w:t>This document will provide all the necessary information on the requirements necessary for development of the DropGrade application.</w:t>
       </w:r>
     </w:p>
@@ -2397,8 +2365,6 @@
       <w:pPr>
         <w:ind w:left="360"/>
       </w:pPr>
-      <w:bookmarkStart w:id="0" w:name="_GoBack"/>
-      <w:bookmarkEnd w:id="0"/>
     </w:p>
     <w:sectPr>
       <w:headerReference w:type="default" r:id="rId18"/>
@@ -2659,6 +2625,119 @@
     </w:lvl>
   </w:abstractNum>
   <w:abstractNum w:abstractNumId="1">
+    <w:nsid w:val="1D446E11"/>
+    <w:multiLevelType w:val="hybridMultilevel"/>
+    <w:tmpl w:val="9CCAA062"/>
+    <w:lvl w:ilvl="0" w:tplc="04090001">
+      <w:start w:val="1"/>
+      <w:numFmt w:val="bullet"/>
+      <w:lvlText w:val=""/>
+      <w:lvlJc w:val="left"/>
+      <w:pPr>
+        <w:ind w:left="1080" w:hanging="360"/>
+      </w:pPr>
+      <w:rPr>
+        <w:rFonts w:ascii="Symbol" w:hAnsi="Symbol" w:hint="default"/>
+      </w:rPr>
+    </w:lvl>
+    <w:lvl w:ilvl="1" w:tplc="04090003">
+      <w:start w:val="1"/>
+      <w:numFmt w:val="bullet"/>
+      <w:lvlText w:val="o"/>
+      <w:lvlJc w:val="left"/>
+      <w:pPr>
+        <w:ind w:left="1800" w:hanging="360"/>
+      </w:pPr>
+      <w:rPr>
+        <w:rFonts w:ascii="Courier New" w:hAnsi="Courier New" w:cs="Courier New" w:hint="default"/>
+      </w:rPr>
+    </w:lvl>
+    <w:lvl w:ilvl="2" w:tplc="04090005" w:tentative="1">
+      <w:start w:val="1"/>
+      <w:numFmt w:val="bullet"/>
+      <w:lvlText w:val=""/>
+      <w:lvlJc w:val="left"/>
+      <w:pPr>
+        <w:ind w:left="2520" w:hanging="360"/>
+      </w:pPr>
+      <w:rPr>
+        <w:rFonts w:ascii="Wingdings" w:hAnsi="Wingdings" w:hint="default"/>
+      </w:rPr>
+    </w:lvl>
+    <w:lvl w:ilvl="3" w:tplc="04090001" w:tentative="1">
+      <w:start w:val="1"/>
+      <w:numFmt w:val="bullet"/>
+      <w:lvlText w:val=""/>
+      <w:lvlJc w:val="left"/>
+      <w:pPr>
+        <w:ind w:left="3240" w:hanging="360"/>
+      </w:pPr>
+      <w:rPr>
+        <w:rFonts w:ascii="Symbol" w:hAnsi="Symbol" w:hint="default"/>
+      </w:rPr>
+    </w:lvl>
+    <w:lvl w:ilvl="4" w:tplc="04090003" w:tentative="1">
+      <w:start w:val="1"/>
+      <w:numFmt w:val="bullet"/>
+      <w:lvlText w:val="o"/>
+      <w:lvlJc w:val="left"/>
+      <w:pPr>
+        <w:ind w:left="3960" w:hanging="360"/>
+      </w:pPr>
+      <w:rPr>
+        <w:rFonts w:ascii="Courier New" w:hAnsi="Courier New" w:cs="Courier New" w:hint="default"/>
+      </w:rPr>
+    </w:lvl>
+    <w:lvl w:ilvl="5" w:tplc="04090005" w:tentative="1">
+      <w:start w:val="1"/>
+      <w:numFmt w:val="bullet"/>
+      <w:lvlText w:val=""/>
+      <w:lvlJc w:val="left"/>
+      <w:pPr>
+        <w:ind w:left="4680" w:hanging="360"/>
+      </w:pPr>
+      <w:rPr>
+        <w:rFonts w:ascii="Wingdings" w:hAnsi="Wingdings" w:hint="default"/>
+      </w:rPr>
+    </w:lvl>
+    <w:lvl w:ilvl="6" w:tplc="04090001" w:tentative="1">
+      <w:start w:val="1"/>
+      <w:numFmt w:val="bullet"/>
+      <w:lvlText w:val=""/>
+      <w:lvlJc w:val="left"/>
+      <w:pPr>
+        <w:ind w:left="5400" w:hanging="360"/>
+      </w:pPr>
+      <w:rPr>
+        <w:rFonts w:ascii="Symbol" w:hAnsi="Symbol" w:hint="default"/>
+      </w:rPr>
+    </w:lvl>
+    <w:lvl w:ilvl="7" w:tplc="04090003" w:tentative="1">
+      <w:start w:val="1"/>
+      <w:numFmt w:val="bullet"/>
+      <w:lvlText w:val="o"/>
+      <w:lvlJc w:val="left"/>
+      <w:pPr>
+        <w:ind w:left="6120" w:hanging="360"/>
+      </w:pPr>
+      <w:rPr>
+        <w:rFonts w:ascii="Courier New" w:hAnsi="Courier New" w:cs="Courier New" w:hint="default"/>
+      </w:rPr>
+    </w:lvl>
+    <w:lvl w:ilvl="8" w:tplc="04090005" w:tentative="1">
+      <w:start w:val="1"/>
+      <w:numFmt w:val="bullet"/>
+      <w:lvlText w:val=""/>
+      <w:lvlJc w:val="left"/>
+      <w:pPr>
+        <w:ind w:left="6840" w:hanging="360"/>
+      </w:pPr>
+      <w:rPr>
+        <w:rFonts w:ascii="Wingdings" w:hAnsi="Wingdings" w:hint="default"/>
+      </w:rPr>
+    </w:lvl>
+  </w:abstractNum>
+  <w:abstractNum w:abstractNumId="2">
     <w:nsid w:val="23361970"/>
     <w:multiLevelType w:val="hybridMultilevel"/>
     <w:tmpl w:val="0DA26868"/>
@@ -2771,7 +2850,7 @@
       </w:rPr>
     </w:lvl>
   </w:abstractNum>
-  <w:abstractNum w:abstractNumId="2">
+  <w:abstractNum w:abstractNumId="3">
     <w:nsid w:val="366C061A"/>
     <w:multiLevelType w:val="multilevel"/>
     <w:tmpl w:val="6B566332"/>
@@ -2884,7 +2963,7 @@
       </w:rPr>
     </w:lvl>
   </w:abstractNum>
-  <w:abstractNum w:abstractNumId="3">
+  <w:abstractNum w:abstractNumId="4">
     <w:nsid w:val="48ED7CD4"/>
     <w:multiLevelType w:val="hybridMultilevel"/>
     <w:tmpl w:val="45A42910"/>
@@ -2997,7 +3076,7 @@
       </w:rPr>
     </w:lvl>
   </w:abstractNum>
-  <w:abstractNum w:abstractNumId="4">
+  <w:abstractNum w:abstractNumId="5">
     <w:nsid w:val="49446BE0"/>
     <w:multiLevelType w:val="multilevel"/>
     <w:tmpl w:val="DAF0EB42"/>
@@ -3111,7 +3190,7 @@
       </w:rPr>
     </w:lvl>
   </w:abstractNum>
-  <w:abstractNum w:abstractNumId="5">
+  <w:abstractNum w:abstractNumId="6">
     <w:nsid w:val="49810E77"/>
     <w:multiLevelType w:val="multilevel"/>
     <w:tmpl w:val="5150F314"/>
@@ -3224,7 +3303,7 @@
       </w:rPr>
     </w:lvl>
   </w:abstractNum>
-  <w:abstractNum w:abstractNumId="6">
+  <w:abstractNum w:abstractNumId="7">
     <w:nsid w:val="53D12F3D"/>
     <w:multiLevelType w:val="hybridMultilevel"/>
     <w:tmpl w:val="212019B2"/>
@@ -3313,7 +3392,7 @@
       </w:pPr>
     </w:lvl>
   </w:abstractNum>
-  <w:abstractNum w:abstractNumId="7">
+  <w:abstractNum w:abstractNumId="8">
     <w:nsid w:val="627F6AC6"/>
     <w:multiLevelType w:val="hybridMultilevel"/>
     <w:tmpl w:val="E6A614FA"/>
@@ -3426,29 +3505,148 @@
       </w:rPr>
     </w:lvl>
   </w:abstractNum>
+  <w:abstractNum w:abstractNumId="9">
+    <w:nsid w:val="7B0D0047"/>
+    <w:multiLevelType w:val="hybridMultilevel"/>
+    <w:tmpl w:val="942E4CAC"/>
+    <w:lvl w:ilvl="0" w:tplc="04090001">
+      <w:start w:val="1"/>
+      <w:numFmt w:val="bullet"/>
+      <w:lvlText w:val=""/>
+      <w:lvlJc w:val="left"/>
+      <w:pPr>
+        <w:ind w:left="720" w:hanging="360"/>
+      </w:pPr>
+      <w:rPr>
+        <w:rFonts w:ascii="Symbol" w:hAnsi="Symbol" w:hint="default"/>
+      </w:rPr>
+    </w:lvl>
+    <w:lvl w:ilvl="1" w:tplc="04090003" w:tentative="1">
+      <w:start w:val="1"/>
+      <w:numFmt w:val="bullet"/>
+      <w:lvlText w:val="o"/>
+      <w:lvlJc w:val="left"/>
+      <w:pPr>
+        <w:ind w:left="1440" w:hanging="360"/>
+      </w:pPr>
+      <w:rPr>
+        <w:rFonts w:ascii="Courier New" w:hAnsi="Courier New" w:cs="Courier New" w:hint="default"/>
+      </w:rPr>
+    </w:lvl>
+    <w:lvl w:ilvl="2" w:tplc="04090005" w:tentative="1">
+      <w:start w:val="1"/>
+      <w:numFmt w:val="bullet"/>
+      <w:lvlText w:val=""/>
+      <w:lvlJc w:val="left"/>
+      <w:pPr>
+        <w:ind w:left="2160" w:hanging="360"/>
+      </w:pPr>
+      <w:rPr>
+        <w:rFonts w:ascii="Wingdings" w:hAnsi="Wingdings" w:hint="default"/>
+      </w:rPr>
+    </w:lvl>
+    <w:lvl w:ilvl="3" w:tplc="04090001" w:tentative="1">
+      <w:start w:val="1"/>
+      <w:numFmt w:val="bullet"/>
+      <w:lvlText w:val=""/>
+      <w:lvlJc w:val="left"/>
+      <w:pPr>
+        <w:ind w:left="2880" w:hanging="360"/>
+      </w:pPr>
+      <w:rPr>
+        <w:rFonts w:ascii="Symbol" w:hAnsi="Symbol" w:hint="default"/>
+      </w:rPr>
+    </w:lvl>
+    <w:lvl w:ilvl="4" w:tplc="04090003" w:tentative="1">
+      <w:start w:val="1"/>
+      <w:numFmt w:val="bullet"/>
+      <w:lvlText w:val="o"/>
+      <w:lvlJc w:val="left"/>
+      <w:pPr>
+        <w:ind w:left="3600" w:hanging="360"/>
+      </w:pPr>
+      <w:rPr>
+        <w:rFonts w:ascii="Courier New" w:hAnsi="Courier New" w:cs="Courier New" w:hint="default"/>
+      </w:rPr>
+    </w:lvl>
+    <w:lvl w:ilvl="5" w:tplc="04090005" w:tentative="1">
+      <w:start w:val="1"/>
+      <w:numFmt w:val="bullet"/>
+      <w:lvlText w:val=""/>
+      <w:lvlJc w:val="left"/>
+      <w:pPr>
+        <w:ind w:left="4320" w:hanging="360"/>
+      </w:pPr>
+      <w:rPr>
+        <w:rFonts w:ascii="Wingdings" w:hAnsi="Wingdings" w:hint="default"/>
+      </w:rPr>
+    </w:lvl>
+    <w:lvl w:ilvl="6" w:tplc="04090001" w:tentative="1">
+      <w:start w:val="1"/>
+      <w:numFmt w:val="bullet"/>
+      <w:lvlText w:val=""/>
+      <w:lvlJc w:val="left"/>
+      <w:pPr>
+        <w:ind w:left="5040" w:hanging="360"/>
+      </w:pPr>
+      <w:rPr>
+        <w:rFonts w:ascii="Symbol" w:hAnsi="Symbol" w:hint="default"/>
+      </w:rPr>
+    </w:lvl>
+    <w:lvl w:ilvl="7" w:tplc="04090003" w:tentative="1">
+      <w:start w:val="1"/>
+      <w:numFmt w:val="bullet"/>
+      <w:lvlText w:val="o"/>
+      <w:lvlJc w:val="left"/>
+      <w:pPr>
+        <w:ind w:left="5760" w:hanging="360"/>
+      </w:pPr>
+      <w:rPr>
+        <w:rFonts w:ascii="Courier New" w:hAnsi="Courier New" w:cs="Courier New" w:hint="default"/>
+      </w:rPr>
+    </w:lvl>
+    <w:lvl w:ilvl="8" w:tplc="04090005" w:tentative="1">
+      <w:start w:val="1"/>
+      <w:numFmt w:val="bullet"/>
+      <w:lvlText w:val=""/>
+      <w:lvlJc w:val="left"/>
+      <w:pPr>
+        <w:ind w:left="6480" w:hanging="360"/>
+      </w:pPr>
+      <w:rPr>
+        <w:rFonts w:ascii="Wingdings" w:hAnsi="Wingdings" w:hint="default"/>
+      </w:rPr>
+    </w:lvl>
+  </w:abstractNum>
   <w:num w:numId="1">
+    <w:abstractNumId w:val="7"/>
+  </w:num>
+  <w:num w:numId="2">
+    <w:abstractNumId w:val="4"/>
+  </w:num>
+  <w:num w:numId="3">
     <w:abstractNumId w:val="6"/>
   </w:num>
-  <w:num w:numId="2">
+  <w:num w:numId="4">
+    <w:abstractNumId w:val="5"/>
+  </w:num>
+  <w:num w:numId="5">
     <w:abstractNumId w:val="3"/>
   </w:num>
-  <w:num w:numId="3">
-    <w:abstractNumId w:val="5"/>
-  </w:num>
-  <w:num w:numId="4">
-    <w:abstractNumId w:val="4"/>
-  </w:num>
-  <w:num w:numId="5">
+  <w:num w:numId="6">
     <w:abstractNumId w:val="2"/>
   </w:num>
-  <w:num w:numId="6">
-    <w:abstractNumId w:val="1"/>
-  </w:num>
   <w:num w:numId="7">
-    <w:abstractNumId w:val="7"/>
+    <w:abstractNumId w:val="8"/>
   </w:num>
   <w:num w:numId="8">
     <w:abstractNumId w:val="0"/>
+  </w:num>
+  <w:num w:numId="9">
+    <w:abstractNumId w:val="9"/>
+  </w:num>
+  <w:num w:numId="10">
+    <w:abstractNumId w:val="1"/>
   </w:num>
 </w:numbering>
 </file>

</xml_diff>

<commit_message>
Added class diagram (detailed)
</commit_message>
<xml_diff>
--- a/Documents/Requirements Documentation.docx
+++ b/Documents/Requirements Documentation.docx
@@ -1,6 +1,6 @@
 
 <file path=word/document.xml><?xml version="1.0" encoding="utf-8"?>
-<w:document xmlns:wpc="http://schemas.microsoft.com/office/word/2010/wordprocessingCanvas" xmlns:mc="http://schemas.openxmlformats.org/markup-compatibility/2006" xmlns:o="urn:schemas-microsoft-com:office:office" xmlns:r="http://schemas.openxmlformats.org/officeDocument/2006/relationships" xmlns:m="http://schemas.openxmlformats.org/officeDocument/2006/math" xmlns:v="urn:schemas-microsoft-com:vml" xmlns:wp14="http://schemas.microsoft.com/office/word/2010/wordprocessingDrawing" xmlns:wp="http://schemas.openxmlformats.org/drawingml/2006/wordprocessingDrawing" xmlns:w10="urn:schemas-microsoft-com:office:word" xmlns:w="http://schemas.openxmlformats.org/wordprocessingml/2006/main" xmlns:w14="http://schemas.microsoft.com/office/word/2010/wordml" xmlns:wpg="http://schemas.microsoft.com/office/word/2010/wordprocessingGroup" xmlns:wpi="http://schemas.microsoft.com/office/word/2010/wordprocessingInk" xmlns:wne="http://schemas.microsoft.com/office/word/2006/wordml" xmlns:wps="http://schemas.microsoft.com/office/word/2010/wordprocessingShape" mc:Ignorable="w14 wp14">
+<w:document xmlns:wpc="http://schemas.microsoft.com/office/word/2010/wordprocessingCanvas" xmlns:mc="http://schemas.openxmlformats.org/markup-compatibility/2006" xmlns:o="urn:schemas-microsoft-com:office:office" xmlns:r="http://schemas.openxmlformats.org/officeDocument/2006/relationships" xmlns:m="http://schemas.openxmlformats.org/officeDocument/2006/math" xmlns:v="urn:schemas-microsoft-com:vml" xmlns:wp14="http://schemas.microsoft.com/office/word/2010/wordprocessingDrawing" xmlns:wp="http://schemas.openxmlformats.org/drawingml/2006/wordprocessingDrawing" xmlns:w10="urn:schemas-microsoft-com:office:word" xmlns:w="http://schemas.openxmlformats.org/wordprocessingml/2006/main" xmlns:w14="http://schemas.microsoft.com/office/word/2010/wordml" xmlns:w15="http://schemas.microsoft.com/office/word/2012/wordml" xmlns:wpg="http://schemas.microsoft.com/office/word/2010/wordprocessingGroup" xmlns:wpi="http://schemas.microsoft.com/office/word/2010/wordprocessingInk" xmlns:wne="http://schemas.microsoft.com/office/word/2006/wordml" xmlns:wps="http://schemas.microsoft.com/office/word/2010/wordprocessingShape" mc:Ignorable="w14 w15 wp14">
   <w:body>
     <w:p>
       <w:pPr>
@@ -485,16 +485,8 @@
         <w:rPr>
           <w:color w:val="000000" w:themeColor="text1"/>
         </w:rPr>
-        <w:t xml:space="preserve">9/16/15 – Add Functional and Nonfunctional Requirements – Madison </w:t>
-      </w:r>
-      <w:proofErr w:type="spellStart"/>
-      <w:r>
-        <w:rPr>
-          <w:color w:val="000000" w:themeColor="text1"/>
-        </w:rPr>
-        <w:t>McHam</w:t>
-      </w:r>
-      <w:proofErr w:type="spellEnd"/>
+        <w:t>9/16/15 – Add Functional and Nonfunctional Requirements – Madison McHam</w:t>
+      </w:r>
     </w:p>
     <w:p>
       <w:pPr>
@@ -561,16 +553,8 @@
         <w:rPr>
           <w:color w:val="000000" w:themeColor="text1"/>
         </w:rPr>
-        <w:t xml:space="preserve">9/17/15 – Added class diagram – Madison </w:t>
-      </w:r>
-      <w:proofErr w:type="spellStart"/>
-      <w:r>
-        <w:rPr>
-          <w:color w:val="000000" w:themeColor="text1"/>
-        </w:rPr>
-        <w:t>McHam</w:t>
-      </w:r>
-      <w:proofErr w:type="spellEnd"/>
+        <w:t>9/17/15 – Added class diagram – Madison McHam</w:t>
+      </w:r>
     </w:p>
     <w:p>
       <w:pPr>
@@ -677,8 +661,6 @@
         </w:rPr>
         <w:t xml:space="preserve"> - Group</w:t>
       </w:r>
-      <w:bookmarkStart w:id="0" w:name="_GoBack"/>
-      <w:bookmarkEnd w:id="0"/>
     </w:p>
     <w:p/>
     <w:p/>
@@ -2061,7 +2043,7 @@
                     </pic:cNvPicPr>
                   </pic:nvPicPr>
                   <pic:blipFill>
-                    <a:blip r:embed="rId8"/>
+                    <a:blip r:embed="rId7"/>
                     <a:srcRect l="-12636" r="-12636"/>
                     <a:stretch>
                       <a:fillRect/>
@@ -2189,7 +2171,7 @@
                     </pic:cNvPicPr>
                   </pic:nvPicPr>
                   <pic:blipFill>
-                    <a:blip r:embed="rId9">
+                    <a:blip r:embed="rId8">
                       <a:extLst>
                         <a:ext uri="{28A0092B-C50C-407E-A947-70E740481C1C}">
                           <a14:useLocalDpi xmlns:a14="http://schemas.microsoft.com/office/drawing/2010/main" val="0"/>
@@ -2266,7 +2248,7 @@
                     </pic:cNvPicPr>
                   </pic:nvPicPr>
                   <pic:blipFill>
-                    <a:blip r:embed="rId10">
+                    <a:blip r:embed="rId9">
                       <a:extLst>
                         <a:ext uri="{28A0092B-C50C-407E-A947-70E740481C1C}">
                           <a14:useLocalDpi xmlns:a14="http://schemas.microsoft.com/office/drawing/2010/main" val="0"/>
@@ -2333,7 +2315,7 @@
                     </pic:cNvPicPr>
                   </pic:nvPicPr>
                   <pic:blipFill>
-                    <a:blip r:embed="rId11">
+                    <a:blip r:embed="rId10">
                       <a:extLst>
                         <a:ext uri="{28A0092B-C50C-407E-A947-70E740481C1C}">
                           <a14:useLocalDpi xmlns:a14="http://schemas.microsoft.com/office/drawing/2010/main" val="0"/>
@@ -2369,11 +2351,9 @@
       <w:pPr>
         <w:ind w:left="720"/>
       </w:pPr>
-      <w:proofErr w:type="gramStart"/>
       <w:r>
         <w:t>Allows user to report an incorrect or inappropriate review of a teacher.</w:t>
       </w:r>
-      <w:proofErr w:type="gramEnd"/>
     </w:p>
     <w:p>
       <w:pPr>
@@ -2402,7 +2382,7 @@
                     </pic:cNvPicPr>
                   </pic:nvPicPr>
                   <pic:blipFill>
-                    <a:blip r:embed="rId12">
+                    <a:blip r:embed="rId11">
                       <a:extLst>
                         <a:ext uri="{28A0092B-C50C-407E-A947-70E740481C1C}">
                           <a14:useLocalDpi xmlns:a14="http://schemas.microsoft.com/office/drawing/2010/main" val="0"/>
@@ -2469,7 +2449,7 @@
                     </pic:cNvPicPr>
                   </pic:nvPicPr>
                   <pic:blipFill>
-                    <a:blip r:embed="rId13">
+                    <a:blip r:embed="rId12">
                       <a:extLst>
                         <a:ext uri="{28A0092B-C50C-407E-A947-70E740481C1C}">
                           <a14:useLocalDpi xmlns:a14="http://schemas.microsoft.com/office/drawing/2010/main" val="0"/>
@@ -2536,7 +2516,7 @@
                     </pic:cNvPicPr>
                   </pic:nvPicPr>
                   <pic:blipFill>
-                    <a:blip r:embed="rId14">
+                    <a:blip r:embed="rId13">
                       <a:extLst>
                         <a:ext uri="{28A0092B-C50C-407E-A947-70E740481C1C}">
                           <a14:useLocalDpi xmlns:a14="http://schemas.microsoft.com/office/drawing/2010/main" val="0"/>
@@ -2600,7 +2580,7 @@
                     </pic:cNvPicPr>
                   </pic:nvPicPr>
                   <pic:blipFill>
-                    <a:blip r:embed="rId15">
+                    <a:blip r:embed="rId14">
                       <a:extLst>
                         <a:ext uri="{28A0092B-C50C-407E-A947-70E740481C1C}">
                           <a14:useLocalDpi xmlns:a14="http://schemas.microsoft.com/office/drawing/2010/main" val="0"/>
@@ -2633,11 +2613,9 @@
       </w:r>
     </w:p>
     <w:p>
-      <w:proofErr w:type="gramStart"/>
       <w:r>
         <w:t>Allows user to enter their classes into their schedule.</w:t>
       </w:r>
-      <w:proofErr w:type="gramEnd"/>
     </w:p>
     <w:p>
       <w:r>
@@ -2666,7 +2644,7 @@
                     </pic:cNvPicPr>
                   </pic:nvPicPr>
                   <pic:blipFill>
-                    <a:blip r:embed="rId16">
+                    <a:blip r:embed="rId15">
                       <a:extLst>
                         <a:ext uri="{28A0092B-C50C-407E-A947-70E740481C1C}">
                           <a14:useLocalDpi xmlns:a14="http://schemas.microsoft.com/office/drawing/2010/main" val="0"/>
@@ -2699,11 +2677,9 @@
       </w:r>
     </w:p>
     <w:p>
-      <w:proofErr w:type="gramStart"/>
       <w:r>
         <w:t>Allows user to enter grades for a class to calculate their grade.</w:t>
       </w:r>
-      <w:proofErr w:type="gramEnd"/>
     </w:p>
     <w:p/>
     <w:p>
@@ -2730,7 +2706,7 @@
                     </pic:cNvPicPr>
                   </pic:nvPicPr>
                   <pic:blipFill>
-                    <a:blip r:embed="rId17">
+                    <a:blip r:embed="rId16">
                       <a:extLst>
                         <a:ext uri="{28A0092B-C50C-407E-A947-70E740481C1C}">
                           <a14:useLocalDpi xmlns:a14="http://schemas.microsoft.com/office/drawing/2010/main" val="0"/>
@@ -2764,14 +2740,12 @@
     </w:p>
     <w:p/>
     <w:p>
-      <w:proofErr w:type="gramStart"/>
       <w:r>
         <w:t>Allows user to create account to begin using the app</w:t>
       </w:r>
       <w:r>
         <w:t>.</w:t>
       </w:r>
-      <w:proofErr w:type="gramEnd"/>
     </w:p>
     <w:p>
       <w:pPr>
@@ -2852,7 +2826,7 @@
                     </pic:cNvPicPr>
                   </pic:nvPicPr>
                   <pic:blipFill>
-                    <a:blip r:embed="rId18">
+                    <a:blip r:embed="rId17">
                       <a:extLst>
                         <a:ext uri="{28A0092B-C50C-407E-A947-70E740481C1C}">
                           <a14:useLocalDpi xmlns:a14="http://schemas.microsoft.com/office/drawing/2010/main" val="0"/>
@@ -2884,6 +2858,201 @@
         </w:drawing>
       </w:r>
     </w:p>
+    <w:p>
+      <w:pPr>
+        <w:ind w:left="360"/>
+      </w:pPr>
+    </w:p>
+    <w:p>
+      <w:pPr>
+        <w:ind w:left="360"/>
+      </w:pPr>
+    </w:p>
+    <w:p>
+      <w:pPr>
+        <w:pStyle w:val="ListParagraph"/>
+        <w:numPr>
+          <w:ilvl w:val="0"/>
+          <w:numId w:val="1"/>
+        </w:numPr>
+        <w:rPr>
+          <w:b/>
+        </w:rPr>
+      </w:pPr>
+      <w:r>
+        <w:rPr>
+          <w:b/>
+        </w:rPr>
+        <w:lastRenderedPageBreak/>
+        <w:t>Detailed Class Diagram</w:t>
+      </w:r>
+    </w:p>
+    <w:p>
+      <w:pPr>
+        <w:ind w:left="720"/>
+        <w:rPr>
+          <w:b/>
+        </w:rPr>
+      </w:pPr>
+    </w:p>
+    <w:p>
+      <w:pPr>
+        <w:ind w:left="360"/>
+      </w:pPr>
+      <w:r>
+        <w:rPr>
+          <w:noProof/>
+        </w:rPr>
+        <w:drawing>
+          <wp:inline distT="0" distB="0" distL="0" distR="0">
+            <wp:extent cx="5943600" cy="3787652"/>
+            <wp:effectExtent l="0" t="0" r="0" b="0"/>
+            <wp:docPr id="2" name="Picture 2" descr="C:\Users\Alan Donham\Desktop\DropGrade\Documents\DetailedClassDiagram.png"/>
+            <wp:cNvGraphicFramePr>
+              <a:graphicFrameLocks xmlns:a="http://schemas.openxmlformats.org/drawingml/2006/main" noChangeAspect="1"/>
+            </wp:cNvGraphicFramePr>
+            <a:graphic xmlns:a="http://schemas.openxmlformats.org/drawingml/2006/main">
+              <a:graphicData uri="http://schemas.openxmlformats.org/drawingml/2006/picture">
+                <pic:pic xmlns:pic="http://schemas.openxmlformats.org/drawingml/2006/picture">
+                  <pic:nvPicPr>
+                    <pic:cNvPr id="0" name="Picture 1" descr="C:\Users\Alan Donham\Desktop\DropGrade\Documents\DetailedClassDiagram.png"/>
+                    <pic:cNvPicPr>
+                      <a:picLocks noChangeAspect="1" noChangeArrowheads="1"/>
+                    </pic:cNvPicPr>
+                  </pic:nvPicPr>
+                  <pic:blipFill>
+                    <a:blip r:embed="rId18">
+                      <a:extLst>
+                        <a:ext uri="{28A0092B-C50C-407E-A947-70E740481C1C}">
+                          <a14:useLocalDpi xmlns:a14="http://schemas.microsoft.com/office/drawing/2010/main" val="0"/>
+                        </a:ext>
+                      </a:extLst>
+                    </a:blip>
+                    <a:srcRect/>
+                    <a:stretch>
+                      <a:fillRect/>
+                    </a:stretch>
+                  </pic:blipFill>
+                  <pic:spPr bwMode="auto">
+                    <a:xfrm>
+                      <a:off x="0" y="0"/>
+                      <a:ext cx="5943600" cy="3787652"/>
+                    </a:xfrm>
+                    <a:prstGeom prst="rect">
+                      <a:avLst/>
+                    </a:prstGeom>
+                    <a:noFill/>
+                    <a:ln>
+                      <a:noFill/>
+                    </a:ln>
+                  </pic:spPr>
+                </pic:pic>
+              </a:graphicData>
+            </a:graphic>
+          </wp:inline>
+        </w:drawing>
+      </w:r>
+    </w:p>
+    <w:p>
+      <w:pPr>
+        <w:pStyle w:val="NoSpacing"/>
+      </w:pPr>
+      <w:r>
+        <w:tab/>
+        <w:t>This class diagram outlines the structure of our classes for our application. All of these classes store data that is important to the app.  The way the classes are structured</w:t>
+      </w:r>
+      <w:r>
+        <w:t>, our application</w:t>
+      </w:r>
+      <w:r>
+        <w:t xml:space="preserve"> stores all of the information under the user class, which will allow us to </w:t>
+      </w:r>
+      <w:r>
+        <w:t xml:space="preserve">integrate this into our database seamlessly by using the user ID as a means of uniquely accessing all the data needed.  These classes all will also have the functionality needed to manipulate, get, and set the data stored in order to allow our application to work.  Along with this, the classes will also perform the calculations required to provide our users with the what if situations and their class averages.  In order to save storage space and reduce database complexity, we will perform each calculation in real time rather than storing the calculated values </w:t>
+      </w:r>
+      <w:r>
+        <w:t>for later use.  This should not affect performance though since the calculations required should be relatively simple and since the amount of calculations being performed will be relatively small.  We are confident in this design and believe that it will allow our code to be very readable as well as easy to manage and efficient.</w:t>
+      </w:r>
+    </w:p>
+    <w:p>
+      <w:pPr>
+        <w:pStyle w:val="NoSpacing"/>
+      </w:pPr>
+    </w:p>
+    <w:p>
+      <w:pPr>
+        <w:pStyle w:val="NoSpacing"/>
+      </w:pPr>
+    </w:p>
+    <w:p>
+      <w:pPr>
+        <w:pStyle w:val="NoSpacing"/>
+      </w:pPr>
+    </w:p>
+    <w:p>
+      <w:pPr>
+        <w:pStyle w:val="NoSpacing"/>
+      </w:pPr>
+    </w:p>
+    <w:p>
+      <w:pPr>
+        <w:pStyle w:val="NoSpacing"/>
+      </w:pPr>
+    </w:p>
+    <w:p>
+      <w:pPr>
+        <w:pStyle w:val="NoSpacing"/>
+      </w:pPr>
+    </w:p>
+    <w:p>
+      <w:pPr>
+        <w:pStyle w:val="NoSpacing"/>
+      </w:pPr>
+    </w:p>
+    <w:p>
+      <w:pPr>
+        <w:pStyle w:val="NoSpacing"/>
+      </w:pPr>
+    </w:p>
+    <w:p>
+      <w:pPr>
+        <w:pStyle w:val="NoSpacing"/>
+      </w:pPr>
+    </w:p>
+    <w:p>
+      <w:pPr>
+        <w:pStyle w:val="NoSpacing"/>
+      </w:pPr>
+    </w:p>
+    <w:p>
+      <w:pPr>
+        <w:pStyle w:val="NoSpacing"/>
+        <w:numPr>
+          <w:ilvl w:val="0"/>
+          <w:numId w:val="1"/>
+        </w:numPr>
+        <w:rPr>
+          <w:b/>
+        </w:rPr>
+      </w:pPr>
+      <w:r>
+        <w:rPr>
+          <w:b/>
+        </w:rPr>
+        <w:lastRenderedPageBreak/>
+        <w:t>Sequence Diagrams</w:t>
+      </w:r>
+    </w:p>
+    <w:p>
+      <w:pPr>
+        <w:pStyle w:val="NoSpacing"/>
+        <w:rPr>
+          <w:b/>
+        </w:rPr>
+      </w:pPr>
+      <w:bookmarkStart w:id="0" w:name="_GoBack"/>
+      <w:bookmarkEnd w:id="0"/>
+    </w:p>
     <w:sectPr>
       <w:headerReference w:type="default" r:id="rId19"/>
       <w:pgSz w:w="12240" w:h="15840"/>
@@ -2896,7 +3065,7 @@
 </file>
 
 <file path=word/endnotes.xml><?xml version="1.0" encoding="utf-8"?>
-<w:endnotes xmlns:wpc="http://schemas.microsoft.com/office/word/2010/wordprocessingCanvas" xmlns:mc="http://schemas.openxmlformats.org/markup-compatibility/2006" xmlns:o="urn:schemas-microsoft-com:office:office" xmlns:r="http://schemas.openxmlformats.org/officeDocument/2006/relationships" xmlns:m="http://schemas.openxmlformats.org/officeDocument/2006/math" xmlns:v="urn:schemas-microsoft-com:vml" xmlns:wp14="http://schemas.microsoft.com/office/word/2010/wordprocessingDrawing" xmlns:wp="http://schemas.openxmlformats.org/drawingml/2006/wordprocessingDrawing" xmlns:w10="urn:schemas-microsoft-com:office:word" xmlns:w="http://schemas.openxmlformats.org/wordprocessingml/2006/main" xmlns:w14="http://schemas.microsoft.com/office/word/2010/wordml" xmlns:wpg="http://schemas.microsoft.com/office/word/2010/wordprocessingGroup" xmlns:wpi="http://schemas.microsoft.com/office/word/2010/wordprocessingInk" xmlns:wne="http://schemas.microsoft.com/office/word/2006/wordml" xmlns:wps="http://schemas.microsoft.com/office/word/2010/wordprocessingShape" mc:Ignorable="w14 wp14">
+<w:endnotes xmlns:wpc="http://schemas.microsoft.com/office/word/2010/wordprocessingCanvas" xmlns:mc="http://schemas.openxmlformats.org/markup-compatibility/2006" xmlns:o="urn:schemas-microsoft-com:office:office" xmlns:r="http://schemas.openxmlformats.org/officeDocument/2006/relationships" xmlns:m="http://schemas.openxmlformats.org/officeDocument/2006/math" xmlns:v="urn:schemas-microsoft-com:vml" xmlns:wp14="http://schemas.microsoft.com/office/word/2010/wordprocessingDrawing" xmlns:wp="http://schemas.openxmlformats.org/drawingml/2006/wordprocessingDrawing" xmlns:w10="urn:schemas-microsoft-com:office:word" xmlns:w="http://schemas.openxmlformats.org/wordprocessingml/2006/main" xmlns:w14="http://schemas.microsoft.com/office/word/2010/wordml" xmlns:w15="http://schemas.microsoft.com/office/word/2012/wordml" xmlns:wpg="http://schemas.microsoft.com/office/word/2010/wordprocessingGroup" xmlns:wpi="http://schemas.microsoft.com/office/word/2010/wordprocessingInk" xmlns:wne="http://schemas.microsoft.com/office/word/2006/wordml" xmlns:wps="http://schemas.microsoft.com/office/word/2010/wordprocessingShape" mc:Ignorable="w14 w15 wp14">
   <w:endnote w:type="separator" w:id="-1">
     <w:p>
       <w:pPr>
@@ -2921,7 +3090,7 @@
 </file>
 
 <file path=word/footnotes.xml><?xml version="1.0" encoding="utf-8"?>
-<w:footnotes xmlns:wpc="http://schemas.microsoft.com/office/word/2010/wordprocessingCanvas" xmlns:mc="http://schemas.openxmlformats.org/markup-compatibility/2006" xmlns:o="urn:schemas-microsoft-com:office:office" xmlns:r="http://schemas.openxmlformats.org/officeDocument/2006/relationships" xmlns:m="http://schemas.openxmlformats.org/officeDocument/2006/math" xmlns:v="urn:schemas-microsoft-com:vml" xmlns:wp14="http://schemas.microsoft.com/office/word/2010/wordprocessingDrawing" xmlns:wp="http://schemas.openxmlformats.org/drawingml/2006/wordprocessingDrawing" xmlns:w10="urn:schemas-microsoft-com:office:word" xmlns:w="http://schemas.openxmlformats.org/wordprocessingml/2006/main" xmlns:w14="http://schemas.microsoft.com/office/word/2010/wordml" xmlns:wpg="http://schemas.microsoft.com/office/word/2010/wordprocessingGroup" xmlns:wpi="http://schemas.microsoft.com/office/word/2010/wordprocessingInk" xmlns:wne="http://schemas.microsoft.com/office/word/2006/wordml" xmlns:wps="http://schemas.microsoft.com/office/word/2010/wordprocessingShape" mc:Ignorable="w14 wp14">
+<w:footnotes xmlns:wpc="http://schemas.microsoft.com/office/word/2010/wordprocessingCanvas" xmlns:mc="http://schemas.openxmlformats.org/markup-compatibility/2006" xmlns:o="urn:schemas-microsoft-com:office:office" xmlns:r="http://schemas.openxmlformats.org/officeDocument/2006/relationships" xmlns:m="http://schemas.openxmlformats.org/officeDocument/2006/math" xmlns:v="urn:schemas-microsoft-com:vml" xmlns:wp14="http://schemas.microsoft.com/office/word/2010/wordprocessingDrawing" xmlns:wp="http://schemas.openxmlformats.org/drawingml/2006/wordprocessingDrawing" xmlns:w10="urn:schemas-microsoft-com:office:word" xmlns:w="http://schemas.openxmlformats.org/wordprocessingml/2006/main" xmlns:w14="http://schemas.microsoft.com/office/word/2010/wordml" xmlns:w15="http://schemas.microsoft.com/office/word/2012/wordml" xmlns:wpg="http://schemas.microsoft.com/office/word/2010/wordprocessingGroup" xmlns:wpi="http://schemas.microsoft.com/office/word/2010/wordprocessingInk" xmlns:wne="http://schemas.microsoft.com/office/word/2006/wordml" xmlns:wps="http://schemas.microsoft.com/office/word/2010/wordprocessingShape" mc:Ignorable="w14 w15 wp14">
   <w:footnote w:type="separator" w:id="-1">
     <w:p>
       <w:pPr>
@@ -2946,7 +3115,7 @@
 </file>
 
 <file path=word/header1.xml><?xml version="1.0" encoding="utf-8"?>
-<w:hdr xmlns:wpc="http://schemas.microsoft.com/office/word/2010/wordprocessingCanvas" xmlns:mc="http://schemas.openxmlformats.org/markup-compatibility/2006" xmlns:o="urn:schemas-microsoft-com:office:office" xmlns:r="http://schemas.openxmlformats.org/officeDocument/2006/relationships" xmlns:m="http://schemas.openxmlformats.org/officeDocument/2006/math" xmlns:v="urn:schemas-microsoft-com:vml" xmlns:wp14="http://schemas.microsoft.com/office/word/2010/wordprocessingDrawing" xmlns:wp="http://schemas.openxmlformats.org/drawingml/2006/wordprocessingDrawing" xmlns:w10="urn:schemas-microsoft-com:office:word" xmlns:w="http://schemas.openxmlformats.org/wordprocessingml/2006/main" xmlns:w14="http://schemas.microsoft.com/office/word/2010/wordml" xmlns:wpg="http://schemas.microsoft.com/office/word/2010/wordprocessingGroup" xmlns:wpi="http://schemas.microsoft.com/office/word/2010/wordprocessingInk" xmlns:wne="http://schemas.microsoft.com/office/word/2006/wordml" xmlns:wps="http://schemas.microsoft.com/office/word/2010/wordprocessingShape" mc:Ignorable="w14 wp14">
+<w:hdr xmlns:wpc="http://schemas.microsoft.com/office/word/2010/wordprocessingCanvas" xmlns:mc="http://schemas.openxmlformats.org/markup-compatibility/2006" xmlns:o="urn:schemas-microsoft-com:office:office" xmlns:r="http://schemas.openxmlformats.org/officeDocument/2006/relationships" xmlns:m="http://schemas.openxmlformats.org/officeDocument/2006/math" xmlns:v="urn:schemas-microsoft-com:vml" xmlns:wp14="http://schemas.microsoft.com/office/word/2010/wordprocessingDrawing" xmlns:wp="http://schemas.openxmlformats.org/drawingml/2006/wordprocessingDrawing" xmlns:w10="urn:schemas-microsoft-com:office:word" xmlns:w="http://schemas.openxmlformats.org/wordprocessingml/2006/main" xmlns:w14="http://schemas.microsoft.com/office/word/2010/wordml" xmlns:w15="http://schemas.microsoft.com/office/word/2012/wordml" xmlns:wpg="http://schemas.microsoft.com/office/word/2010/wordprocessingGroup" xmlns:wpi="http://schemas.microsoft.com/office/word/2010/wordprocessingInk" xmlns:wne="http://schemas.microsoft.com/office/word/2006/wordml" xmlns:wps="http://schemas.microsoft.com/office/word/2010/wordprocessingShape" mc:Ignorable="w14 w15 wp14">
   <w:sdt>
     <w:sdtPr>
       <w:rPr>
@@ -3006,7 +3175,7 @@
             <w:bCs/>
             <w:noProof/>
           </w:rPr>
-          <w:t>2</w:t>
+          <w:t>18</w:t>
         </w:r>
         <w:r>
           <w:rPr>
@@ -3028,8 +3197,8 @@
 </file>
 
 <file path=word/numbering.xml><?xml version="1.0" encoding="utf-8"?>
-<w:numbering xmlns:wpc="http://schemas.microsoft.com/office/word/2010/wordprocessingCanvas" xmlns:mc="http://schemas.openxmlformats.org/markup-compatibility/2006" xmlns:o="urn:schemas-microsoft-com:office:office" xmlns:r="http://schemas.openxmlformats.org/officeDocument/2006/relationships" xmlns:m="http://schemas.openxmlformats.org/officeDocument/2006/math" xmlns:v="urn:schemas-microsoft-com:vml" xmlns:wp14="http://schemas.microsoft.com/office/word/2010/wordprocessingDrawing" xmlns:wp="http://schemas.openxmlformats.org/drawingml/2006/wordprocessingDrawing" xmlns:w10="urn:schemas-microsoft-com:office:word" xmlns:w="http://schemas.openxmlformats.org/wordprocessingml/2006/main" xmlns:w14="http://schemas.microsoft.com/office/word/2010/wordml" xmlns:wpg="http://schemas.microsoft.com/office/word/2010/wordprocessingGroup" xmlns:wpi="http://schemas.microsoft.com/office/word/2010/wordprocessingInk" xmlns:wne="http://schemas.microsoft.com/office/word/2006/wordml" xmlns:wps="http://schemas.microsoft.com/office/word/2010/wordprocessingShape" mc:Ignorable="w14 wp14">
-  <w:abstractNum w:abstractNumId="0">
+<w:numbering xmlns:wpc="http://schemas.microsoft.com/office/word/2010/wordprocessingCanvas" xmlns:mc="http://schemas.openxmlformats.org/markup-compatibility/2006" xmlns:o="urn:schemas-microsoft-com:office:office" xmlns:r="http://schemas.openxmlformats.org/officeDocument/2006/relationships" xmlns:m="http://schemas.openxmlformats.org/officeDocument/2006/math" xmlns:v="urn:schemas-microsoft-com:vml" xmlns:wp14="http://schemas.microsoft.com/office/word/2010/wordprocessingDrawing" xmlns:wp="http://schemas.openxmlformats.org/drawingml/2006/wordprocessingDrawing" xmlns:w10="urn:schemas-microsoft-com:office:word" xmlns:w="http://schemas.openxmlformats.org/wordprocessingml/2006/main" xmlns:w14="http://schemas.microsoft.com/office/word/2010/wordml" xmlns:w15="http://schemas.microsoft.com/office/word/2012/wordml" xmlns:wpg="http://schemas.microsoft.com/office/word/2010/wordprocessingGroup" xmlns:wpi="http://schemas.microsoft.com/office/word/2010/wordprocessingInk" xmlns:wne="http://schemas.microsoft.com/office/word/2006/wordml" xmlns:wps="http://schemas.microsoft.com/office/word/2010/wordprocessingShape" mc:Ignorable="w14 w15 wp14">
+  <w:abstractNum w:abstractNumId="0" w15:restartNumberingAfterBreak="0">
     <w:nsid w:val="16421A36"/>
     <w:multiLevelType w:val="hybridMultilevel"/>
     <w:tmpl w:val="79A42768"/>
@@ -3142,7 +3311,7 @@
       </w:rPr>
     </w:lvl>
   </w:abstractNum>
-  <w:abstractNum w:abstractNumId="1">
+  <w:abstractNum w:abstractNumId="1" w15:restartNumberingAfterBreak="0">
     <w:nsid w:val="1D446E11"/>
     <w:multiLevelType w:val="hybridMultilevel"/>
     <w:tmpl w:val="9CCAA062"/>
@@ -3255,7 +3424,7 @@
       </w:rPr>
     </w:lvl>
   </w:abstractNum>
-  <w:abstractNum w:abstractNumId="2">
+  <w:abstractNum w:abstractNumId="2" w15:restartNumberingAfterBreak="0">
     <w:nsid w:val="23361970"/>
     <w:multiLevelType w:val="hybridMultilevel"/>
     <w:tmpl w:val="0DA26868"/>
@@ -3368,7 +3537,7 @@
       </w:rPr>
     </w:lvl>
   </w:abstractNum>
-  <w:abstractNum w:abstractNumId="3">
+  <w:abstractNum w:abstractNumId="3" w15:restartNumberingAfterBreak="0">
     <w:nsid w:val="366C061A"/>
     <w:multiLevelType w:val="multilevel"/>
     <w:tmpl w:val="6B566332"/>
@@ -3481,7 +3650,7 @@
       </w:rPr>
     </w:lvl>
   </w:abstractNum>
-  <w:abstractNum w:abstractNumId="4">
+  <w:abstractNum w:abstractNumId="4" w15:restartNumberingAfterBreak="0">
     <w:nsid w:val="48ED7CD4"/>
     <w:multiLevelType w:val="hybridMultilevel"/>
     <w:tmpl w:val="45A42910"/>
@@ -3594,7 +3763,7 @@
       </w:rPr>
     </w:lvl>
   </w:abstractNum>
-  <w:abstractNum w:abstractNumId="5">
+  <w:abstractNum w:abstractNumId="5" w15:restartNumberingAfterBreak="0">
     <w:nsid w:val="49446BE0"/>
     <w:multiLevelType w:val="multilevel"/>
     <w:tmpl w:val="DAF0EB42"/>
@@ -3708,7 +3877,7 @@
       </w:rPr>
     </w:lvl>
   </w:abstractNum>
-  <w:abstractNum w:abstractNumId="6">
+  <w:abstractNum w:abstractNumId="6" w15:restartNumberingAfterBreak="0">
     <w:nsid w:val="49810E77"/>
     <w:multiLevelType w:val="multilevel"/>
     <w:tmpl w:val="5150F314"/>
@@ -3821,7 +3990,7 @@
       </w:rPr>
     </w:lvl>
   </w:abstractNum>
-  <w:abstractNum w:abstractNumId="7">
+  <w:abstractNum w:abstractNumId="7" w15:restartNumberingAfterBreak="0">
     <w:nsid w:val="53D12F3D"/>
     <w:multiLevelType w:val="hybridMultilevel"/>
     <w:tmpl w:val="212019B2"/>
@@ -3910,7 +4079,7 @@
       </w:pPr>
     </w:lvl>
   </w:abstractNum>
-  <w:abstractNum w:abstractNumId="8">
+  <w:abstractNum w:abstractNumId="8" w15:restartNumberingAfterBreak="0">
     <w:nsid w:val="627F6AC6"/>
     <w:multiLevelType w:val="hybridMultilevel"/>
     <w:tmpl w:val="E6A614FA"/>
@@ -4023,7 +4192,7 @@
       </w:rPr>
     </w:lvl>
   </w:abstractNum>
-  <w:abstractNum w:abstractNumId="9">
+  <w:abstractNum w:abstractNumId="9" w15:restartNumberingAfterBreak="0">
     <w:nsid w:val="7B0D0047"/>
     <w:multiLevelType w:val="hybridMultilevel"/>
     <w:tmpl w:val="942E4CAC"/>
@@ -4170,7 +4339,7 @@
 </file>
 
 <file path=word/styles.xml><?xml version="1.0" encoding="utf-8"?>
-<w:styles xmlns:mc="http://schemas.openxmlformats.org/markup-compatibility/2006" xmlns:r="http://schemas.openxmlformats.org/officeDocument/2006/relationships" xmlns:w="http://schemas.openxmlformats.org/wordprocessingml/2006/main" xmlns:w14="http://schemas.microsoft.com/office/word/2010/wordml" mc:Ignorable="w14">
+<w:styles xmlns:mc="http://schemas.openxmlformats.org/markup-compatibility/2006" xmlns:r="http://schemas.openxmlformats.org/officeDocument/2006/relationships" xmlns:w="http://schemas.openxmlformats.org/wordprocessingml/2006/main" xmlns:w14="http://schemas.microsoft.com/office/word/2010/wordml" xmlns:w15="http://schemas.microsoft.com/office/word/2012/wordml" mc:Ignorable="w14 w15">
   <w:docDefaults>
     <w:rPrDefault>
       <w:rPr>
@@ -4187,144 +4356,378 @@
       </w:pPr>
     </w:pPrDefault>
   </w:docDefaults>
-  <w:latentStyles w:defLockedState="0" w:defUIPriority="99" w:defSemiHidden="1" w:defUnhideWhenUsed="1" w:defQFormat="0" w:count="267">
-    <w:lsdException w:name="Normal" w:semiHidden="0" w:uiPriority="0" w:unhideWhenUsed="0" w:qFormat="1"/>
-    <w:lsdException w:name="heading 1" w:semiHidden="0" w:uiPriority="9" w:unhideWhenUsed="0" w:qFormat="1"/>
-    <w:lsdException w:name="heading 2" w:uiPriority="9" w:qFormat="1"/>
-    <w:lsdException w:name="heading 3" w:uiPriority="9" w:qFormat="1"/>
-    <w:lsdException w:name="heading 4" w:uiPriority="9" w:qFormat="1"/>
-    <w:lsdException w:name="heading 5" w:uiPriority="9" w:qFormat="1"/>
-    <w:lsdException w:name="heading 6" w:uiPriority="9" w:qFormat="1"/>
-    <w:lsdException w:name="heading 7" w:uiPriority="9" w:qFormat="1"/>
-    <w:lsdException w:name="heading 8" w:uiPriority="9" w:qFormat="1"/>
-    <w:lsdException w:name="heading 9" w:uiPriority="9" w:qFormat="1"/>
-    <w:lsdException w:name="toc 1" w:uiPriority="39"/>
-    <w:lsdException w:name="toc 2" w:uiPriority="39"/>
-    <w:lsdException w:name="toc 3" w:uiPriority="39"/>
-    <w:lsdException w:name="toc 4" w:uiPriority="39"/>
-    <w:lsdException w:name="toc 5" w:uiPriority="39"/>
-    <w:lsdException w:name="toc 6" w:uiPriority="39"/>
-    <w:lsdException w:name="toc 7" w:uiPriority="39"/>
-    <w:lsdException w:name="toc 8" w:uiPriority="39"/>
-    <w:lsdException w:name="toc 9" w:uiPriority="39"/>
-    <w:lsdException w:name="caption" w:uiPriority="35" w:qFormat="1"/>
-    <w:lsdException w:name="Title" w:semiHidden="0" w:uiPriority="10" w:unhideWhenUsed="0" w:qFormat="1"/>
-    <w:lsdException w:name="Default Paragraph Font" w:uiPriority="1"/>
-    <w:lsdException w:name="Subtitle" w:semiHidden="0" w:uiPriority="11" w:unhideWhenUsed="0" w:qFormat="1"/>
-    <w:lsdException w:name="Strong" w:semiHidden="0" w:uiPriority="22" w:unhideWhenUsed="0" w:qFormat="1"/>
-    <w:lsdException w:name="Emphasis" w:semiHidden="0" w:uiPriority="20" w:unhideWhenUsed="0" w:qFormat="1"/>
-    <w:lsdException w:name="Table Grid" w:semiHidden="0" w:uiPriority="59" w:unhideWhenUsed="0"/>
-    <w:lsdException w:name="Placeholder Text" w:unhideWhenUsed="0"/>
-    <w:lsdException w:name="No Spacing" w:semiHidden="0" w:uiPriority="1" w:unhideWhenUsed="0" w:qFormat="1"/>
-    <w:lsdException w:name="Light Shading" w:semiHidden="0" w:uiPriority="60" w:unhideWhenUsed="0"/>
-    <w:lsdException w:name="Light List" w:semiHidden="0" w:uiPriority="61" w:unhideWhenUsed="0"/>
-    <w:lsdException w:name="Light Grid" w:semiHidden="0" w:uiPriority="62" w:unhideWhenUsed="0"/>
-    <w:lsdException w:name="Medium Shading 1" w:semiHidden="0" w:uiPriority="63" w:unhideWhenUsed="0"/>
-    <w:lsdException w:name="Medium Shading 2" w:semiHidden="0" w:uiPriority="64" w:unhideWhenUsed="0"/>
-    <w:lsdException w:name="Medium List 1" w:semiHidden="0" w:uiPriority="65" w:unhideWhenUsed="0"/>
-    <w:lsdException w:name="Medium List 2" w:semiHidden="0" w:uiPriority="66" w:unhideWhenUsed="0"/>
-    <w:lsdException w:name="Medium Grid 1" w:semiHidden="0" w:uiPriority="67" w:unhideWhenUsed="0"/>
-    <w:lsdException w:name="Medium Grid 2" w:semiHidden="0" w:uiPriority="68" w:unhideWhenUsed="0"/>
-    <w:lsdException w:name="Medium Grid 3" w:semiHidden="0" w:uiPriority="69" w:unhideWhenUsed="0"/>
-    <w:lsdException w:name="Dark List" w:semiHidden="0" w:uiPriority="70" w:unhideWhenUsed="0"/>
-    <w:lsdException w:name="Colorful Shading" w:semiHidden="0" w:uiPriority="71" w:unhideWhenUsed="0"/>
-    <w:lsdException w:name="Colorful List" w:semiHidden="0" w:uiPriority="72" w:unhideWhenUsed="0"/>
-    <w:lsdException w:name="Colorful Grid" w:semiHidden="0" w:uiPriority="73" w:unhideWhenUsed="0"/>
-    <w:lsdException w:name="Light Shading Accent 1" w:semiHidden="0" w:uiPriority="60" w:unhideWhenUsed="0"/>
-    <w:lsdException w:name="Light List Accent 1" w:semiHidden="0" w:uiPriority="61" w:unhideWhenUsed="0"/>
-    <w:lsdException w:name="Light Grid Accent 1" w:semiHidden="0" w:uiPriority="62" w:unhideWhenUsed="0"/>
-    <w:lsdException w:name="Medium Shading 1 Accent 1" w:semiHidden="0" w:uiPriority="63" w:unhideWhenUsed="0"/>
-    <w:lsdException w:name="Medium Shading 2 Accent 1" w:semiHidden="0" w:uiPriority="64" w:unhideWhenUsed="0"/>
-    <w:lsdException w:name="Medium List 1 Accent 1" w:semiHidden="0" w:uiPriority="65" w:unhideWhenUsed="0"/>
-    <w:lsdException w:name="Revision" w:unhideWhenUsed="0"/>
-    <w:lsdException w:name="List Paragraph" w:semiHidden="0" w:uiPriority="34" w:unhideWhenUsed="0" w:qFormat="1"/>
-    <w:lsdException w:name="Quote" w:semiHidden="0" w:uiPriority="29" w:unhideWhenUsed="0" w:qFormat="1"/>
-    <w:lsdException w:name="Intense Quote" w:semiHidden="0" w:uiPriority="30" w:unhideWhenUsed="0" w:qFormat="1"/>
-    <w:lsdException w:name="Medium List 2 Accent 1" w:semiHidden="0" w:uiPriority="66" w:unhideWhenUsed="0"/>
-    <w:lsdException w:name="Medium Grid 1 Accent 1" w:semiHidden="0" w:uiPriority="67" w:unhideWhenUsed="0"/>
-    <w:lsdException w:name="Medium Grid 2 Accent 1" w:semiHidden="0" w:uiPriority="68" w:unhideWhenUsed="0"/>
-    <w:lsdException w:name="Medium Grid 3 Accent 1" w:semiHidden="0" w:uiPriority="69" w:unhideWhenUsed="0"/>
-    <w:lsdException w:name="Dark List Accent 1" w:semiHidden="0" w:uiPriority="70" w:unhideWhenUsed="0"/>
-    <w:lsdException w:name="Colorful Shading Accent 1" w:semiHidden="0" w:uiPriority="71" w:unhideWhenUsed="0"/>
-    <w:lsdException w:name="Colorful List Accent 1" w:semiHidden="0" w:uiPriority="72" w:unhideWhenUsed="0"/>
-    <w:lsdException w:name="Colorful Grid Accent 1" w:semiHidden="0" w:uiPriority="73" w:unhideWhenUsed="0"/>
-    <w:lsdException w:name="Light Shading Accent 2" w:semiHidden="0" w:uiPriority="60" w:unhideWhenUsed="0"/>
-    <w:lsdException w:name="Light List Accent 2" w:semiHidden="0" w:uiPriority="61" w:unhideWhenUsed="0"/>
-    <w:lsdException w:name="Light Grid Accent 2" w:semiHidden="0" w:uiPriority="62" w:unhideWhenUsed="0"/>
-    <w:lsdException w:name="Medium Shading 1 Accent 2" w:semiHidden="0" w:uiPriority="63" w:unhideWhenUsed="0"/>
-    <w:lsdException w:name="Medium Shading 2 Accent 2" w:semiHidden="0" w:uiPriority="64" w:unhideWhenUsed="0"/>
-    <w:lsdException w:name="Medium List 1 Accent 2" w:semiHidden="0" w:uiPriority="65" w:unhideWhenUsed="0"/>
-    <w:lsdException w:name="Medium List 2 Accent 2" w:semiHidden="0" w:uiPriority="66" w:unhideWhenUsed="0"/>
-    <w:lsdException w:name="Medium Grid 1 Accent 2" w:semiHidden="0" w:uiPriority="67" w:unhideWhenUsed="0"/>
-    <w:lsdException w:name="Medium Grid 2 Accent 2" w:semiHidden="0" w:uiPriority="68" w:unhideWhenUsed="0"/>
-    <w:lsdException w:name="Medium Grid 3 Accent 2" w:semiHidden="0" w:uiPriority="69" w:unhideWhenUsed="0"/>
-    <w:lsdException w:name="Dark List Accent 2" w:semiHidden="0" w:uiPriority="70" w:unhideWhenUsed="0"/>
-    <w:lsdException w:name="Colorful Shading Accent 2" w:semiHidden="0" w:uiPriority="71" w:unhideWhenUsed="0"/>
-    <w:lsdException w:name="Colorful List Accent 2" w:semiHidden="0" w:uiPriority="72" w:unhideWhenUsed="0"/>
-    <w:lsdException w:name="Colorful Grid Accent 2" w:semiHidden="0" w:uiPriority="73" w:unhideWhenUsed="0"/>
-    <w:lsdException w:name="Light Shading Accent 3" w:semiHidden="0" w:uiPriority="60" w:unhideWhenUsed="0"/>
-    <w:lsdException w:name="Light List Accent 3" w:semiHidden="0" w:uiPriority="61" w:unhideWhenUsed="0"/>
-    <w:lsdException w:name="Light Grid Accent 3" w:semiHidden="0" w:uiPriority="62" w:unhideWhenUsed="0"/>
-    <w:lsdException w:name="Medium Shading 1 Accent 3" w:semiHidden="0" w:uiPriority="63" w:unhideWhenUsed="0"/>
-    <w:lsdException w:name="Medium Shading 2 Accent 3" w:semiHidden="0" w:uiPriority="64" w:unhideWhenUsed="0"/>
-    <w:lsdException w:name="Medium List 1 Accent 3" w:semiHidden="0" w:uiPriority="65" w:unhideWhenUsed="0"/>
-    <w:lsdException w:name="Medium List 2 Accent 3" w:semiHidden="0" w:uiPriority="66" w:unhideWhenUsed="0"/>
-    <w:lsdException w:name="Medium Grid 1 Accent 3" w:semiHidden="0" w:uiPriority="67" w:unhideWhenUsed="0"/>
-    <w:lsdException w:name="Medium Grid 2 Accent 3" w:semiHidden="0" w:uiPriority="68" w:unhideWhenUsed="0"/>
-    <w:lsdException w:name="Medium Grid 3 Accent 3" w:semiHidden="0" w:uiPriority="69" w:unhideWhenUsed="0"/>
-    <w:lsdException w:name="Dark List Accent 3" w:semiHidden="0" w:uiPriority="70" w:unhideWhenUsed="0"/>
-    <w:lsdException w:name="Colorful Shading Accent 3" w:semiHidden="0" w:uiPriority="71" w:unhideWhenUsed="0"/>
-    <w:lsdException w:name="Colorful List Accent 3" w:semiHidden="0" w:uiPriority="72" w:unhideWhenUsed="0"/>
-    <w:lsdException w:name="Colorful Grid Accent 3" w:semiHidden="0" w:uiPriority="73" w:unhideWhenUsed="0"/>
-    <w:lsdException w:name="Light Shading Accent 4" w:semiHidden="0" w:uiPriority="60" w:unhideWhenUsed="0"/>
-    <w:lsdException w:name="Light List Accent 4" w:semiHidden="0" w:uiPriority="61" w:unhideWhenUsed="0"/>
-    <w:lsdException w:name="Light Grid Accent 4" w:semiHidden="0" w:uiPriority="62" w:unhideWhenUsed="0"/>
-    <w:lsdException w:name="Medium Shading 1 Accent 4" w:semiHidden="0" w:uiPriority="63" w:unhideWhenUsed="0"/>
-    <w:lsdException w:name="Medium Shading 2 Accent 4" w:semiHidden="0" w:uiPriority="64" w:unhideWhenUsed="0"/>
-    <w:lsdException w:name="Medium List 1 Accent 4" w:semiHidden="0" w:uiPriority="65" w:unhideWhenUsed="0"/>
-    <w:lsdException w:name="Medium List 2 Accent 4" w:semiHidden="0" w:uiPriority="66" w:unhideWhenUsed="0"/>
-    <w:lsdException w:name="Medium Grid 1 Accent 4" w:semiHidden="0" w:uiPriority="67" w:unhideWhenUsed="0"/>
-    <w:lsdException w:name="Medium Grid 2 Accent 4" w:semiHidden="0" w:uiPriority="68" w:unhideWhenUsed="0"/>
-    <w:lsdException w:name="Medium Grid 3 Accent 4" w:semiHidden="0" w:uiPriority="69" w:unhideWhenUsed="0"/>
-    <w:lsdException w:name="Dark List Accent 4" w:semiHidden="0" w:uiPriority="70" w:unhideWhenUsed="0"/>
-    <w:lsdException w:name="Colorful Shading Accent 4" w:semiHidden="0" w:uiPriority="71" w:unhideWhenUsed="0"/>
-    <w:lsdException w:name="Colorful List Accent 4" w:semiHidden="0" w:uiPriority="72" w:unhideWhenUsed="0"/>
-    <w:lsdException w:name="Colorful Grid Accent 4" w:semiHidden="0" w:uiPriority="73" w:unhideWhenUsed="0"/>
-    <w:lsdException w:name="Light Shading Accent 5" w:semiHidden="0" w:uiPriority="60" w:unhideWhenUsed="0"/>
-    <w:lsdException w:name="Light List Accent 5" w:semiHidden="0" w:uiPriority="61" w:unhideWhenUsed="0"/>
-    <w:lsdException w:name="Light Grid Accent 5" w:semiHidden="0" w:uiPriority="62" w:unhideWhenUsed="0"/>
-    <w:lsdException w:name="Medium Shading 1 Accent 5" w:semiHidden="0" w:uiPriority="63" w:unhideWhenUsed="0"/>
-    <w:lsdException w:name="Medium Shading 2 Accent 5" w:semiHidden="0" w:uiPriority="64" w:unhideWhenUsed="0"/>
-    <w:lsdException w:name="Medium List 1 Accent 5" w:semiHidden="0" w:uiPriority="65" w:unhideWhenUsed="0"/>
-    <w:lsdException w:name="Medium List 2 Accent 5" w:semiHidden="0" w:uiPriority="66" w:unhideWhenUsed="0"/>
-    <w:lsdException w:name="Medium Grid 1 Accent 5" w:semiHidden="0" w:uiPriority="67" w:unhideWhenUsed="0"/>
-    <w:lsdException w:name="Medium Grid 2 Accent 5" w:semiHidden="0" w:uiPriority="68" w:unhideWhenUsed="0"/>
-    <w:lsdException w:name="Medium Grid 3 Accent 5" w:semiHidden="0" w:uiPriority="69" w:unhideWhenUsed="0"/>
-    <w:lsdException w:name="Dark List Accent 5" w:semiHidden="0" w:uiPriority="70" w:unhideWhenUsed="0"/>
-    <w:lsdException w:name="Colorful Shading Accent 5" w:semiHidden="0" w:uiPriority="71" w:unhideWhenUsed="0"/>
-    <w:lsdException w:name="Colorful List Accent 5" w:semiHidden="0" w:uiPriority="72" w:unhideWhenUsed="0"/>
-    <w:lsdException w:name="Colorful Grid Accent 5" w:semiHidden="0" w:uiPriority="73" w:unhideWhenUsed="0"/>
-    <w:lsdException w:name="Light Shading Accent 6" w:semiHidden="0" w:uiPriority="60" w:unhideWhenUsed="0"/>
-    <w:lsdException w:name="Light List Accent 6" w:semiHidden="0" w:uiPriority="61" w:unhideWhenUsed="0"/>
-    <w:lsdException w:name="Light Grid Accent 6" w:semiHidden="0" w:uiPriority="62" w:unhideWhenUsed="0"/>
-    <w:lsdException w:name="Medium Shading 1 Accent 6" w:semiHidden="0" w:uiPriority="63" w:unhideWhenUsed="0"/>
-    <w:lsdException w:name="Medium Shading 2 Accent 6" w:semiHidden="0" w:uiPriority="64" w:unhideWhenUsed="0"/>
-    <w:lsdException w:name="Medium List 1 Accent 6" w:semiHidden="0" w:uiPriority="65" w:unhideWhenUsed="0"/>
-    <w:lsdException w:name="Medium List 2 Accent 6" w:semiHidden="0" w:uiPriority="66" w:unhideWhenUsed="0"/>
-    <w:lsdException w:name="Medium Grid 1 Accent 6" w:semiHidden="0" w:uiPriority="67" w:unhideWhenUsed="0"/>
-    <w:lsdException w:name="Medium Grid 2 Accent 6" w:semiHidden="0" w:uiPriority="68" w:unhideWhenUsed="0"/>
-    <w:lsdException w:name="Medium Grid 3 Accent 6" w:semiHidden="0" w:uiPriority="69" w:unhideWhenUsed="0"/>
-    <w:lsdException w:name="Dark List Accent 6" w:semiHidden="0" w:uiPriority="70" w:unhideWhenUsed="0"/>
-    <w:lsdException w:name="Colorful Shading Accent 6" w:semiHidden="0" w:uiPriority="71" w:unhideWhenUsed="0"/>
-    <w:lsdException w:name="Colorful List Accent 6" w:semiHidden="0" w:uiPriority="72" w:unhideWhenUsed="0"/>
-    <w:lsdException w:name="Colorful Grid Accent 6" w:semiHidden="0" w:uiPriority="73" w:unhideWhenUsed="0"/>
-    <w:lsdException w:name="Subtle Emphasis" w:semiHidden="0" w:uiPriority="19" w:unhideWhenUsed="0" w:qFormat="1"/>
-    <w:lsdException w:name="Intense Emphasis" w:semiHidden="0" w:uiPriority="21" w:unhideWhenUsed="0" w:qFormat="1"/>
-    <w:lsdException w:name="Subtle Reference" w:semiHidden="0" w:uiPriority="31" w:unhideWhenUsed="0" w:qFormat="1"/>
-    <w:lsdException w:name="Intense Reference" w:semiHidden="0" w:uiPriority="32" w:unhideWhenUsed="0" w:qFormat="1"/>
-    <w:lsdException w:name="Book Title" w:semiHidden="0" w:uiPriority="33" w:unhideWhenUsed="0" w:qFormat="1"/>
-    <w:lsdException w:name="Bibliography" w:uiPriority="37"/>
-    <w:lsdException w:name="TOC Heading" w:uiPriority="39" w:qFormat="1"/>
+  <w:latentStyles w:defLockedState="0" w:defUIPriority="99" w:defSemiHidden="0" w:defUnhideWhenUsed="0" w:defQFormat="0" w:count="371">
+    <w:lsdException w:name="Normal" w:uiPriority="0" w:qFormat="1"/>
+    <w:lsdException w:name="heading 1" w:uiPriority="9" w:qFormat="1"/>
+    <w:lsdException w:name="heading 2" w:semiHidden="1" w:uiPriority="9" w:unhideWhenUsed="1" w:qFormat="1"/>
+    <w:lsdException w:name="heading 3" w:semiHidden="1" w:uiPriority="9" w:unhideWhenUsed="1" w:qFormat="1"/>
+    <w:lsdException w:name="heading 4" w:semiHidden="1" w:uiPriority="9" w:unhideWhenUsed="1" w:qFormat="1"/>
+    <w:lsdException w:name="heading 5" w:semiHidden="1" w:uiPriority="9" w:unhideWhenUsed="1" w:qFormat="1"/>
+    <w:lsdException w:name="heading 6" w:semiHidden="1" w:uiPriority="9" w:unhideWhenUsed="1" w:qFormat="1"/>
+    <w:lsdException w:name="heading 7" w:semiHidden="1" w:uiPriority="9" w:unhideWhenUsed="1" w:qFormat="1"/>
+    <w:lsdException w:name="heading 8" w:semiHidden="1" w:uiPriority="9" w:unhideWhenUsed="1" w:qFormat="1"/>
+    <w:lsdException w:name="heading 9" w:semiHidden="1" w:uiPriority="9" w:unhideWhenUsed="1" w:qFormat="1"/>
+    <w:lsdException w:name="index 1" w:semiHidden="1" w:unhideWhenUsed="1"/>
+    <w:lsdException w:name="index 2" w:semiHidden="1" w:unhideWhenUsed="1"/>
+    <w:lsdException w:name="index 3" w:semiHidden="1" w:unhideWhenUsed="1"/>
+    <w:lsdException w:name="index 4" w:semiHidden="1" w:unhideWhenUsed="1"/>
+    <w:lsdException w:name="index 5" w:semiHidden="1" w:unhideWhenUsed="1"/>
+    <w:lsdException w:name="index 6" w:semiHidden="1" w:unhideWhenUsed="1"/>
+    <w:lsdException w:name="index 7" w:semiHidden="1" w:unhideWhenUsed="1"/>
+    <w:lsdException w:name="index 8" w:semiHidden="1" w:unhideWhenUsed="1"/>
+    <w:lsdException w:name="index 9" w:semiHidden="1" w:unhideWhenUsed="1"/>
+    <w:lsdException w:name="toc 1" w:semiHidden="1" w:uiPriority="39" w:unhideWhenUsed="1"/>
+    <w:lsdException w:name="toc 2" w:semiHidden="1" w:uiPriority="39" w:unhideWhenUsed="1"/>
+    <w:lsdException w:name="toc 3" w:semiHidden="1" w:uiPriority="39" w:unhideWhenUsed="1"/>
+    <w:lsdException w:name="toc 4" w:semiHidden="1" w:uiPriority="39" w:unhideWhenUsed="1"/>
+    <w:lsdException w:name="toc 5" w:semiHidden="1" w:uiPriority="39" w:unhideWhenUsed="1"/>
+    <w:lsdException w:name="toc 6" w:semiHidden="1" w:uiPriority="39" w:unhideWhenUsed="1"/>
+    <w:lsdException w:name="toc 7" w:semiHidden="1" w:uiPriority="39" w:unhideWhenUsed="1"/>
+    <w:lsdException w:name="toc 8" w:semiHidden="1" w:uiPriority="39" w:unhideWhenUsed="1"/>
+    <w:lsdException w:name="toc 9" w:semiHidden="1" w:uiPriority="39" w:unhideWhenUsed="1"/>
+    <w:lsdException w:name="Normal Indent" w:semiHidden="1" w:unhideWhenUsed="1"/>
+    <w:lsdException w:name="footnote text" w:semiHidden="1" w:unhideWhenUsed="1"/>
+    <w:lsdException w:name="annotation text" w:semiHidden="1" w:unhideWhenUsed="1"/>
+    <w:lsdException w:name="header" w:semiHidden="1" w:unhideWhenUsed="1"/>
+    <w:lsdException w:name="footer" w:semiHidden="1" w:unhideWhenUsed="1"/>
+    <w:lsdException w:name="index heading" w:semiHidden="1" w:unhideWhenUsed="1"/>
+    <w:lsdException w:name="caption" w:semiHidden="1" w:uiPriority="35" w:unhideWhenUsed="1" w:qFormat="1"/>
+    <w:lsdException w:name="table of figures" w:semiHidden="1" w:unhideWhenUsed="1"/>
+    <w:lsdException w:name="envelope address" w:semiHidden="1" w:unhideWhenUsed="1"/>
+    <w:lsdException w:name="envelope return" w:semiHidden="1" w:unhideWhenUsed="1"/>
+    <w:lsdException w:name="footnote reference" w:semiHidden="1" w:unhideWhenUsed="1"/>
+    <w:lsdException w:name="annotation reference" w:semiHidden="1" w:unhideWhenUsed="1"/>
+    <w:lsdException w:name="line number" w:semiHidden="1" w:unhideWhenUsed="1"/>
+    <w:lsdException w:name="page number" w:semiHidden="1" w:unhideWhenUsed="1"/>
+    <w:lsdException w:name="endnote reference" w:semiHidden="1" w:unhideWhenUsed="1"/>
+    <w:lsdException w:name="endnote text" w:semiHidden="1" w:unhideWhenUsed="1"/>
+    <w:lsdException w:name="table of authorities" w:semiHidden="1" w:unhideWhenUsed="1"/>
+    <w:lsdException w:name="macro" w:semiHidden="1" w:unhideWhenUsed="1"/>
+    <w:lsdException w:name="toa heading" w:semiHidden="1" w:unhideWhenUsed="1"/>
+    <w:lsdException w:name="List" w:semiHidden="1" w:unhideWhenUsed="1"/>
+    <w:lsdException w:name="List Bullet" w:semiHidden="1" w:unhideWhenUsed="1"/>
+    <w:lsdException w:name="List Number" w:semiHidden="1" w:unhideWhenUsed="1"/>
+    <w:lsdException w:name="List 2" w:semiHidden="1" w:unhideWhenUsed="1"/>
+    <w:lsdException w:name="List 3" w:semiHidden="1" w:unhideWhenUsed="1"/>
+    <w:lsdException w:name="List 4" w:semiHidden="1" w:unhideWhenUsed="1"/>
+    <w:lsdException w:name="List 5" w:semiHidden="1" w:unhideWhenUsed="1"/>
+    <w:lsdException w:name="List Bullet 2" w:semiHidden="1" w:unhideWhenUsed="1"/>
+    <w:lsdException w:name="List Bullet 3" w:semiHidden="1" w:unhideWhenUsed="1"/>
+    <w:lsdException w:name="List Bullet 4" w:semiHidden="1" w:unhideWhenUsed="1"/>
+    <w:lsdException w:name="List Bullet 5" w:semiHidden="1" w:unhideWhenUsed="1"/>
+    <w:lsdException w:name="List Number 2" w:semiHidden="1" w:unhideWhenUsed="1"/>
+    <w:lsdException w:name="List Number 3" w:semiHidden="1" w:unhideWhenUsed="1"/>
+    <w:lsdException w:name="List Number 4" w:semiHidden="1" w:unhideWhenUsed="1"/>
+    <w:lsdException w:name="List Number 5" w:semiHidden="1" w:unhideWhenUsed="1"/>
+    <w:lsdException w:name="Title" w:uiPriority="10" w:qFormat="1"/>
+    <w:lsdException w:name="Closing" w:semiHidden="1" w:unhideWhenUsed="1"/>
+    <w:lsdException w:name="Signature" w:semiHidden="1" w:unhideWhenUsed="1"/>
+    <w:lsdException w:name="Default Paragraph Font" w:semiHidden="1" w:uiPriority="1" w:unhideWhenUsed="1"/>
+    <w:lsdException w:name="Body Text" w:semiHidden="1" w:unhideWhenUsed="1"/>
+    <w:lsdException w:name="Body Text Indent" w:semiHidden="1" w:unhideWhenUsed="1"/>
+    <w:lsdException w:name="List Continue" w:semiHidden="1" w:unhideWhenUsed="1"/>
+    <w:lsdException w:name="List Continue 2" w:semiHidden="1" w:unhideWhenUsed="1"/>
+    <w:lsdException w:name="List Continue 3" w:semiHidden="1" w:unhideWhenUsed="1"/>
+    <w:lsdException w:name="List Continue 4" w:semiHidden="1" w:unhideWhenUsed="1"/>
+    <w:lsdException w:name="List Continue 5" w:semiHidden="1" w:unhideWhenUsed="1"/>
+    <w:lsdException w:name="Message Header" w:semiHidden="1" w:unhideWhenUsed="1"/>
+    <w:lsdException w:name="Subtitle" w:uiPriority="11" w:qFormat="1"/>
+    <w:lsdException w:name="Salutation" w:semiHidden="1" w:unhideWhenUsed="1"/>
+    <w:lsdException w:name="Date" w:semiHidden="1" w:unhideWhenUsed="1"/>
+    <w:lsdException w:name="Body Text First Indent" w:semiHidden="1" w:unhideWhenUsed="1"/>
+    <w:lsdException w:name="Body Text First Indent 2" w:semiHidden="1" w:unhideWhenUsed="1"/>
+    <w:lsdException w:name="Note Heading" w:semiHidden="1" w:unhideWhenUsed="1"/>
+    <w:lsdException w:name="Body Text 2" w:semiHidden="1" w:unhideWhenUsed="1"/>
+    <w:lsdException w:name="Body Text 3" w:semiHidden="1" w:unhideWhenUsed="1"/>
+    <w:lsdException w:name="Body Text Indent 2" w:semiHidden="1" w:unhideWhenUsed="1"/>
+    <w:lsdException w:name="Body Text Indent 3" w:semiHidden="1" w:unhideWhenUsed="1"/>
+    <w:lsdException w:name="Block Text" w:semiHidden="1" w:unhideWhenUsed="1"/>
+    <w:lsdException w:name="Hyperlink" w:semiHidden="1" w:unhideWhenUsed="1"/>
+    <w:lsdException w:name="FollowedHyperlink" w:semiHidden="1" w:unhideWhenUsed="1"/>
+    <w:lsdException w:name="Strong" w:uiPriority="22" w:qFormat="1"/>
+    <w:lsdException w:name="Emphasis" w:uiPriority="20" w:qFormat="1"/>
+    <w:lsdException w:name="Document Map" w:semiHidden="1" w:unhideWhenUsed="1"/>
+    <w:lsdException w:name="Plain Text" w:semiHidden="1" w:unhideWhenUsed="1"/>
+    <w:lsdException w:name="E-mail Signature" w:semiHidden="1" w:unhideWhenUsed="1"/>
+    <w:lsdException w:name="HTML Top of Form" w:semiHidden="1" w:unhideWhenUsed="1"/>
+    <w:lsdException w:name="HTML Bottom of Form" w:semiHidden="1" w:unhideWhenUsed="1"/>
+    <w:lsdException w:name="Normal (Web)" w:semiHidden="1" w:unhideWhenUsed="1"/>
+    <w:lsdException w:name="HTML Acronym" w:semiHidden="1" w:unhideWhenUsed="1"/>
+    <w:lsdException w:name="HTML Address" w:semiHidden="1" w:unhideWhenUsed="1"/>
+    <w:lsdException w:name="HTML Cite" w:semiHidden="1" w:unhideWhenUsed="1"/>
+    <w:lsdException w:name="HTML Code" w:semiHidden="1" w:unhideWhenUsed="1"/>
+    <w:lsdException w:name="HTML Definition" w:semiHidden="1" w:unhideWhenUsed="1"/>
+    <w:lsdException w:name="HTML Keyboard" w:semiHidden="1" w:unhideWhenUsed="1"/>
+    <w:lsdException w:name="HTML Preformatted" w:semiHidden="1" w:unhideWhenUsed="1"/>
+    <w:lsdException w:name="HTML Sample" w:semiHidden="1" w:unhideWhenUsed="1"/>
+    <w:lsdException w:name="HTML Typewriter" w:semiHidden="1" w:unhideWhenUsed="1"/>
+    <w:lsdException w:name="HTML Variable" w:semiHidden="1" w:unhideWhenUsed="1"/>
+    <w:lsdException w:name="Normal Table" w:semiHidden="1" w:unhideWhenUsed="1"/>
+    <w:lsdException w:name="annotation subject" w:semiHidden="1" w:unhideWhenUsed="1"/>
+    <w:lsdException w:name="No List" w:semiHidden="1" w:unhideWhenUsed="1"/>
+    <w:lsdException w:name="Outline List 1" w:semiHidden="1" w:unhideWhenUsed="1"/>
+    <w:lsdException w:name="Outline List 2" w:semiHidden="1" w:unhideWhenUsed="1"/>
+    <w:lsdException w:name="Outline List 3" w:semiHidden="1" w:unhideWhenUsed="1"/>
+    <w:lsdException w:name="Table Simple 1" w:semiHidden="1" w:unhideWhenUsed="1"/>
+    <w:lsdException w:name="Table Simple 2" w:semiHidden="1" w:unhideWhenUsed="1"/>
+    <w:lsdException w:name="Table Simple 3" w:semiHidden="1" w:unhideWhenUsed="1"/>
+    <w:lsdException w:name="Table Classic 1" w:semiHidden="1" w:unhideWhenUsed="1"/>
+    <w:lsdException w:name="Table Classic 2" w:semiHidden="1" w:unhideWhenUsed="1"/>
+    <w:lsdException w:name="Table Classic 3" w:semiHidden="1" w:unhideWhenUsed="1"/>
+    <w:lsdException w:name="Table Classic 4" w:semiHidden="1" w:unhideWhenUsed="1"/>
+    <w:lsdException w:name="Table Colorful 1" w:semiHidden="1" w:unhideWhenUsed="1"/>
+    <w:lsdException w:name="Table Colorful 2" w:semiHidden="1" w:unhideWhenUsed="1"/>
+    <w:lsdException w:name="Table Colorful 3" w:semiHidden="1" w:unhideWhenUsed="1"/>
+    <w:lsdException w:name="Table Columns 1" w:semiHidden="1" w:unhideWhenUsed="1"/>
+    <w:lsdException w:name="Table Columns 2" w:semiHidden="1" w:unhideWhenUsed="1"/>
+    <w:lsdException w:name="Table Columns 3" w:semiHidden="1" w:unhideWhenUsed="1"/>
+    <w:lsdException w:name="Table Columns 4" w:semiHidden="1" w:unhideWhenUsed="1"/>
+    <w:lsdException w:name="Table Columns 5" w:semiHidden="1" w:unhideWhenUsed="1"/>
+    <w:lsdException w:name="Table Grid 1" w:semiHidden="1" w:unhideWhenUsed="1"/>
+    <w:lsdException w:name="Table Grid 2" w:semiHidden="1" w:unhideWhenUsed="1"/>
+    <w:lsdException w:name="Table Grid 3" w:semiHidden="1" w:unhideWhenUsed="1"/>
+    <w:lsdException w:name="Table Grid 4" w:semiHidden="1" w:unhideWhenUsed="1"/>
+    <w:lsdException w:name="Table Grid 5" w:semiHidden="1" w:unhideWhenUsed="1"/>
+    <w:lsdException w:name="Table Grid 6" w:semiHidden="1" w:unhideWhenUsed="1"/>
+    <w:lsdException w:name="Table Grid 7" w:semiHidden="1" w:unhideWhenUsed="1"/>
+    <w:lsdException w:name="Table Grid 8" w:semiHidden="1" w:unhideWhenUsed="1"/>
+    <w:lsdException w:name="Table List 1" w:semiHidden="1" w:unhideWhenUsed="1"/>
+    <w:lsdException w:name="Table List 2" w:semiHidden="1" w:unhideWhenUsed="1"/>
+    <w:lsdException w:name="Table List 3" w:semiHidden="1" w:unhideWhenUsed="1"/>
+    <w:lsdException w:name="Table List 4" w:semiHidden="1" w:unhideWhenUsed="1"/>
+    <w:lsdException w:name="Table List 5" w:semiHidden="1" w:unhideWhenUsed="1"/>
+    <w:lsdException w:name="Table List 6" w:semiHidden="1" w:unhideWhenUsed="1"/>
+    <w:lsdException w:name="Table List 7" w:semiHidden="1" w:unhideWhenUsed="1"/>
+    <w:lsdException w:name="Table List 8" w:semiHidden="1" w:unhideWhenUsed="1"/>
+    <w:lsdException w:name="Table 3D effects 1" w:semiHidden="1" w:unhideWhenUsed="1"/>
+    <w:lsdException w:name="Table 3D effects 2" w:semiHidden="1" w:unhideWhenUsed="1"/>
+    <w:lsdException w:name="Table 3D effects 3" w:semiHidden="1" w:unhideWhenUsed="1"/>
+    <w:lsdException w:name="Table Contemporary" w:semiHidden="1" w:unhideWhenUsed="1"/>
+    <w:lsdException w:name="Table Elegant" w:semiHidden="1" w:unhideWhenUsed="1"/>
+    <w:lsdException w:name="Table Professional" w:semiHidden="1" w:unhideWhenUsed="1"/>
+    <w:lsdException w:name="Table Subtle 1" w:semiHidden="1" w:unhideWhenUsed="1"/>
+    <w:lsdException w:name="Table Subtle 2" w:semiHidden="1" w:unhideWhenUsed="1"/>
+    <w:lsdException w:name="Table Web 1" w:semiHidden="1" w:unhideWhenUsed="1"/>
+    <w:lsdException w:name="Table Web 2" w:semiHidden="1" w:unhideWhenUsed="1"/>
+    <w:lsdException w:name="Table Web 3" w:semiHidden="1" w:unhideWhenUsed="1"/>
+    <w:lsdException w:name="Balloon Text" w:semiHidden="1" w:unhideWhenUsed="1"/>
+    <w:lsdException w:name="Table Grid" w:uiPriority="59"/>
+    <w:lsdException w:name="Table Theme" w:semiHidden="1" w:unhideWhenUsed="1"/>
+    <w:lsdException w:name="Placeholder Text" w:semiHidden="1"/>
+    <w:lsdException w:name="No Spacing" w:uiPriority="1" w:qFormat="1"/>
+    <w:lsdException w:name="Light Shading" w:uiPriority="60"/>
+    <w:lsdException w:name="Light List" w:uiPriority="61"/>
+    <w:lsdException w:name="Light Grid" w:uiPriority="62"/>
+    <w:lsdException w:name="Medium Shading 1" w:uiPriority="63"/>
+    <w:lsdException w:name="Medium Shading 2" w:uiPriority="64"/>
+    <w:lsdException w:name="Medium List 1" w:uiPriority="65"/>
+    <w:lsdException w:name="Medium List 2" w:uiPriority="66"/>
+    <w:lsdException w:name="Medium Grid 1" w:uiPriority="67"/>
+    <w:lsdException w:name="Medium Grid 2" w:uiPriority="68"/>
+    <w:lsdException w:name="Medium Grid 3" w:uiPriority="69"/>
+    <w:lsdException w:name="Dark List" w:uiPriority="70"/>
+    <w:lsdException w:name="Colorful Shading" w:uiPriority="71"/>
+    <w:lsdException w:name="Colorful List" w:uiPriority="72"/>
+    <w:lsdException w:name="Colorful Grid" w:uiPriority="73"/>
+    <w:lsdException w:name="Light Shading Accent 1" w:uiPriority="60"/>
+    <w:lsdException w:name="Light List Accent 1" w:uiPriority="61"/>
+    <w:lsdException w:name="Light Grid Accent 1" w:uiPriority="62"/>
+    <w:lsdException w:name="Medium Shading 1 Accent 1" w:uiPriority="63"/>
+    <w:lsdException w:name="Medium Shading 2 Accent 1" w:uiPriority="64"/>
+    <w:lsdException w:name="Medium List 1 Accent 1" w:uiPriority="65"/>
+    <w:lsdException w:name="Revision" w:semiHidden="1"/>
+    <w:lsdException w:name="List Paragraph" w:uiPriority="34" w:qFormat="1"/>
+    <w:lsdException w:name="Quote" w:uiPriority="29" w:qFormat="1"/>
+    <w:lsdException w:name="Intense Quote" w:uiPriority="30" w:qFormat="1"/>
+    <w:lsdException w:name="Medium List 2 Accent 1" w:uiPriority="66"/>
+    <w:lsdException w:name="Medium Grid 1 Accent 1" w:uiPriority="67"/>
+    <w:lsdException w:name="Medium Grid 2 Accent 1" w:uiPriority="68"/>
+    <w:lsdException w:name="Medium Grid 3 Accent 1" w:uiPriority="69"/>
+    <w:lsdException w:name="Dark List Accent 1" w:uiPriority="70"/>
+    <w:lsdException w:name="Colorful Shading Accent 1" w:uiPriority="71"/>
+    <w:lsdException w:name="Colorful List Accent 1" w:uiPriority="72"/>
+    <w:lsdException w:name="Colorful Grid Accent 1" w:uiPriority="73"/>
+    <w:lsdException w:name="Light Shading Accent 2" w:uiPriority="60"/>
+    <w:lsdException w:name="Light List Accent 2" w:uiPriority="61"/>
+    <w:lsdException w:name="Light Grid Accent 2" w:uiPriority="62"/>
+    <w:lsdException w:name="Medium Shading 1 Accent 2" w:uiPriority="63"/>
+    <w:lsdException w:name="Medium Shading 2 Accent 2" w:uiPriority="64"/>
+    <w:lsdException w:name="Medium List 1 Accent 2" w:uiPriority="65"/>
+    <w:lsdException w:name="Medium List 2 Accent 2" w:uiPriority="66"/>
+    <w:lsdException w:name="Medium Grid 1 Accent 2" w:uiPriority="67"/>
+    <w:lsdException w:name="Medium Grid 2 Accent 2" w:uiPriority="68"/>
+    <w:lsdException w:name="Medium Grid 3 Accent 2" w:uiPriority="69"/>
+    <w:lsdException w:name="Dark List Accent 2" w:uiPriority="70"/>
+    <w:lsdException w:name="Colorful Shading Accent 2" w:uiPriority="71"/>
+    <w:lsdException w:name="Colorful List Accent 2" w:uiPriority="72"/>
+    <w:lsdException w:name="Colorful Grid Accent 2" w:uiPriority="73"/>
+    <w:lsdException w:name="Light Shading Accent 3" w:uiPriority="60"/>
+    <w:lsdException w:name="Light List Accent 3" w:uiPriority="61"/>
+    <w:lsdException w:name="Light Grid Accent 3" w:uiPriority="62"/>
+    <w:lsdException w:name="Medium Shading 1 Accent 3" w:uiPriority="63"/>
+    <w:lsdException w:name="Medium Shading 2 Accent 3" w:uiPriority="64"/>
+    <w:lsdException w:name="Medium List 1 Accent 3" w:uiPriority="65"/>
+    <w:lsdException w:name="Medium List 2 Accent 3" w:uiPriority="66"/>
+    <w:lsdException w:name="Medium Grid 1 Accent 3" w:uiPriority="67"/>
+    <w:lsdException w:name="Medium Grid 2 Accent 3" w:uiPriority="68"/>
+    <w:lsdException w:name="Medium Grid 3 Accent 3" w:uiPriority="69"/>
+    <w:lsdException w:name="Dark List Accent 3" w:uiPriority="70"/>
+    <w:lsdException w:name="Colorful Shading Accent 3" w:uiPriority="71"/>
+    <w:lsdException w:name="Colorful List Accent 3" w:uiPriority="72"/>
+    <w:lsdException w:name="Colorful Grid Accent 3" w:uiPriority="73"/>
+    <w:lsdException w:name="Light Shading Accent 4" w:uiPriority="60"/>
+    <w:lsdException w:name="Light List Accent 4" w:uiPriority="61"/>
+    <w:lsdException w:name="Light Grid Accent 4" w:uiPriority="62"/>
+    <w:lsdException w:name="Medium Shading 1 Accent 4" w:uiPriority="63"/>
+    <w:lsdException w:name="Medium Shading 2 Accent 4" w:uiPriority="64"/>
+    <w:lsdException w:name="Medium List 1 Accent 4" w:uiPriority="65"/>
+    <w:lsdException w:name="Medium List 2 Accent 4" w:uiPriority="66"/>
+    <w:lsdException w:name="Medium Grid 1 Accent 4" w:uiPriority="67"/>
+    <w:lsdException w:name="Medium Grid 2 Accent 4" w:uiPriority="68"/>
+    <w:lsdException w:name="Medium Grid 3 Accent 4" w:uiPriority="69"/>
+    <w:lsdException w:name="Dark List Accent 4" w:uiPriority="70"/>
+    <w:lsdException w:name="Colorful Shading Accent 4" w:uiPriority="71"/>
+    <w:lsdException w:name="Colorful List Accent 4" w:uiPriority="72"/>
+    <w:lsdException w:name="Colorful Grid Accent 4" w:uiPriority="73"/>
+    <w:lsdException w:name="Light Shading Accent 5" w:uiPriority="60"/>
+    <w:lsdException w:name="Light List Accent 5" w:uiPriority="61"/>
+    <w:lsdException w:name="Light Grid Accent 5" w:uiPriority="62"/>
+    <w:lsdException w:name="Medium Shading 1 Accent 5" w:uiPriority="63"/>
+    <w:lsdException w:name="Medium Shading 2 Accent 5" w:uiPriority="64"/>
+    <w:lsdException w:name="Medium List 1 Accent 5" w:uiPriority="65"/>
+    <w:lsdException w:name="Medium List 2 Accent 5" w:uiPriority="66"/>
+    <w:lsdException w:name="Medium Grid 1 Accent 5" w:uiPriority="67"/>
+    <w:lsdException w:name="Medium Grid 2 Accent 5" w:uiPriority="68"/>
+    <w:lsdException w:name="Medium Grid 3 Accent 5" w:uiPriority="69"/>
+    <w:lsdException w:name="Dark List Accent 5" w:uiPriority="70"/>
+    <w:lsdException w:name="Colorful Shading Accent 5" w:uiPriority="71"/>
+    <w:lsdException w:name="Colorful List Accent 5" w:uiPriority="72"/>
+    <w:lsdException w:name="Colorful Grid Accent 5" w:uiPriority="73"/>
+    <w:lsdException w:name="Light Shading Accent 6" w:uiPriority="60"/>
+    <w:lsdException w:name="Light List Accent 6" w:uiPriority="61"/>
+    <w:lsdException w:name="Light Grid Accent 6" w:uiPriority="62"/>
+    <w:lsdException w:name="Medium Shading 1 Accent 6" w:uiPriority="63"/>
+    <w:lsdException w:name="Medium Shading 2 Accent 6" w:uiPriority="64"/>
+    <w:lsdException w:name="Medium List 1 Accent 6" w:uiPriority="65"/>
+    <w:lsdException w:name="Medium List 2 Accent 6" w:uiPriority="66"/>
+    <w:lsdException w:name="Medium Grid 1 Accent 6" w:uiPriority="67"/>
+    <w:lsdException w:name="Medium Grid 2 Accent 6" w:uiPriority="68"/>
+    <w:lsdException w:name="Medium Grid 3 Accent 6" w:uiPriority="69"/>
+    <w:lsdException w:name="Dark List Accent 6" w:uiPriority="70"/>
+    <w:lsdException w:name="Colorful Shading Accent 6" w:uiPriority="71"/>
+    <w:lsdException w:name="Colorful List Accent 6" w:uiPriority="72"/>
+    <w:lsdException w:name="Colorful Grid Accent 6" w:uiPriority="73"/>
+    <w:lsdException w:name="Subtle Emphasis" w:uiPriority="19" w:qFormat="1"/>
+    <w:lsdException w:name="Intense Emphasis" w:uiPriority="21" w:qFormat="1"/>
+    <w:lsdException w:name="Subtle Reference" w:uiPriority="31" w:qFormat="1"/>
+    <w:lsdException w:name="Intense Reference" w:uiPriority="32" w:qFormat="1"/>
+    <w:lsdException w:name="Book Title" w:uiPriority="33" w:qFormat="1"/>
+    <w:lsdException w:name="Bibliography" w:semiHidden="1" w:uiPriority="37" w:unhideWhenUsed="1"/>
+    <w:lsdException w:name="TOC Heading" w:semiHidden="1" w:uiPriority="39" w:unhideWhenUsed="1" w:qFormat="1"/>
+    <w:lsdException w:name="Plain Table 1" w:uiPriority="41"/>
+    <w:lsdException w:name="Plain Table 2" w:uiPriority="42"/>
+    <w:lsdException w:name="Plain Table 3" w:uiPriority="43"/>
+    <w:lsdException w:name="Plain Table 4" w:uiPriority="44"/>
+    <w:lsdException w:name="Plain Table 5" w:uiPriority="45"/>
+    <w:lsdException w:name="Grid Table Light" w:uiPriority="40"/>
+    <w:lsdException w:name="Grid Table 1 Light" w:uiPriority="46"/>
+    <w:lsdException w:name="Grid Table 2" w:uiPriority="47"/>
+    <w:lsdException w:name="Grid Table 3" w:uiPriority="48"/>
+    <w:lsdException w:name="Grid Table 4" w:uiPriority="49"/>
+    <w:lsdException w:name="Grid Table 5 Dark" w:uiPriority="50"/>
+    <w:lsdException w:name="Grid Table 6 Colorful" w:uiPriority="51"/>
+    <w:lsdException w:name="Grid Table 7 Colorful" w:uiPriority="52"/>
+    <w:lsdException w:name="Grid Table 1 Light Accent 1" w:uiPriority="46"/>
+    <w:lsdException w:name="Grid Table 2 Accent 1" w:uiPriority="47"/>
+    <w:lsdException w:name="Grid Table 3 Accent 1" w:uiPriority="48"/>
+    <w:lsdException w:name="Grid Table 4 Accent 1" w:uiPriority="49"/>
+    <w:lsdException w:name="Grid Table 5 Dark Accent 1" w:uiPriority="50"/>
+    <w:lsdException w:name="Grid Table 6 Colorful Accent 1" w:uiPriority="51"/>
+    <w:lsdException w:name="Grid Table 7 Colorful Accent 1" w:uiPriority="52"/>
+    <w:lsdException w:name="Grid Table 1 Light Accent 2" w:uiPriority="46"/>
+    <w:lsdException w:name="Grid Table 2 Accent 2" w:uiPriority="47"/>
+    <w:lsdException w:name="Grid Table 3 Accent 2" w:uiPriority="48"/>
+    <w:lsdException w:name="Grid Table 4 Accent 2" w:uiPriority="49"/>
+    <w:lsdException w:name="Grid Table 5 Dark Accent 2" w:uiPriority="50"/>
+    <w:lsdException w:name="Grid Table 6 Colorful Accent 2" w:uiPriority="51"/>
+    <w:lsdException w:name="Grid Table 7 Colorful Accent 2" w:uiPriority="52"/>
+    <w:lsdException w:name="Grid Table 1 Light Accent 3" w:uiPriority="46"/>
+    <w:lsdException w:name="Grid Table 2 Accent 3" w:uiPriority="47"/>
+    <w:lsdException w:name="Grid Table 3 Accent 3" w:uiPriority="48"/>
+    <w:lsdException w:name="Grid Table 4 Accent 3" w:uiPriority="49"/>
+    <w:lsdException w:name="Grid Table 5 Dark Accent 3" w:uiPriority="50"/>
+    <w:lsdException w:name="Grid Table 6 Colorful Accent 3" w:uiPriority="51"/>
+    <w:lsdException w:name="Grid Table 7 Colorful Accent 3" w:uiPriority="52"/>
+    <w:lsdException w:name="Grid Table 1 Light Accent 4" w:uiPriority="46"/>
+    <w:lsdException w:name="Grid Table 2 Accent 4" w:uiPriority="47"/>
+    <w:lsdException w:name="Grid Table 3 Accent 4" w:uiPriority="48"/>
+    <w:lsdException w:name="Grid Table 4 Accent 4" w:uiPriority="49"/>
+    <w:lsdException w:name="Grid Table 5 Dark Accent 4" w:uiPriority="50"/>
+    <w:lsdException w:name="Grid Table 6 Colorful Accent 4" w:uiPriority="51"/>
+    <w:lsdException w:name="Grid Table 7 Colorful Accent 4" w:uiPriority="52"/>
+    <w:lsdException w:name="Grid Table 1 Light Accent 5" w:uiPriority="46"/>
+    <w:lsdException w:name="Grid Table 2 Accent 5" w:uiPriority="47"/>
+    <w:lsdException w:name="Grid Table 3 Accent 5" w:uiPriority="48"/>
+    <w:lsdException w:name="Grid Table 4 Accent 5" w:uiPriority="49"/>
+    <w:lsdException w:name="Grid Table 5 Dark Accent 5" w:uiPriority="50"/>
+    <w:lsdException w:name="Grid Table 6 Colorful Accent 5" w:uiPriority="51"/>
+    <w:lsdException w:name="Grid Table 7 Colorful Accent 5" w:uiPriority="52"/>
+    <w:lsdException w:name="Grid Table 1 Light Accent 6" w:uiPriority="46"/>
+    <w:lsdException w:name="Grid Table 2 Accent 6" w:uiPriority="47"/>
+    <w:lsdException w:name="Grid Table 3 Accent 6" w:uiPriority="48"/>
+    <w:lsdException w:name="Grid Table 4 Accent 6" w:uiPriority="49"/>
+    <w:lsdException w:name="Grid Table 5 Dark Accent 6" w:uiPriority="50"/>
+    <w:lsdException w:name="Grid Table 6 Colorful Accent 6" w:uiPriority="51"/>
+    <w:lsdException w:name="Grid Table 7 Colorful Accent 6" w:uiPriority="52"/>
+    <w:lsdException w:name="List Table 1 Light" w:uiPriority="46"/>
+    <w:lsdException w:name="List Table 2" w:uiPriority="47"/>
+    <w:lsdException w:name="List Table 3" w:uiPriority="48"/>
+    <w:lsdException w:name="List Table 4" w:uiPriority="49"/>
+    <w:lsdException w:name="List Table 5 Dark" w:uiPriority="50"/>
+    <w:lsdException w:name="List Table 6 Colorful" w:uiPriority="51"/>
+    <w:lsdException w:name="List Table 7 Colorful" w:uiPriority="52"/>
+    <w:lsdException w:name="List Table 1 Light Accent 1" w:uiPriority="46"/>
+    <w:lsdException w:name="List Table 2 Accent 1" w:uiPriority="47"/>
+    <w:lsdException w:name="List Table 3 Accent 1" w:uiPriority="48"/>
+    <w:lsdException w:name="List Table 4 Accent 1" w:uiPriority="49"/>
+    <w:lsdException w:name="List Table 5 Dark Accent 1" w:uiPriority="50"/>
+    <w:lsdException w:name="List Table 6 Colorful Accent 1" w:uiPriority="51"/>
+    <w:lsdException w:name="List Table 7 Colorful Accent 1" w:uiPriority="52"/>
+    <w:lsdException w:name="List Table 1 Light Accent 2" w:uiPriority="46"/>
+    <w:lsdException w:name="List Table 2 Accent 2" w:uiPriority="47"/>
+    <w:lsdException w:name="List Table 3 Accent 2" w:uiPriority="48"/>
+    <w:lsdException w:name="List Table 4 Accent 2" w:uiPriority="49"/>
+    <w:lsdException w:name="List Table 5 Dark Accent 2" w:uiPriority="50"/>
+    <w:lsdException w:name="List Table 6 Colorful Accent 2" w:uiPriority="51"/>
+    <w:lsdException w:name="List Table 7 Colorful Accent 2" w:uiPriority="52"/>
+    <w:lsdException w:name="List Table 1 Light Accent 3" w:uiPriority="46"/>
+    <w:lsdException w:name="List Table 2 Accent 3" w:uiPriority="47"/>
+    <w:lsdException w:name="List Table 3 Accent 3" w:uiPriority="48"/>
+    <w:lsdException w:name="List Table 4 Accent 3" w:uiPriority="49"/>
+    <w:lsdException w:name="List Table 5 Dark Accent 3" w:uiPriority="50"/>
+    <w:lsdException w:name="List Table 6 Colorful Accent 3" w:uiPriority="51"/>
+    <w:lsdException w:name="List Table 7 Colorful Accent 3" w:uiPriority="52"/>
+    <w:lsdException w:name="List Table 1 Light Accent 4" w:uiPriority="46"/>
+    <w:lsdException w:name="List Table 2 Accent 4" w:uiPriority="47"/>
+    <w:lsdException w:name="List Table 3 Accent 4" w:uiPriority="48"/>
+    <w:lsdException w:name="List Table 4 Accent 4" w:uiPriority="49"/>
+    <w:lsdException w:name="List Table 5 Dark Accent 4" w:uiPriority="50"/>
+    <w:lsdException w:name="List Table 6 Colorful Accent 4" w:uiPriority="51"/>
+    <w:lsdException w:name="List Table 7 Colorful Accent 4" w:uiPriority="52"/>
+    <w:lsdException w:name="List Table 1 Light Accent 5" w:uiPriority="46"/>
+    <w:lsdException w:name="List Table 2 Accent 5" w:uiPriority="47"/>
+    <w:lsdException w:name="List Table 3 Accent 5" w:uiPriority="48"/>
+    <w:lsdException w:name="List Table 4 Accent 5" w:uiPriority="49"/>
+    <w:lsdException w:name="List Table 5 Dark Accent 5" w:uiPriority="50"/>
+    <w:lsdException w:name="List Table 6 Colorful Accent 5" w:uiPriority="51"/>
+    <w:lsdException w:name="List Table 7 Colorful Accent 5" w:uiPriority="52"/>
+    <w:lsdException w:name="List Table 1 Light Accent 6" w:uiPriority="46"/>
+    <w:lsdException w:name="List Table 2 Accent 6" w:uiPriority="47"/>
+    <w:lsdException w:name="List Table 3 Accent 6" w:uiPriority="48"/>
+    <w:lsdException w:name="List Table 4 Accent 6" w:uiPriority="49"/>
+    <w:lsdException w:name="List Table 5 Dark Accent 6" w:uiPriority="50"/>
+    <w:lsdException w:name="List Table 6 Colorful Accent 6" w:uiPriority="51"/>
+    <w:lsdException w:name="List Table 7 Colorful Accent 6" w:uiPriority="52"/>
   </w:latentStyles>
   <w:style w:type="paragraph" w:default="1" w:styleId="Normal">
     <w:name w:val="Normal"/>
@@ -5016,17 +5419,10 @@
     <w:tblPr>
       <w:tblStyleRowBandSize w:val="1"/>
       <w:tblStyleColBandSize w:val="1"/>
-      <w:tblInd w:w="0" w:type="dxa"/>
       <w:tblBorders>
         <w:top w:val="single" w:sz="8" w:space="0" w:color="4F81BD" w:themeColor="accent1"/>
         <w:bottom w:val="single" w:sz="8" w:space="0" w:color="4F81BD" w:themeColor="accent1"/>
       </w:tblBorders>
-      <w:tblCellMar>
-        <w:top w:w="0" w:type="dxa"/>
-        <w:left w:w="108" w:type="dxa"/>
-        <w:bottom w:w="0" w:type="dxa"/>
-        <w:right w:w="108" w:type="dxa"/>
-      </w:tblCellMar>
     </w:tblPr>
     <w:tblStylePr w:type="firstRow">
       <w:pPr>
@@ -5164,19 +5560,12 @@
     <w:tblPr>
       <w:tblStyleRowBandSize w:val="1"/>
       <w:tblStyleColBandSize w:val="1"/>
-      <w:tblInd w:w="0" w:type="dxa"/>
       <w:tblBorders>
         <w:top w:val="single" w:sz="8" w:space="0" w:color="9BBB59" w:themeColor="accent3"/>
         <w:left w:val="single" w:sz="8" w:space="0" w:color="9BBB59" w:themeColor="accent3"/>
         <w:bottom w:val="single" w:sz="8" w:space="0" w:color="9BBB59" w:themeColor="accent3"/>
         <w:right w:val="single" w:sz="8" w:space="0" w:color="9BBB59" w:themeColor="accent3"/>
       </w:tblBorders>
-      <w:tblCellMar>
-        <w:top w:w="0" w:type="dxa"/>
-        <w:left w:w="108" w:type="dxa"/>
-        <w:bottom w:w="0" w:type="dxa"/>
-        <w:right w:w="108" w:type="dxa"/>
-      </w:tblCellMar>
     </w:tblPr>
     <w:tblStylePr w:type="firstRow">
       <w:pPr>
@@ -5256,19 +5645,12 @@
     <w:tblPr>
       <w:tblStyleRowBandSize w:val="1"/>
       <w:tblStyleColBandSize w:val="1"/>
-      <w:tblInd w:w="0" w:type="dxa"/>
       <w:tblBorders>
         <w:top w:val="single" w:sz="8" w:space="0" w:color="C0504D" w:themeColor="accent2"/>
         <w:left w:val="single" w:sz="8" w:space="0" w:color="C0504D" w:themeColor="accent2"/>
         <w:bottom w:val="single" w:sz="8" w:space="0" w:color="C0504D" w:themeColor="accent2"/>
         <w:right w:val="single" w:sz="8" w:space="0" w:color="C0504D" w:themeColor="accent2"/>
       </w:tblBorders>
-      <w:tblCellMar>
-        <w:top w:w="0" w:type="dxa"/>
-        <w:left w:w="108" w:type="dxa"/>
-        <w:bottom w:w="0" w:type="dxa"/>
-        <w:right w:w="108" w:type="dxa"/>
-      </w:tblCellMar>
     </w:tblPr>
     <w:tblStylePr w:type="firstRow">
       <w:pPr>
@@ -5366,196 +5748,6 @@
       <w:sz w:val="16"/>
       <w:szCs w:val="16"/>
     </w:rPr>
-  </w:style>
-</w:styles>
-</file>
-
-<file path=word/stylesWithEffects.xml><?xml version="1.0" encoding="utf-8"?>
-<w:styles xmlns:wpc="http://schemas.microsoft.com/office/word/2010/wordprocessingCanvas" xmlns:mc="http://schemas.openxmlformats.org/markup-compatibility/2006" xmlns:o="urn:schemas-microsoft-com:office:office" xmlns:r="http://schemas.openxmlformats.org/officeDocument/2006/relationships" xmlns:m="http://schemas.openxmlformats.org/officeDocument/2006/math" xmlns:v="urn:schemas-microsoft-com:vml" xmlns:wp14="http://schemas.microsoft.com/office/word/2010/wordprocessingDrawing" xmlns:wp="http://schemas.openxmlformats.org/drawingml/2006/wordprocessingDrawing" xmlns:w10="urn:schemas-microsoft-com:office:word" xmlns:w="http://schemas.openxmlformats.org/wordprocessingml/2006/main" xmlns:w14="http://schemas.microsoft.com/office/word/2010/wordml" xmlns:wpg="http://schemas.microsoft.com/office/word/2010/wordprocessingGroup" xmlns:wpi="http://schemas.microsoft.com/office/word/2010/wordprocessingInk" xmlns:wne="http://schemas.microsoft.com/office/word/2006/wordml" xmlns:wps="http://schemas.microsoft.com/office/word/2010/wordprocessingShape" mc:Ignorable="w14 wp14">
-  <w:docDefaults>
-    <w:rPrDefault>
-      <w:rPr>
-        <w:rFonts w:asciiTheme="minorHAnsi" w:eastAsiaTheme="minorEastAsia" w:hAnsiTheme="minorHAnsi" w:cstheme="minorBidi"/>
-        <w:sz w:val="22"/>
-        <w:szCs w:val="22"/>
-        <w:lang w:val="en-US" w:eastAsia="en-US" w:bidi="ar-SA"/>
-      </w:rPr>
-    </w:rPrDefault>
-    <w:pPrDefault>
-      <w:pPr>
-        <w:spacing w:after="200" w:line="276" w:lineRule="auto"/>
-      </w:pPr>
-    </w:pPrDefault>
-  </w:docDefaults>
-  <w:latentStyles w:defLockedState="0" w:defUIPriority="99" w:defSemiHidden="1" w:defUnhideWhenUsed="1" w:defQFormat="0" w:count="267">
-    <w:lsdException w:name="Normal" w:semiHidden="0" w:uiPriority="0" w:unhideWhenUsed="0" w:qFormat="1"/>
-    <w:lsdException w:name="heading 1" w:semiHidden="0" w:uiPriority="9" w:unhideWhenUsed="0" w:qFormat="1"/>
-    <w:lsdException w:name="heading 2" w:uiPriority="9" w:qFormat="1"/>
-    <w:lsdException w:name="heading 3" w:uiPriority="9" w:qFormat="1"/>
-    <w:lsdException w:name="heading 4" w:uiPriority="9" w:qFormat="1"/>
-    <w:lsdException w:name="heading 5" w:uiPriority="9" w:qFormat="1"/>
-    <w:lsdException w:name="heading 6" w:uiPriority="9" w:qFormat="1"/>
-    <w:lsdException w:name="heading 7" w:uiPriority="9" w:qFormat="1"/>
-    <w:lsdException w:name="heading 8" w:uiPriority="9" w:qFormat="1"/>
-    <w:lsdException w:name="heading 9" w:uiPriority="9" w:qFormat="1"/>
-    <w:lsdException w:name="toc 1" w:uiPriority="39"/>
-    <w:lsdException w:name="toc 2" w:uiPriority="39"/>
-    <w:lsdException w:name="toc 3" w:uiPriority="39"/>
-    <w:lsdException w:name="toc 4" w:uiPriority="39"/>
-    <w:lsdException w:name="toc 5" w:uiPriority="39"/>
-    <w:lsdException w:name="toc 6" w:uiPriority="39"/>
-    <w:lsdException w:name="toc 7" w:uiPriority="39"/>
-    <w:lsdException w:name="toc 8" w:uiPriority="39"/>
-    <w:lsdException w:name="toc 9" w:uiPriority="39"/>
-    <w:lsdException w:name="caption" w:uiPriority="35" w:qFormat="1"/>
-    <w:lsdException w:name="Title" w:semiHidden="0" w:uiPriority="10" w:unhideWhenUsed="0" w:qFormat="1"/>
-    <w:lsdException w:name="Default Paragraph Font" w:uiPriority="1"/>
-    <w:lsdException w:name="Subtitle" w:semiHidden="0" w:uiPriority="11" w:unhideWhenUsed="0" w:qFormat="1"/>
-    <w:lsdException w:name="Strong" w:semiHidden="0" w:uiPriority="22" w:unhideWhenUsed="0" w:qFormat="1"/>
-    <w:lsdException w:name="Emphasis" w:semiHidden="0" w:uiPriority="20" w:unhideWhenUsed="0" w:qFormat="1"/>
-    <w:lsdException w:name="Table Grid" w:semiHidden="0" w:uiPriority="59" w:unhideWhenUsed="0"/>
-    <w:lsdException w:name="Placeholder Text" w:unhideWhenUsed="0"/>
-    <w:lsdException w:name="No Spacing" w:semiHidden="0" w:uiPriority="1" w:unhideWhenUsed="0" w:qFormat="1"/>
-    <w:lsdException w:name="Light Shading" w:semiHidden="0" w:uiPriority="60" w:unhideWhenUsed="0"/>
-    <w:lsdException w:name="Light List" w:semiHidden="0" w:uiPriority="61" w:unhideWhenUsed="0"/>
-    <w:lsdException w:name="Light Grid" w:semiHidden="0" w:uiPriority="62" w:unhideWhenUsed="0"/>
-    <w:lsdException w:name="Medium Shading 1" w:semiHidden="0" w:uiPriority="63" w:unhideWhenUsed="0"/>
-    <w:lsdException w:name="Medium Shading 2" w:semiHidden="0" w:uiPriority="64" w:unhideWhenUsed="0"/>
-    <w:lsdException w:name="Medium List 1" w:semiHidden="0" w:uiPriority="65" w:unhideWhenUsed="0"/>
-    <w:lsdException w:name="Medium List 2" w:semiHidden="0" w:uiPriority="66" w:unhideWhenUsed="0"/>
-    <w:lsdException w:name="Medium Grid 1" w:semiHidden="0" w:uiPriority="67" w:unhideWhenUsed="0"/>
-    <w:lsdException w:name="Medium Grid 2" w:semiHidden="0" w:uiPriority="68" w:unhideWhenUsed="0"/>
-    <w:lsdException w:name="Medium Grid 3" w:semiHidden="0" w:uiPriority="69" w:unhideWhenUsed="0"/>
-    <w:lsdException w:name="Dark List" w:semiHidden="0" w:uiPriority="70" w:unhideWhenUsed="0"/>
-    <w:lsdException w:name="Colorful Shading" w:semiHidden="0" w:uiPriority="71" w:unhideWhenUsed="0"/>
-    <w:lsdException w:name="Colorful List" w:semiHidden="0" w:uiPriority="72" w:unhideWhenUsed="0"/>
-    <w:lsdException w:name="Colorful Grid" w:semiHidden="0" w:uiPriority="73" w:unhideWhenUsed="0"/>
-    <w:lsdException w:name="Light Shading Accent 1" w:semiHidden="0" w:uiPriority="60" w:unhideWhenUsed="0"/>
-    <w:lsdException w:name="Light List Accent 1" w:semiHidden="0" w:uiPriority="61" w:unhideWhenUsed="0"/>
-    <w:lsdException w:name="Light Grid Accent 1" w:semiHidden="0" w:uiPriority="62" w:unhideWhenUsed="0"/>
-    <w:lsdException w:name="Medium Shading 1 Accent 1" w:semiHidden="0" w:uiPriority="63" w:unhideWhenUsed="0"/>
-    <w:lsdException w:name="Medium Shading 2 Accent 1" w:semiHidden="0" w:uiPriority="64" w:unhideWhenUsed="0"/>
-    <w:lsdException w:name="Medium List 1 Accent 1" w:semiHidden="0" w:uiPriority="65" w:unhideWhenUsed="0"/>
-    <w:lsdException w:name="Revision" w:unhideWhenUsed="0"/>
-    <w:lsdException w:name="List Paragraph" w:semiHidden="0" w:uiPriority="34" w:unhideWhenUsed="0" w:qFormat="1"/>
-    <w:lsdException w:name="Quote" w:semiHidden="0" w:uiPriority="29" w:unhideWhenUsed="0" w:qFormat="1"/>
-    <w:lsdException w:name="Intense Quote" w:semiHidden="0" w:uiPriority="30" w:unhideWhenUsed="0" w:qFormat="1"/>
-    <w:lsdException w:name="Medium List 2 Accent 1" w:semiHidden="0" w:uiPriority="66" w:unhideWhenUsed="0"/>
-    <w:lsdException w:name="Medium Grid 1 Accent 1" w:semiHidden="0" w:uiPriority="67" w:unhideWhenUsed="0"/>
-    <w:lsdException w:name="Medium Grid 2 Accent 1" w:semiHidden="0" w:uiPriority="68" w:unhideWhenUsed="0"/>
-    <w:lsdException w:name="Medium Grid 3 Accent 1" w:semiHidden="0" w:uiPriority="69" w:unhideWhenUsed="0"/>
-    <w:lsdException w:name="Dark List Accent 1" w:semiHidden="0" w:uiPriority="70" w:unhideWhenUsed="0"/>
-    <w:lsdException w:name="Colorful Shading Accent 1" w:semiHidden="0" w:uiPriority="71" w:unhideWhenUsed="0"/>
-    <w:lsdException w:name="Colorful List Accent 1" w:semiHidden="0" w:uiPriority="72" w:unhideWhenUsed="0"/>
-    <w:lsdException w:name="Colorful Grid Accent 1" w:semiHidden="0" w:uiPriority="73" w:unhideWhenUsed="0"/>
-    <w:lsdException w:name="Light Shading Accent 2" w:semiHidden="0" w:uiPriority="60" w:unhideWhenUsed="0"/>
-    <w:lsdException w:name="Light List Accent 2" w:semiHidden="0" w:uiPriority="61" w:unhideWhenUsed="0"/>
-    <w:lsdException w:name="Light Grid Accent 2" w:semiHidden="0" w:uiPriority="62" w:unhideWhenUsed="0"/>
-    <w:lsdException w:name="Medium Shading 1 Accent 2" w:semiHidden="0" w:uiPriority="63" w:unhideWhenUsed="0"/>
-    <w:lsdException w:name="Medium Shading 2 Accent 2" w:semiHidden="0" w:uiPriority="64" w:unhideWhenUsed="0"/>
-    <w:lsdException w:name="Medium List 1 Accent 2" w:semiHidden="0" w:uiPriority="65" w:unhideWhenUsed="0"/>
-    <w:lsdException w:name="Medium List 2 Accent 2" w:semiHidden="0" w:uiPriority="66" w:unhideWhenUsed="0"/>
-    <w:lsdException w:name="Medium Grid 1 Accent 2" w:semiHidden="0" w:uiPriority="67" w:unhideWhenUsed="0"/>
-    <w:lsdException w:name="Medium Grid 2 Accent 2" w:semiHidden="0" w:uiPriority="68" w:unhideWhenUsed="0"/>
-    <w:lsdException w:name="Medium Grid 3 Accent 2" w:semiHidden="0" w:uiPriority="69" w:unhideWhenUsed="0"/>
-    <w:lsdException w:name="Dark List Accent 2" w:semiHidden="0" w:uiPriority="70" w:unhideWhenUsed="0"/>
-    <w:lsdException w:name="Colorful Shading Accent 2" w:semiHidden="0" w:uiPriority="71" w:unhideWhenUsed="0"/>
-    <w:lsdException w:name="Colorful List Accent 2" w:semiHidden="0" w:uiPriority="72" w:unhideWhenUsed="0"/>
-    <w:lsdException w:name="Colorful Grid Accent 2" w:semiHidden="0" w:uiPriority="73" w:unhideWhenUsed="0"/>
-    <w:lsdException w:name="Light Shading Accent 3" w:semiHidden="0" w:uiPriority="60" w:unhideWhenUsed="0"/>
-    <w:lsdException w:name="Light List Accent 3" w:semiHidden="0" w:uiPriority="61" w:unhideWhenUsed="0"/>
-    <w:lsdException w:name="Light Grid Accent 3" w:semiHidden="0" w:uiPriority="62" w:unhideWhenUsed="0"/>
-    <w:lsdException w:name="Medium Shading 1 Accent 3" w:semiHidden="0" w:uiPriority="63" w:unhideWhenUsed="0"/>
-    <w:lsdException w:name="Medium Shading 2 Accent 3" w:semiHidden="0" w:uiPriority="64" w:unhideWhenUsed="0"/>
-    <w:lsdException w:name="Medium List 1 Accent 3" w:semiHidden="0" w:uiPriority="65" w:unhideWhenUsed="0"/>
-    <w:lsdException w:name="Medium List 2 Accent 3" w:semiHidden="0" w:uiPriority="66" w:unhideWhenUsed="0"/>
-    <w:lsdException w:name="Medium Grid 1 Accent 3" w:semiHidden="0" w:uiPriority="67" w:unhideWhenUsed="0"/>
-    <w:lsdException w:name="Medium Grid 2 Accent 3" w:semiHidden="0" w:uiPriority="68" w:unhideWhenUsed="0"/>
-    <w:lsdException w:name="Medium Grid 3 Accent 3" w:semiHidden="0" w:uiPriority="69" w:unhideWhenUsed="0"/>
-    <w:lsdException w:name="Dark List Accent 3" w:semiHidden="0" w:uiPriority="70" w:unhideWhenUsed="0"/>
-    <w:lsdException w:name="Colorful Shading Accent 3" w:semiHidden="0" w:uiPriority="71" w:unhideWhenUsed="0"/>
-    <w:lsdException w:name="Colorful List Accent 3" w:semiHidden="0" w:uiPriority="72" w:unhideWhenUsed="0"/>
-    <w:lsdException w:name="Colorful Grid Accent 3" w:semiHidden="0" w:uiPriority="73" w:unhideWhenUsed="0"/>
-    <w:lsdException w:name="Light Shading Accent 4" w:semiHidden="0" w:uiPriority="60" w:unhideWhenUsed="0"/>
-    <w:lsdException w:name="Light List Accent 4" w:semiHidden="0" w:uiPriority="61" w:unhideWhenUsed="0"/>
-    <w:lsdException w:name="Light Grid Accent 4" w:semiHidden="0" w:uiPriority="62" w:unhideWhenUsed="0"/>
-    <w:lsdException w:name="Medium Shading 1 Accent 4" w:semiHidden="0" w:uiPriority="63" w:unhideWhenUsed="0"/>
-    <w:lsdException w:name="Medium Shading 2 Accent 4" w:semiHidden="0" w:uiPriority="64" w:unhideWhenUsed="0"/>
-    <w:lsdException w:name="Medium List 1 Accent 4" w:semiHidden="0" w:uiPriority="65" w:unhideWhenUsed="0"/>
-    <w:lsdException w:name="Medium List 2 Accent 4" w:semiHidden="0" w:uiPriority="66" w:unhideWhenUsed="0"/>
-    <w:lsdException w:name="Medium Grid 1 Accent 4" w:semiHidden="0" w:uiPriority="67" w:unhideWhenUsed="0"/>
-    <w:lsdException w:name="Medium Grid 2 Accent 4" w:semiHidden="0" w:uiPriority="68" w:unhideWhenUsed="0"/>
-    <w:lsdException w:name="Medium Grid 3 Accent 4" w:semiHidden="0" w:uiPriority="69" w:unhideWhenUsed="0"/>
-    <w:lsdException w:name="Dark List Accent 4" w:semiHidden="0" w:uiPriority="70" w:unhideWhenUsed="0"/>
-    <w:lsdException w:name="Colorful Shading Accent 4" w:semiHidden="0" w:uiPriority="71" w:unhideWhenUsed="0"/>
-    <w:lsdException w:name="Colorful List Accent 4" w:semiHidden="0" w:uiPriority="72" w:unhideWhenUsed="0"/>
-    <w:lsdException w:name="Colorful Grid Accent 4" w:semiHidden="0" w:uiPriority="73" w:unhideWhenUsed="0"/>
-    <w:lsdException w:name="Light Shading Accent 5" w:semiHidden="0" w:uiPriority="60" w:unhideWhenUsed="0"/>
-    <w:lsdException w:name="Light List Accent 5" w:semiHidden="0" w:uiPriority="61" w:unhideWhenUsed="0"/>
-    <w:lsdException w:name="Light Grid Accent 5" w:semiHidden="0" w:uiPriority="62" w:unhideWhenUsed="0"/>
-    <w:lsdException w:name="Medium Shading 1 Accent 5" w:semiHidden="0" w:uiPriority="63" w:unhideWhenUsed="0"/>
-    <w:lsdException w:name="Medium Shading 2 Accent 5" w:semiHidden="0" w:uiPriority="64" w:unhideWhenUsed="0"/>
-    <w:lsdException w:name="Medium List 1 Accent 5" w:semiHidden="0" w:uiPriority="65" w:unhideWhenUsed="0"/>
-    <w:lsdException w:name="Medium List 2 Accent 5" w:semiHidden="0" w:uiPriority="66" w:unhideWhenUsed="0"/>
-    <w:lsdException w:name="Medium Grid 1 Accent 5" w:semiHidden="0" w:uiPriority="67" w:unhideWhenUsed="0"/>
-    <w:lsdException w:name="Medium Grid 2 Accent 5" w:semiHidden="0" w:uiPriority="68" w:unhideWhenUsed="0"/>
-    <w:lsdException w:name="Medium Grid 3 Accent 5" w:semiHidden="0" w:uiPriority="69" w:unhideWhenUsed="0"/>
-    <w:lsdException w:name="Dark List Accent 5" w:semiHidden="0" w:uiPriority="70" w:unhideWhenUsed="0"/>
-    <w:lsdException w:name="Colorful Shading Accent 5" w:semiHidden="0" w:uiPriority="71" w:unhideWhenUsed="0"/>
-    <w:lsdException w:name="Colorful List Accent 5" w:semiHidden="0" w:uiPriority="72" w:unhideWhenUsed="0"/>
-    <w:lsdException w:name="Colorful Grid Accent 5" w:semiHidden="0" w:uiPriority="73" w:unhideWhenUsed="0"/>
-    <w:lsdException w:name="Light Shading Accent 6" w:semiHidden="0" w:uiPriority="60" w:unhideWhenUsed="0"/>
-    <w:lsdException w:name="Light List Accent 6" w:semiHidden="0" w:uiPriority="61" w:unhideWhenUsed="0"/>
-    <w:lsdException w:name="Light Grid Accent 6" w:semiHidden="0" w:uiPriority="62" w:unhideWhenUsed="0"/>
-    <w:lsdException w:name="Medium Shading 1 Accent 6" w:semiHidden="0" w:uiPriority="63" w:unhideWhenUsed="0"/>
-    <w:lsdException w:name="Medium Shading 2 Accent 6" w:semiHidden="0" w:uiPriority="64" w:unhideWhenUsed="0"/>
-    <w:lsdException w:name="Medium List 1 Accent 6" w:semiHidden="0" w:uiPriority="65" w:unhideWhenUsed="0"/>
-    <w:lsdException w:name="Medium List 2 Accent 6" w:semiHidden="0" w:uiPriority="66" w:unhideWhenUsed="0"/>
-    <w:lsdException w:name="Medium Grid 1 Accent 6" w:semiHidden="0" w:uiPriority="67" w:unhideWhenUsed="0"/>
-    <w:lsdException w:name="Medium Grid 2 Accent 6" w:semiHidden="0" w:uiPriority="68" w:unhideWhenUsed="0"/>
-    <w:lsdException w:name="Medium Grid 3 Accent 6" w:semiHidden="0" w:uiPriority="69" w:unhideWhenUsed="0"/>
-    <w:lsdException w:name="Dark List Accent 6" w:semiHidden="0" w:uiPriority="70" w:unhideWhenUsed="0"/>
-    <w:lsdException w:name="Colorful Shading Accent 6" w:semiHidden="0" w:uiPriority="71" w:unhideWhenUsed="0"/>
-    <w:lsdException w:name="Colorful List Accent 6" w:semiHidden="0" w:uiPriority="72" w:unhideWhenUsed="0"/>
-    <w:lsdException w:name="Colorful Grid Accent 6" w:semiHidden="0" w:uiPriority="73" w:unhideWhenUsed="0"/>
-    <w:lsdException w:name="Subtle Emphasis" w:semiHidden="0" w:uiPriority="19" w:unhideWhenUsed="0" w:qFormat="1"/>
-    <w:lsdException w:name="Intense Emphasis" w:semiHidden="0" w:uiPriority="21" w:unhideWhenUsed="0" w:qFormat="1"/>
-    <w:lsdException w:name="Subtle Reference" w:semiHidden="0" w:uiPriority="31" w:unhideWhenUsed="0" w:qFormat="1"/>
-    <w:lsdException w:name="Intense Reference" w:semiHidden="0" w:uiPriority="32" w:unhideWhenUsed="0" w:qFormat="1"/>
-    <w:lsdException w:name="Book Title" w:semiHidden="0" w:uiPriority="33" w:unhideWhenUsed="0" w:qFormat="1"/>
-    <w:lsdException w:name="Bibliography" w:uiPriority="37"/>
-    <w:lsdException w:name="TOC Heading" w:uiPriority="39" w:qFormat="1"/>
-  </w:latentStyles>
-  <w:style w:type="paragraph" w:default="1" w:styleId="Normal">
-    <w:name w:val="Normal"/>
-    <w:qFormat/>
-  </w:style>
-  <w:style w:type="character" w:default="1" w:styleId="DefaultParagraphFont">
-    <w:name w:val="Default Paragraph Font"/>
-    <w:uiPriority w:val="1"/>
-    <w:semiHidden/>
-    <w:unhideWhenUsed/>
-  </w:style>
-  <w:style w:type="table" w:default="1" w:styleId="TableNormal">
-    <w:name w:val="Normal Table"/>
-    <w:uiPriority w:val="99"/>
-    <w:semiHidden/>
-    <w:unhideWhenUsed/>
-    <w:tblPr>
-      <w:tblInd w:w="0" w:type="dxa"/>
-      <w:tblCellMar>
-        <w:top w:w="0" w:type="dxa"/>
-        <w:left w:w="108" w:type="dxa"/>
-        <w:bottom w:w="0" w:type="dxa"/>
-        <w:right w:w="108" w:type="dxa"/>
-      </w:tblCellMar>
-    </w:tblPr>
-  </w:style>
-  <w:style w:type="numbering" w:default="1" w:styleId="NoList">
-    <w:name w:val="No List"/>
-    <w:uiPriority w:val="99"/>
-    <w:semiHidden/>
-    <w:unhideWhenUsed/>
   </w:style>
 </w:styles>
 </file>

</xml_diff>